<commit_message>
agrege mas apartados al 3.2
</commit_message>
<xml_diff>
--- a/Capitulo_3_Diagnostico.docx
+++ b/Capitulo_3_Diagnostico.docx
@@ -4,7 +4,7 @@
   <w:body>
     <w:p>
       <w:pPr>
-        <w:pStyle w:val="style38"/>
+        <w:pStyle w:val="style45"/>
         <w:spacing w:after="0" w:before="200"/>
         <w:ind w:hanging="0" w:left="432" w:right="0"/>
         <w:jc w:val="center"/>
@@ -19,16 +19,16 @@
     </w:p>
     <w:p>
       <w:pPr>
-        <w:pStyle w:val="style35"/>
-        <w:jc w:val="both"/>
-      </w:pPr>
-      <w:r>
-        <w:rPr/>
-      </w:r>
-    </w:p>
-    <w:p>
-      <w:pPr>
-        <w:pStyle w:val="style35"/>
+        <w:pStyle w:val="style42"/>
+        <w:jc w:val="both"/>
+      </w:pPr>
+      <w:r>
+        <w:rPr/>
+      </w:r>
+    </w:p>
+    <w:p>
+      <w:pPr>
+        <w:pStyle w:val="style42"/>
         <w:jc w:val="center"/>
       </w:pPr>
       <w:r>
@@ -48,19 +48,19 @@
     </w:p>
     <w:p>
       <w:pPr>
-        <w:pStyle w:val="style35"/>
-        <w:jc w:val="both"/>
-      </w:pPr>
-      <w:r>
-        <w:rPr/>
-      </w:r>
-    </w:p>
-    <w:p>
-      <w:pPr>
-        <w:pStyle w:val="style38"/>
+        <w:pStyle w:val="style42"/>
+        <w:jc w:val="both"/>
+      </w:pPr>
+      <w:r>
+        <w:rPr/>
+      </w:r>
+    </w:p>
+    <w:p>
+      <w:pPr>
+        <w:pStyle w:val="style45"/>
         <w:numPr>
           <w:ilvl w:val="1"/>
-          <w:numId w:val="8"/>
+          <w:numId w:val="7"/>
         </w:numPr>
         <w:jc w:val="both"/>
       </w:pPr>
@@ -82,7 +82,7 @@
         <w:pStyle w:val="style3"/>
         <w:numPr>
           <w:ilvl w:val="2"/>
-          <w:numId w:val="10"/>
+          <w:numId w:val="9"/>
         </w:numPr>
       </w:pPr>
       <w:r>
@@ -92,7 +92,7 @@
     </w:p>
     <w:p>
       <w:pPr>
-        <w:pStyle w:val="style35"/>
+        <w:pStyle w:val="style42"/>
       </w:pPr>
       <w:r>
         <w:rPr/>
@@ -148,13 +148,13 @@
     <w:tbl>
       <w:tblPr>
         <w:jc w:val="left"/>
-        <w:tblInd w:type="dxa" w:w="-108"/>
+        <w:tblInd w:type="dxa" w:w="-216"/>
         <w:tblBorders/>
       </w:tblPr>
       <w:tblGrid>
         <w:gridCol w:w="675"/>
-        <w:gridCol w:w="2976"/>
-        <w:gridCol w:w="5327"/>
+        <w:gridCol w:w="2975"/>
+        <w:gridCol w:w="5328"/>
       </w:tblGrid>
       <w:tr>
         <w:trPr>
@@ -164,7 +164,7 @@
           <w:tcPr>
             <w:tcW w:type="dxa" w:w="675"/>
             <w:tcBorders/>
-            <w:shd w:fill="auto" w:val="clear"/>
+            <w:shd w:fill="FFFFFF" w:val="clear"/>
             <w:tcMar>
               <w:top w:type="dxa" w:w="0"/>
               <w:left w:type="dxa" w:w="108"/>
@@ -185,9 +185,9 @@
         </w:tc>
         <w:tc>
           <w:tcPr>
-            <w:tcW w:type="dxa" w:w="2976"/>
+            <w:tcW w:type="dxa" w:w="2975"/>
             <w:tcBorders/>
-            <w:shd w:fill="auto" w:val="clear"/>
+            <w:shd w:fill="FFFFFF" w:val="clear"/>
             <w:tcMar>
               <w:top w:type="dxa" w:w="0"/>
               <w:left w:type="dxa" w:w="108"/>
@@ -208,9 +208,9 @@
         </w:tc>
         <w:tc>
           <w:tcPr>
-            <w:tcW w:type="dxa" w:w="5327"/>
+            <w:tcW w:type="dxa" w:w="5328"/>
             <w:tcBorders/>
-            <w:shd w:fill="auto" w:val="clear"/>
+            <w:shd w:fill="FFFFFF" w:val="clear"/>
             <w:tcMar>
               <w:top w:type="dxa" w:w="0"/>
               <w:left w:type="dxa" w:w="108"/>
@@ -239,7 +239,7 @@
             <w:tcW w:type="dxa" w:w="2992"/>
             <w:gridSpan w:val="3"/>
             <w:tcBorders/>
-            <w:shd w:fill="auto" w:val="clear"/>
+            <w:shd w:fill="FFFFFF" w:val="clear"/>
             <w:tcMar>
               <w:top w:type="dxa" w:w="0"/>
               <w:left w:type="dxa" w:w="108"/>
@@ -267,7 +267,7 @@
           <w:tcPr>
             <w:tcW w:type="dxa" w:w="675"/>
             <w:tcBorders/>
-            <w:shd w:fill="auto" w:val="clear"/>
+            <w:shd w:fill="FFFFFF" w:val="clear"/>
             <w:tcMar>
               <w:top w:type="dxa" w:w="0"/>
               <w:left w:type="dxa" w:w="108"/>
@@ -288,9 +288,9 @@
         </w:tc>
         <w:tc>
           <w:tcPr>
-            <w:tcW w:type="dxa" w:w="2976"/>
+            <w:tcW w:type="dxa" w:w="2975"/>
             <w:tcBorders/>
-            <w:shd w:fill="auto" w:val="clear"/>
+            <w:shd w:fill="FFFFFF" w:val="clear"/>
             <w:tcMar>
               <w:top w:type="dxa" w:w="0"/>
               <w:left w:type="dxa" w:w="108"/>
@@ -311,9 +311,9 @@
         </w:tc>
         <w:tc>
           <w:tcPr>
-            <w:tcW w:type="dxa" w:w="5327"/>
+            <w:tcW w:type="dxa" w:w="5328"/>
             <w:tcBorders/>
-            <w:shd w:fill="auto" w:val="clear"/>
+            <w:shd w:fill="FFFFFF" w:val="clear"/>
             <w:tcMar>
               <w:top w:type="dxa" w:w="0"/>
               <w:left w:type="dxa" w:w="108"/>
@@ -341,7 +341,7 @@
           <w:tcPr>
             <w:tcW w:type="dxa" w:w="675"/>
             <w:tcBorders/>
-            <w:shd w:fill="auto" w:val="clear"/>
+            <w:shd w:fill="FFFFFF" w:val="clear"/>
             <w:tcMar>
               <w:top w:type="dxa" w:w="0"/>
               <w:left w:type="dxa" w:w="108"/>
@@ -362,9 +362,9 @@
         </w:tc>
         <w:tc>
           <w:tcPr>
-            <w:tcW w:type="dxa" w:w="2976"/>
+            <w:tcW w:type="dxa" w:w="2975"/>
             <w:tcBorders/>
-            <w:shd w:fill="auto" w:val="clear"/>
+            <w:shd w:fill="FFFFFF" w:val="clear"/>
             <w:tcMar>
               <w:top w:type="dxa" w:w="0"/>
               <w:left w:type="dxa" w:w="108"/>
@@ -385,9 +385,9 @@
         </w:tc>
         <w:tc>
           <w:tcPr>
-            <w:tcW w:type="dxa" w:w="5327"/>
+            <w:tcW w:type="dxa" w:w="5328"/>
             <w:tcBorders/>
-            <w:shd w:fill="auto" w:val="clear"/>
+            <w:shd w:fill="FFFFFF" w:val="clear"/>
             <w:tcMar>
               <w:top w:type="dxa" w:w="0"/>
               <w:left w:type="dxa" w:w="108"/>
@@ -415,7 +415,7 @@
           <w:tcPr>
             <w:tcW w:type="dxa" w:w="675"/>
             <w:tcBorders/>
-            <w:shd w:fill="auto" w:val="clear"/>
+            <w:shd w:fill="FFFFFF" w:val="clear"/>
             <w:tcMar>
               <w:top w:type="dxa" w:w="0"/>
               <w:left w:type="dxa" w:w="108"/>
@@ -436,9 +436,9 @@
         </w:tc>
         <w:tc>
           <w:tcPr>
-            <w:tcW w:type="dxa" w:w="2976"/>
+            <w:tcW w:type="dxa" w:w="2975"/>
             <w:tcBorders/>
-            <w:shd w:fill="auto" w:val="clear"/>
+            <w:shd w:fill="FFFFFF" w:val="clear"/>
             <w:tcMar>
               <w:top w:type="dxa" w:w="0"/>
               <w:left w:type="dxa" w:w="108"/>
@@ -459,9 +459,9 @@
         </w:tc>
         <w:tc>
           <w:tcPr>
-            <w:tcW w:type="dxa" w:w="5327"/>
+            <w:tcW w:type="dxa" w:w="5328"/>
             <w:tcBorders/>
-            <w:shd w:fill="auto" w:val="clear"/>
+            <w:shd w:fill="FFFFFF" w:val="clear"/>
             <w:tcMar>
               <w:top w:type="dxa" w:w="0"/>
               <w:left w:type="dxa" w:w="108"/>
@@ -489,7 +489,7 @@
           <w:tcPr>
             <w:tcW w:type="dxa" w:w="675"/>
             <w:tcBorders/>
-            <w:shd w:fill="auto" w:val="clear"/>
+            <w:shd w:fill="FFFFFF" w:val="clear"/>
             <w:tcMar>
               <w:top w:type="dxa" w:w="0"/>
               <w:left w:type="dxa" w:w="108"/>
@@ -510,9 +510,9 @@
         </w:tc>
         <w:tc>
           <w:tcPr>
-            <w:tcW w:type="dxa" w:w="2976"/>
+            <w:tcW w:type="dxa" w:w="2975"/>
             <w:tcBorders/>
-            <w:shd w:fill="auto" w:val="clear"/>
+            <w:shd w:fill="FFFFFF" w:val="clear"/>
             <w:tcMar>
               <w:top w:type="dxa" w:w="0"/>
               <w:left w:type="dxa" w:w="108"/>
@@ -533,9 +533,9 @@
         </w:tc>
         <w:tc>
           <w:tcPr>
-            <w:tcW w:type="dxa" w:w="5327"/>
+            <w:tcW w:type="dxa" w:w="5328"/>
             <w:tcBorders/>
-            <w:shd w:fill="auto" w:val="clear"/>
+            <w:shd w:fill="FFFFFF" w:val="clear"/>
             <w:tcMar>
               <w:top w:type="dxa" w:w="0"/>
               <w:left w:type="dxa" w:w="108"/>
@@ -563,7 +563,7 @@
           <w:tcPr>
             <w:tcW w:type="dxa" w:w="675"/>
             <w:tcBorders/>
-            <w:shd w:fill="auto" w:val="clear"/>
+            <w:shd w:fill="FFFFFF" w:val="clear"/>
             <w:tcMar>
               <w:top w:type="dxa" w:w="0"/>
               <w:left w:type="dxa" w:w="108"/>
@@ -584,9 +584,9 @@
         </w:tc>
         <w:tc>
           <w:tcPr>
-            <w:tcW w:type="dxa" w:w="2976"/>
+            <w:tcW w:type="dxa" w:w="2975"/>
             <w:tcBorders/>
-            <w:shd w:fill="auto" w:val="clear"/>
+            <w:shd w:fill="FFFFFF" w:val="clear"/>
             <w:tcMar>
               <w:top w:type="dxa" w:w="0"/>
               <w:left w:type="dxa" w:w="108"/>
@@ -607,9 +607,9 @@
         </w:tc>
         <w:tc>
           <w:tcPr>
-            <w:tcW w:type="dxa" w:w="5327"/>
+            <w:tcW w:type="dxa" w:w="5328"/>
             <w:tcBorders/>
-            <w:shd w:fill="auto" w:val="clear"/>
+            <w:shd w:fill="FFFFFF" w:val="clear"/>
             <w:tcMar>
               <w:top w:type="dxa" w:w="0"/>
               <w:left w:type="dxa" w:w="108"/>
@@ -637,7 +637,7 @@
           <w:tcPr>
             <w:tcW w:type="dxa" w:w="675"/>
             <w:tcBorders/>
-            <w:shd w:fill="auto" w:val="clear"/>
+            <w:shd w:fill="FFFFFF" w:val="clear"/>
             <w:tcMar>
               <w:top w:type="dxa" w:w="0"/>
               <w:left w:type="dxa" w:w="108"/>
@@ -658,9 +658,9 @@
         </w:tc>
         <w:tc>
           <w:tcPr>
-            <w:tcW w:type="dxa" w:w="2976"/>
+            <w:tcW w:type="dxa" w:w="2975"/>
             <w:tcBorders/>
-            <w:shd w:fill="auto" w:val="clear"/>
+            <w:shd w:fill="FFFFFF" w:val="clear"/>
             <w:tcMar>
               <w:top w:type="dxa" w:w="0"/>
               <w:left w:type="dxa" w:w="108"/>
@@ -681,9 +681,9 @@
         </w:tc>
         <w:tc>
           <w:tcPr>
-            <w:tcW w:type="dxa" w:w="5327"/>
+            <w:tcW w:type="dxa" w:w="5328"/>
             <w:tcBorders/>
-            <w:shd w:fill="auto" w:val="clear"/>
+            <w:shd w:fill="FFFFFF" w:val="clear"/>
             <w:tcMar>
               <w:top w:type="dxa" w:w="0"/>
               <w:left w:type="dxa" w:w="108"/>
@@ -711,7 +711,7 @@
           <w:tcPr>
             <w:tcW w:type="dxa" w:w="675"/>
             <w:tcBorders/>
-            <w:shd w:fill="auto" w:val="clear"/>
+            <w:shd w:fill="FFFFFF" w:val="clear"/>
             <w:tcMar>
               <w:top w:type="dxa" w:w="0"/>
               <w:left w:type="dxa" w:w="108"/>
@@ -732,9 +732,9 @@
         </w:tc>
         <w:tc>
           <w:tcPr>
-            <w:tcW w:type="dxa" w:w="2976"/>
+            <w:tcW w:type="dxa" w:w="2975"/>
             <w:tcBorders/>
-            <w:shd w:fill="auto" w:val="clear"/>
+            <w:shd w:fill="FFFFFF" w:val="clear"/>
             <w:tcMar>
               <w:top w:type="dxa" w:w="0"/>
               <w:left w:type="dxa" w:w="108"/>
@@ -755,9 +755,9 @@
         </w:tc>
         <w:tc>
           <w:tcPr>
-            <w:tcW w:type="dxa" w:w="5327"/>
+            <w:tcW w:type="dxa" w:w="5328"/>
             <w:tcBorders/>
-            <w:shd w:fill="auto" w:val="clear"/>
+            <w:shd w:fill="FFFFFF" w:val="clear"/>
             <w:tcMar>
               <w:top w:type="dxa" w:w="0"/>
               <w:left w:type="dxa" w:w="108"/>
@@ -786,7 +786,7 @@
             <w:tcW w:type="dxa" w:w="2992"/>
             <w:gridSpan w:val="3"/>
             <w:tcBorders/>
-            <w:shd w:fill="auto" w:val="clear"/>
+            <w:shd w:fill="FFFFFF" w:val="clear"/>
             <w:tcMar>
               <w:top w:type="dxa" w:w="0"/>
               <w:left w:type="dxa" w:w="108"/>
@@ -814,7 +814,7 @@
           <w:tcPr>
             <w:tcW w:type="dxa" w:w="675"/>
             <w:tcBorders/>
-            <w:shd w:fill="auto" w:val="clear"/>
+            <w:shd w:fill="FFFFFF" w:val="clear"/>
             <w:tcMar>
               <w:top w:type="dxa" w:w="0"/>
               <w:left w:type="dxa" w:w="108"/>
@@ -835,9 +835,9 @@
         </w:tc>
         <w:tc>
           <w:tcPr>
-            <w:tcW w:type="dxa" w:w="2976"/>
+            <w:tcW w:type="dxa" w:w="2975"/>
             <w:tcBorders/>
-            <w:shd w:fill="auto" w:val="clear"/>
+            <w:shd w:fill="FFFFFF" w:val="clear"/>
             <w:tcMar>
               <w:top w:type="dxa" w:w="0"/>
               <w:left w:type="dxa" w:w="108"/>
@@ -858,9 +858,9 @@
         </w:tc>
         <w:tc>
           <w:tcPr>
-            <w:tcW w:type="dxa" w:w="5327"/>
+            <w:tcW w:type="dxa" w:w="5328"/>
             <w:tcBorders/>
-            <w:shd w:fill="auto" w:val="clear"/>
+            <w:shd w:fill="FFFFFF" w:val="clear"/>
             <w:tcMar>
               <w:top w:type="dxa" w:w="0"/>
               <w:left w:type="dxa" w:w="108"/>
@@ -888,7 +888,7 @@
           <w:tcPr>
             <w:tcW w:type="dxa" w:w="675"/>
             <w:tcBorders/>
-            <w:shd w:fill="auto" w:val="clear"/>
+            <w:shd w:fill="FFFFFF" w:val="clear"/>
             <w:tcMar>
               <w:top w:type="dxa" w:w="0"/>
               <w:left w:type="dxa" w:w="108"/>
@@ -909,9 +909,9 @@
         </w:tc>
         <w:tc>
           <w:tcPr>
-            <w:tcW w:type="dxa" w:w="2976"/>
+            <w:tcW w:type="dxa" w:w="2975"/>
             <w:tcBorders/>
-            <w:shd w:fill="auto" w:val="clear"/>
+            <w:shd w:fill="FFFFFF" w:val="clear"/>
             <w:tcMar>
               <w:top w:type="dxa" w:w="0"/>
               <w:left w:type="dxa" w:w="108"/>
@@ -932,9 +932,9 @@
         </w:tc>
         <w:tc>
           <w:tcPr>
-            <w:tcW w:type="dxa" w:w="5327"/>
+            <w:tcW w:type="dxa" w:w="5328"/>
             <w:tcBorders/>
-            <w:shd w:fill="auto" w:val="clear"/>
+            <w:shd w:fill="FFFFFF" w:val="clear"/>
             <w:tcMar>
               <w:top w:type="dxa" w:w="0"/>
               <w:left w:type="dxa" w:w="108"/>
@@ -962,7 +962,7 @@
           <w:tcPr>
             <w:tcW w:type="dxa" w:w="675"/>
             <w:tcBorders/>
-            <w:shd w:fill="auto" w:val="clear"/>
+            <w:shd w:fill="FFFFFF" w:val="clear"/>
             <w:tcMar>
               <w:top w:type="dxa" w:w="0"/>
               <w:left w:type="dxa" w:w="108"/>
@@ -983,9 +983,9 @@
         </w:tc>
         <w:tc>
           <w:tcPr>
-            <w:tcW w:type="dxa" w:w="2976"/>
+            <w:tcW w:type="dxa" w:w="2975"/>
             <w:tcBorders/>
-            <w:shd w:fill="auto" w:val="clear"/>
+            <w:shd w:fill="FFFFFF" w:val="clear"/>
             <w:tcMar>
               <w:top w:type="dxa" w:w="0"/>
               <w:left w:type="dxa" w:w="108"/>
@@ -1006,9 +1006,9 @@
         </w:tc>
         <w:tc>
           <w:tcPr>
-            <w:tcW w:type="dxa" w:w="5327"/>
+            <w:tcW w:type="dxa" w:w="5328"/>
             <w:tcBorders/>
-            <w:shd w:fill="auto" w:val="clear"/>
+            <w:shd w:fill="FFFFFF" w:val="clear"/>
             <w:tcMar>
               <w:top w:type="dxa" w:w="0"/>
               <w:left w:type="dxa" w:w="108"/>
@@ -1036,7 +1036,7 @@
           <w:tcPr>
             <w:tcW w:type="dxa" w:w="675"/>
             <w:tcBorders/>
-            <w:shd w:fill="auto" w:val="clear"/>
+            <w:shd w:fill="FFFFFF" w:val="clear"/>
             <w:tcMar>
               <w:top w:type="dxa" w:w="0"/>
               <w:left w:type="dxa" w:w="108"/>
@@ -1057,9 +1057,9 @@
         </w:tc>
         <w:tc>
           <w:tcPr>
-            <w:tcW w:type="dxa" w:w="2976"/>
+            <w:tcW w:type="dxa" w:w="2975"/>
             <w:tcBorders/>
-            <w:shd w:fill="auto" w:val="clear"/>
+            <w:shd w:fill="FFFFFF" w:val="clear"/>
             <w:tcMar>
               <w:top w:type="dxa" w:w="0"/>
               <w:left w:type="dxa" w:w="108"/>
@@ -1080,9 +1080,9 @@
         </w:tc>
         <w:tc>
           <w:tcPr>
-            <w:tcW w:type="dxa" w:w="5327"/>
+            <w:tcW w:type="dxa" w:w="5328"/>
             <w:tcBorders/>
-            <w:shd w:fill="auto" w:val="clear"/>
+            <w:shd w:fill="FFFFFF" w:val="clear"/>
             <w:tcMar>
               <w:top w:type="dxa" w:w="0"/>
               <w:left w:type="dxa" w:w="108"/>
@@ -1110,7 +1110,7 @@
           <w:tcPr>
             <w:tcW w:type="dxa" w:w="675"/>
             <w:tcBorders/>
-            <w:shd w:fill="auto" w:val="clear"/>
+            <w:shd w:fill="FFFFFF" w:val="clear"/>
             <w:tcMar>
               <w:top w:type="dxa" w:w="0"/>
               <w:left w:type="dxa" w:w="108"/>
@@ -1131,9 +1131,9 @@
         </w:tc>
         <w:tc>
           <w:tcPr>
-            <w:tcW w:type="dxa" w:w="2976"/>
+            <w:tcW w:type="dxa" w:w="2975"/>
             <w:tcBorders/>
-            <w:shd w:fill="auto" w:val="clear"/>
+            <w:shd w:fill="FFFFFF" w:val="clear"/>
             <w:tcMar>
               <w:top w:type="dxa" w:w="0"/>
               <w:left w:type="dxa" w:w="108"/>
@@ -1154,9 +1154,9 @@
         </w:tc>
         <w:tc>
           <w:tcPr>
-            <w:tcW w:type="dxa" w:w="5327"/>
+            <w:tcW w:type="dxa" w:w="5328"/>
             <w:tcBorders/>
-            <w:shd w:fill="auto" w:val="clear"/>
+            <w:shd w:fill="FFFFFF" w:val="clear"/>
             <w:tcMar>
               <w:top w:type="dxa" w:w="0"/>
               <w:left w:type="dxa" w:w="108"/>
@@ -1184,7 +1184,7 @@
           <w:tcPr>
             <w:tcW w:type="dxa" w:w="675"/>
             <w:tcBorders/>
-            <w:shd w:fill="auto" w:val="clear"/>
+            <w:shd w:fill="FFFFFF" w:val="clear"/>
             <w:tcMar>
               <w:top w:type="dxa" w:w="0"/>
               <w:left w:type="dxa" w:w="108"/>
@@ -1205,9 +1205,9 @@
         </w:tc>
         <w:tc>
           <w:tcPr>
-            <w:tcW w:type="dxa" w:w="2976"/>
+            <w:tcW w:type="dxa" w:w="2975"/>
             <w:tcBorders/>
-            <w:shd w:fill="auto" w:val="clear"/>
+            <w:shd w:fill="FFFFFF" w:val="clear"/>
             <w:tcMar>
               <w:top w:type="dxa" w:w="0"/>
               <w:left w:type="dxa" w:w="108"/>
@@ -1228,9 +1228,9 @@
         </w:tc>
         <w:tc>
           <w:tcPr>
-            <w:tcW w:type="dxa" w:w="5327"/>
+            <w:tcW w:type="dxa" w:w="5328"/>
             <w:tcBorders/>
-            <w:shd w:fill="auto" w:val="clear"/>
+            <w:shd w:fill="FFFFFF" w:val="clear"/>
             <w:tcMar>
               <w:top w:type="dxa" w:w="0"/>
               <w:left w:type="dxa" w:w="108"/>
@@ -1258,7 +1258,7 @@
           <w:tcPr>
             <w:tcW w:type="dxa" w:w="675"/>
             <w:tcBorders/>
-            <w:shd w:fill="auto" w:val="clear"/>
+            <w:shd w:fill="FFFFFF" w:val="clear"/>
             <w:tcMar>
               <w:top w:type="dxa" w:w="0"/>
               <w:left w:type="dxa" w:w="108"/>
@@ -1279,9 +1279,9 @@
         </w:tc>
         <w:tc>
           <w:tcPr>
-            <w:tcW w:type="dxa" w:w="2976"/>
+            <w:tcW w:type="dxa" w:w="2975"/>
             <w:tcBorders/>
-            <w:shd w:fill="auto" w:val="clear"/>
+            <w:shd w:fill="FFFFFF" w:val="clear"/>
             <w:tcMar>
               <w:top w:type="dxa" w:w="0"/>
               <w:left w:type="dxa" w:w="108"/>
@@ -1302,9 +1302,9 @@
         </w:tc>
         <w:tc>
           <w:tcPr>
-            <w:tcW w:type="dxa" w:w="5327"/>
+            <w:tcW w:type="dxa" w:w="5328"/>
             <w:tcBorders/>
-            <w:shd w:fill="auto" w:val="clear"/>
+            <w:shd w:fill="FFFFFF" w:val="clear"/>
             <w:tcMar>
               <w:top w:type="dxa" w:w="0"/>
               <w:left w:type="dxa" w:w="108"/>
@@ -1339,57 +1339,57 @@
         <w:pStyle w:val="style3"/>
         <w:numPr>
           <w:ilvl w:val="2"/>
+          <w:numId w:val="9"/>
+        </w:numPr>
+      </w:pPr>
+      <w:r>
+        <w:rPr/>
+        <w:t>SOFWARE</w:t>
+      </w:r>
+    </w:p>
+    <w:p>
+      <w:pPr>
+        <w:pStyle w:val="style42"/>
+      </w:pPr>
+      <w:r>
+        <w:rPr/>
+      </w:r>
+    </w:p>
+    <w:p>
+      <w:pPr>
+        <w:pStyle w:val="style0"/>
+        <w:jc w:val="both"/>
+      </w:pPr>
+      <w:r>
+        <w:rPr/>
+        <w:t>El Software se refiere a las partes intangibles o lógicas de la computadora, tales como los programas, el sistema operativo, los controladores (drivers), entre otros, que hacen que el usuario se comunique con el Hardware del equipo abstrayéndolo de los aspectos de comunicación con el mismo.</w:t>
+      </w:r>
+    </w:p>
+    <w:p>
+      <w:pPr>
+        <w:pStyle w:val="style0"/>
+        <w:jc w:val="both"/>
+      </w:pPr>
+      <w:r>
+        <w:rPr/>
+      </w:r>
+    </w:p>
+    <w:p>
+      <w:pPr>
+        <w:pStyle w:val="style48"/>
+        <w:numPr>
+          <w:ilvl w:val="0"/>
           <w:numId w:val="10"/>
         </w:numPr>
       </w:pPr>
       <w:r>
         <w:rPr/>
-        <w:t>SOFWARE</w:t>
-      </w:r>
-    </w:p>
-    <w:p>
-      <w:pPr>
-        <w:pStyle w:val="style35"/>
-      </w:pPr>
-      <w:r>
-        <w:rPr/>
-      </w:r>
-    </w:p>
-    <w:p>
-      <w:pPr>
-        <w:pStyle w:val="style0"/>
-        <w:jc w:val="both"/>
-      </w:pPr>
-      <w:r>
-        <w:rPr/>
-        <w:t>El Software se refiere a las partes intangibles o lógicas de la computadora, tales como los programas, el sistema operativo, los controladores (drivers), entre otros, que hacen que el usuario se comunique con el Hardware del equipo abstrayéndolo de los aspectos de comunicación con el mismo.</w:t>
-      </w:r>
-    </w:p>
-    <w:p>
-      <w:pPr>
-        <w:pStyle w:val="style0"/>
-        <w:jc w:val="both"/>
-      </w:pPr>
-      <w:r>
-        <w:rPr/>
-      </w:r>
-    </w:p>
-    <w:p>
-      <w:pPr>
-        <w:pStyle w:val="style41"/>
-        <w:numPr>
-          <w:ilvl w:val="0"/>
-          <w:numId w:val="11"/>
-        </w:numPr>
-      </w:pPr>
-      <w:r>
-        <w:rPr/>
         <w:t>Sistema Operativo</w:t>
       </w:r>
     </w:p>
     <w:p>
       <w:pPr>
-        <w:pStyle w:val="style41"/>
+        <w:pStyle w:val="style48"/>
       </w:pPr>
       <w:r>
         <w:rPr/>
@@ -1473,10 +1473,138 @@
     </w:p>
     <w:p>
       <w:pPr>
-        <w:pStyle w:val="style38"/>
+        <w:pStyle w:val="style0"/>
+      </w:pPr>
+      <w:r>
+        <w:rPr/>
+      </w:r>
+    </w:p>
+    <w:p>
+      <w:pPr>
+        <w:pStyle w:val="style0"/>
+      </w:pPr>
+      <w:r>
+        <w:rPr/>
+      </w:r>
+    </w:p>
+    <w:p>
+      <w:pPr>
+        <w:pStyle w:val="style0"/>
+      </w:pPr>
+      <w:r>
+        <w:rPr/>
+      </w:r>
+    </w:p>
+    <w:p>
+      <w:pPr>
+        <w:pStyle w:val="style0"/>
+      </w:pPr>
+      <w:r>
+        <w:rPr/>
+      </w:r>
+    </w:p>
+    <w:p>
+      <w:pPr>
+        <w:pStyle w:val="style0"/>
+      </w:pPr>
+      <w:r>
+        <w:rPr/>
+      </w:r>
+    </w:p>
+    <w:p>
+      <w:pPr>
+        <w:pStyle w:val="style0"/>
+      </w:pPr>
+      <w:r>
+        <w:rPr/>
+      </w:r>
+    </w:p>
+    <w:p>
+      <w:pPr>
+        <w:pStyle w:val="style0"/>
+      </w:pPr>
+      <w:r>
+        <w:rPr/>
+      </w:r>
+    </w:p>
+    <w:p>
+      <w:pPr>
+        <w:pStyle w:val="style0"/>
+      </w:pPr>
+      <w:r>
+        <w:rPr/>
+      </w:r>
+    </w:p>
+    <w:p>
+      <w:pPr>
+        <w:pStyle w:val="style0"/>
+      </w:pPr>
+      <w:r>
+        <w:rPr/>
+      </w:r>
+    </w:p>
+    <w:p>
+      <w:pPr>
+        <w:pStyle w:val="style0"/>
+      </w:pPr>
+      <w:r>
+        <w:rPr/>
+      </w:r>
+    </w:p>
+    <w:p>
+      <w:pPr>
+        <w:pStyle w:val="style0"/>
+      </w:pPr>
+      <w:r>
+        <w:rPr/>
+      </w:r>
+    </w:p>
+    <w:p>
+      <w:pPr>
+        <w:pStyle w:val="style0"/>
+      </w:pPr>
+      <w:r>
+        <w:rPr/>
+      </w:r>
+    </w:p>
+    <w:p>
+      <w:pPr>
+        <w:pStyle w:val="style0"/>
+      </w:pPr>
+      <w:r>
+        <w:rPr/>
+      </w:r>
+    </w:p>
+    <w:p>
+      <w:pPr>
+        <w:pStyle w:val="style0"/>
+      </w:pPr>
+      <w:r>
+        <w:rPr/>
+      </w:r>
+    </w:p>
+    <w:p>
+      <w:pPr>
+        <w:pStyle w:val="style0"/>
+      </w:pPr>
+      <w:r>
+        <w:rPr/>
+      </w:r>
+    </w:p>
+    <w:p>
+      <w:pPr>
+        <w:pStyle w:val="style0"/>
+      </w:pPr>
+      <w:r>
+        <w:rPr/>
+      </w:r>
+    </w:p>
+    <w:p>
+      <w:pPr>
+        <w:pStyle w:val="style45"/>
         <w:numPr>
           <w:ilvl w:val="1"/>
-          <w:numId w:val="9"/>
+          <w:numId w:val="8"/>
         </w:numPr>
         <w:jc w:val="both"/>
       </w:pPr>
@@ -1493,6 +1621,16 @@
       </w:pPr>
       <w:r>
         <w:rPr/>
+      </w:r>
+    </w:p>
+    <w:p>
+      <w:pPr>
+        <w:pStyle w:val="style0"/>
+        <w:ind w:hanging="0" w:left="0" w:right="0"/>
+        <w:jc w:val="both"/>
+      </w:pPr>
+      <w:r>
+        <w:rPr/>
         <w:t>Actualmente el departamento de recursos humanos de la institución de PRIBANTSA se encuentra aun en desarrollo, dicho departamento no se encuentra definido de una manera completo; sin embargo a pesar de lo anteriormente mencionado tiene las funciones y tarea principales de un departamento de Recursos Humanos.</w:t>
       </w:r>
     </w:p>
@@ -1504,7 +1642,49 @@
       </w:pPr>
       <w:r>
         <w:rPr/>
+      </w:r>
+    </w:p>
+    <w:p>
+      <w:pPr>
+        <w:pStyle w:val="style0"/>
+        <w:ind w:hanging="0" w:left="0" w:right="0"/>
+        <w:jc w:val="both"/>
+      </w:pPr>
+      <w:r>
+        <w:rPr/>
         <w:t>Vale la pena mencionar que PRIBANTSA es una institución afiliada a la linea de FEDECREDITO, que hasta cierto punto esta presta ciertos servicios en algunas de las funciones del departamento de recursos humanos que mas adelante se mencionaran en cuales áreas esta dicho apoyo.</w:t>
+      </w:r>
+    </w:p>
+    <w:p>
+      <w:pPr>
+        <w:pStyle w:val="style0"/>
+        <w:ind w:hanging="0" w:left="0" w:right="0"/>
+        <w:jc w:val="both"/>
+      </w:pPr>
+      <w:r>
+        <w:rPr/>
+        <w:t>Hay que resaltar el hecho que de las actividades o funciones que se comunicaran a continuación no se realizan a través de un sistema informático, el cual ayudaría facilitando la información, haciendo consultas para un futuro análisis evitar errores producidos por digitacion.</w:t>
+      </w:r>
+    </w:p>
+    <w:p>
+      <w:pPr>
+        <w:pStyle w:val="style0"/>
+        <w:ind w:hanging="0" w:left="0" w:right="0"/>
+        <w:jc w:val="both"/>
+      </w:pPr>
+      <w:r>
+        <w:rPr/>
+        <w:t xml:space="preserve">De igual manera información gestionada en dicho departamento como veremos mas adelante como por ejemplo expedientes de empleados y puestos de trabajo no se encuentran como una información centralizada, </w:t>
+      </w:r>
+    </w:p>
+    <w:p>
+      <w:pPr>
+        <w:pStyle w:val="style0"/>
+        <w:ind w:hanging="0" w:left="0" w:right="0"/>
+        <w:jc w:val="both"/>
+      </w:pPr>
+      <w:r>
+        <w:rPr/>
       </w:r>
     </w:p>
     <w:p>
@@ -1712,6 +1892,46 @@
     <w:p>
       <w:pPr>
         <w:pStyle w:val="style0"/>
+        <w:ind w:hanging="0" w:left="0" w:right="0"/>
+        <w:jc w:val="both"/>
+      </w:pPr>
+      <w:r>
+        <w:rPr/>
+      </w:r>
+    </w:p>
+    <w:p>
+      <w:pPr>
+        <w:pStyle w:val="style0"/>
+        <w:ind w:hanging="0" w:left="0" w:right="0"/>
+        <w:jc w:val="both"/>
+      </w:pPr>
+      <w:r>
+        <w:rPr/>
+      </w:r>
+    </w:p>
+    <w:p>
+      <w:pPr>
+        <w:pStyle w:val="style0"/>
+        <w:ind w:hanging="0" w:left="0" w:right="0"/>
+        <w:jc w:val="both"/>
+      </w:pPr>
+      <w:r>
+        <w:rPr/>
+      </w:r>
+    </w:p>
+    <w:p>
+      <w:pPr>
+        <w:pStyle w:val="style0"/>
+        <w:ind w:hanging="0" w:left="0" w:right="0"/>
+        <w:jc w:val="both"/>
+      </w:pPr>
+      <w:r>
+        <w:rPr/>
+      </w:r>
+    </w:p>
+    <w:p>
+      <w:pPr>
+        <w:pStyle w:val="style0"/>
         <w:numPr>
           <w:ilvl w:val="0"/>
           <w:numId w:val="3"/>
@@ -1742,6 +1962,15 @@
       </w:pPr>
       <w:r>
         <w:rPr/>
+      </w:r>
+    </w:p>
+    <w:p>
+      <w:pPr>
+        <w:pStyle w:val="style0"/>
+        <w:jc w:val="both"/>
+      </w:pPr>
+      <w:r>
+        <w:rPr/>
         <w:t>Esta actividad es gestionada por el Departamento de Recursos Humanos en la cual se pudiera definir como toda actividad que tiene como por objetivo el mejorar la actitud, conocimientos, habilidades y conductas por el personal. En pocas palabras consiste en proporcionar al personal habilidades y conocimientos que lo hagan mas apto  en la ejecución de su puesto de trabajo.</w:t>
       </w:r>
     </w:p>
@@ -1752,6 +1981,15 @@
       </w:pPr>
       <w:r>
         <w:rPr/>
+      </w:r>
+    </w:p>
+    <w:p>
+      <w:pPr>
+        <w:pStyle w:val="style0"/>
+        <w:jc w:val="both"/>
+      </w:pPr>
+      <w:r>
+        <w:rPr/>
         <w:t xml:space="preserve">En PRIBANTSA la mayoría de capacitaciones son impartidas por parte de FEDECREDITO. Esta Institución se comunica con PRIBANTSA y coordinan las fechas de capacitaciones. </w:t>
       </w:r>
     </w:p>
@@ -1763,6 +2001,15 @@
       <w:r>
         <w:rPr/>
         <w:t xml:space="preserve">La programación de capacitaciones en PRIBANTSA es coordinada por el Jefe de Departamento y comunicada con una semana de anterioridad para que el personal pueda coordinar tanto su horario como sus obligaciones muchas de ellas son realizadas en horas de trabajo. Cada capacitación en la cual participa en personal son agregadas al expediente de cada uno de ellos. </w:t>
+      </w:r>
+    </w:p>
+    <w:p>
+      <w:pPr>
+        <w:pStyle w:val="style0"/>
+        <w:jc w:val="both"/>
+      </w:pPr>
+      <w:r>
+        <w:rPr/>
       </w:r>
     </w:p>
     <w:p>
@@ -1789,6 +2036,15 @@
           <w:bCs/>
         </w:rPr>
         <w:t>Expediente de personal(Habilidades).</w:t>
+      </w:r>
+    </w:p>
+    <w:p>
+      <w:pPr>
+        <w:pStyle w:val="style0"/>
+        <w:jc w:val="both"/>
+      </w:pPr>
+      <w:r>
+        <w:rPr/>
       </w:r>
     </w:p>
     <w:p>
@@ -1820,7 +2076,16 @@
           <w:spacing w:val="0"/>
           <w:sz w:val="24"/>
         </w:rPr>
-        <w:t xml:space="preserve">s un documento que significa un inventario bibliográfico de datos del trabajador; abarca desde su ingreso a la empresa hasta que se retire. Es el historial del trabajador dentro de la empresa. Cada uno de estos expedientes se encuentran actualmente archivados en papel y son gestionados por jefe del departamento. Cualquier cambio efectuado o un documento requirido tiene que estar autorizado por el jefe de departamento. </w:t>
+        <w:t xml:space="preserve">s un documento que significa un inventario bibliográfico de datos del trabajador; abarca desde su ingreso a la empresa hasta que se retire. Es el historial del trabajador dentro de la empresa. Cada uno de estos expedientes se encuentran actualmente archivados en papel y son gestionados por jefe del departamento. Cualquier cambio efectuado o un documento requerido tiene que estar autorizado por el jefe de departamento. </w:t>
+      </w:r>
+    </w:p>
+    <w:p>
+      <w:pPr>
+        <w:pStyle w:val="style0"/>
+        <w:jc w:val="both"/>
+      </w:pPr>
+      <w:r>
+        <w:rPr/>
       </w:r>
     </w:p>
     <w:p>
@@ -1844,18 +2109,27 @@
     </w:p>
     <w:p>
       <w:pPr>
-        <w:pStyle w:val="style31"/>
+        <w:pStyle w:val="style0"/>
+        <w:jc w:val="both"/>
+      </w:pPr>
+      <w:r>
+        <w:rPr/>
+      </w:r>
+    </w:p>
+    <w:p>
+      <w:pPr>
+        <w:pStyle w:val="style38"/>
         <w:numPr>
           <w:ilvl w:val="0"/>
-          <w:numId w:val="5"/>
+          <w:numId w:val="16"/>
         </w:numPr>
         <w:tabs>
+          <w:tab w:leader="none" w:pos="720" w:val="left"/>
           <w:tab w:leader="none" w:pos="2013" w:val="left"/>
           <w:tab w:leader="none" w:pos="3318" w:val="left"/>
           <w:tab w:leader="none" w:pos="3915" w:val="left"/>
           <w:tab w:leader="none" w:pos="5115" w:val="left"/>
         </w:tabs>
-        <w:ind w:hanging="255" w:left="1305" w:right="0"/>
         <w:jc w:val="both"/>
       </w:pPr>
       <w:r>
@@ -1875,18 +2149,18 @@
     </w:p>
     <w:p>
       <w:pPr>
-        <w:pStyle w:val="style31"/>
+        <w:pStyle w:val="style38"/>
         <w:numPr>
           <w:ilvl w:val="0"/>
-          <w:numId w:val="5"/>
+          <w:numId w:val="16"/>
         </w:numPr>
         <w:tabs>
+          <w:tab w:leader="none" w:pos="720" w:val="left"/>
           <w:tab w:leader="none" w:pos="2013" w:val="left"/>
           <w:tab w:leader="none" w:pos="3318" w:val="left"/>
           <w:tab w:leader="none" w:pos="3915" w:val="left"/>
           <w:tab w:leader="none" w:pos="5115" w:val="left"/>
         </w:tabs>
-        <w:ind w:hanging="255" w:left="1305" w:right="0"/>
         <w:jc w:val="both"/>
       </w:pPr>
       <w:r>
@@ -1906,18 +2180,18 @@
     </w:p>
     <w:p>
       <w:pPr>
-        <w:pStyle w:val="style31"/>
+        <w:pStyle w:val="style38"/>
         <w:numPr>
           <w:ilvl w:val="0"/>
-          <w:numId w:val="5"/>
+          <w:numId w:val="16"/>
         </w:numPr>
         <w:tabs>
+          <w:tab w:leader="none" w:pos="720" w:val="left"/>
           <w:tab w:leader="none" w:pos="2013" w:val="left"/>
           <w:tab w:leader="none" w:pos="3318" w:val="left"/>
           <w:tab w:leader="none" w:pos="3915" w:val="left"/>
           <w:tab w:leader="none" w:pos="5115" w:val="left"/>
         </w:tabs>
-        <w:ind w:hanging="255" w:left="1305" w:right="0"/>
         <w:jc w:val="both"/>
       </w:pPr>
       <w:r>
@@ -1937,18 +2211,18 @@
     </w:p>
     <w:p>
       <w:pPr>
-        <w:pStyle w:val="style31"/>
+        <w:pStyle w:val="style38"/>
         <w:numPr>
           <w:ilvl w:val="0"/>
-          <w:numId w:val="5"/>
+          <w:numId w:val="16"/>
         </w:numPr>
         <w:tabs>
+          <w:tab w:leader="none" w:pos="720" w:val="left"/>
           <w:tab w:leader="none" w:pos="2013" w:val="left"/>
           <w:tab w:leader="none" w:pos="3318" w:val="left"/>
           <w:tab w:leader="none" w:pos="3915" w:val="left"/>
           <w:tab w:leader="none" w:pos="5115" w:val="left"/>
         </w:tabs>
-        <w:ind w:hanging="255" w:left="1305" w:right="0"/>
         <w:jc w:val="both"/>
       </w:pPr>
       <w:r>
@@ -1968,18 +2242,18 @@
     </w:p>
     <w:p>
       <w:pPr>
-        <w:pStyle w:val="style31"/>
+        <w:pStyle w:val="style38"/>
         <w:numPr>
           <w:ilvl w:val="0"/>
-          <w:numId w:val="5"/>
+          <w:numId w:val="16"/>
         </w:numPr>
         <w:tabs>
+          <w:tab w:leader="none" w:pos="720" w:val="left"/>
           <w:tab w:leader="none" w:pos="2013" w:val="left"/>
           <w:tab w:leader="none" w:pos="3318" w:val="left"/>
           <w:tab w:leader="none" w:pos="3915" w:val="left"/>
           <w:tab w:leader="none" w:pos="5115" w:val="left"/>
         </w:tabs>
-        <w:ind w:hanging="255" w:left="1305" w:right="0"/>
         <w:jc w:val="both"/>
       </w:pPr>
       <w:r>
@@ -1999,18 +2273,18 @@
     </w:p>
     <w:p>
       <w:pPr>
-        <w:pStyle w:val="style31"/>
+        <w:pStyle w:val="style38"/>
         <w:numPr>
           <w:ilvl w:val="0"/>
-          <w:numId w:val="5"/>
+          <w:numId w:val="16"/>
         </w:numPr>
         <w:tabs>
+          <w:tab w:leader="none" w:pos="720" w:val="left"/>
           <w:tab w:leader="none" w:pos="2013" w:val="left"/>
           <w:tab w:leader="none" w:pos="3318" w:val="left"/>
           <w:tab w:leader="none" w:pos="3915" w:val="left"/>
           <w:tab w:leader="none" w:pos="5115" w:val="left"/>
         </w:tabs>
-        <w:ind w:hanging="255" w:left="1305" w:right="0"/>
         <w:jc w:val="both"/>
       </w:pPr>
       <w:r>
@@ -2030,18 +2304,18 @@
     </w:p>
     <w:p>
       <w:pPr>
-        <w:pStyle w:val="style31"/>
+        <w:pStyle w:val="style38"/>
         <w:numPr>
           <w:ilvl w:val="0"/>
-          <w:numId w:val="5"/>
+          <w:numId w:val="16"/>
         </w:numPr>
         <w:tabs>
+          <w:tab w:leader="none" w:pos="720" w:val="left"/>
           <w:tab w:leader="none" w:pos="2013" w:val="left"/>
           <w:tab w:leader="none" w:pos="3318" w:val="left"/>
           <w:tab w:leader="none" w:pos="3915" w:val="left"/>
           <w:tab w:leader="none" w:pos="5115" w:val="left"/>
         </w:tabs>
-        <w:ind w:hanging="255" w:left="1305" w:right="0"/>
         <w:jc w:val="both"/>
       </w:pPr>
       <w:r>
@@ -2061,18 +2335,18 @@
     </w:p>
     <w:p>
       <w:pPr>
-        <w:pStyle w:val="style31"/>
+        <w:pStyle w:val="style38"/>
         <w:numPr>
           <w:ilvl w:val="0"/>
-          <w:numId w:val="5"/>
+          <w:numId w:val="16"/>
         </w:numPr>
         <w:tabs>
+          <w:tab w:leader="none" w:pos="720" w:val="left"/>
           <w:tab w:leader="none" w:pos="2013" w:val="left"/>
           <w:tab w:leader="none" w:pos="3318" w:val="left"/>
           <w:tab w:leader="none" w:pos="3915" w:val="left"/>
           <w:tab w:leader="none" w:pos="5115" w:val="left"/>
         </w:tabs>
-        <w:ind w:hanging="255" w:left="1305" w:right="0"/>
         <w:jc w:val="both"/>
       </w:pPr>
       <w:r>
@@ -2092,18 +2366,18 @@
     </w:p>
     <w:p>
       <w:pPr>
-        <w:pStyle w:val="style31"/>
+        <w:pStyle w:val="style38"/>
         <w:numPr>
           <w:ilvl w:val="0"/>
-          <w:numId w:val="5"/>
+          <w:numId w:val="16"/>
         </w:numPr>
         <w:tabs>
+          <w:tab w:leader="none" w:pos="720" w:val="left"/>
           <w:tab w:leader="none" w:pos="2013" w:val="left"/>
           <w:tab w:leader="none" w:pos="3318" w:val="left"/>
           <w:tab w:leader="none" w:pos="3915" w:val="left"/>
           <w:tab w:leader="none" w:pos="5115" w:val="left"/>
         </w:tabs>
-        <w:ind w:hanging="255" w:left="1305" w:right="0"/>
         <w:jc w:val="both"/>
       </w:pPr>
       <w:r>
@@ -2123,18 +2397,18 @@
     </w:p>
     <w:p>
       <w:pPr>
-        <w:pStyle w:val="style31"/>
+        <w:pStyle w:val="style38"/>
         <w:numPr>
           <w:ilvl w:val="0"/>
-          <w:numId w:val="5"/>
+          <w:numId w:val="16"/>
         </w:numPr>
         <w:tabs>
+          <w:tab w:leader="none" w:pos="720" w:val="left"/>
           <w:tab w:leader="none" w:pos="2013" w:val="left"/>
           <w:tab w:leader="none" w:pos="3318" w:val="left"/>
           <w:tab w:leader="none" w:pos="3915" w:val="left"/>
           <w:tab w:leader="none" w:pos="5115" w:val="left"/>
         </w:tabs>
-        <w:ind w:hanging="255" w:left="1305" w:right="0"/>
         <w:jc w:val="both"/>
       </w:pPr>
       <w:r>
@@ -2154,18 +2428,18 @@
     </w:p>
     <w:p>
       <w:pPr>
-        <w:pStyle w:val="style31"/>
+        <w:pStyle w:val="style38"/>
         <w:numPr>
           <w:ilvl w:val="0"/>
-          <w:numId w:val="5"/>
+          <w:numId w:val="16"/>
         </w:numPr>
         <w:tabs>
+          <w:tab w:leader="none" w:pos="720" w:val="left"/>
           <w:tab w:leader="none" w:pos="2013" w:val="left"/>
           <w:tab w:leader="none" w:pos="3318" w:val="left"/>
           <w:tab w:leader="none" w:pos="3915" w:val="left"/>
           <w:tab w:leader="none" w:pos="5115" w:val="left"/>
         </w:tabs>
-        <w:ind w:hanging="255" w:left="1305" w:right="0"/>
         <w:jc w:val="both"/>
       </w:pPr>
       <w:r>
@@ -2185,18 +2459,18 @@
     </w:p>
     <w:p>
       <w:pPr>
-        <w:pStyle w:val="style31"/>
+        <w:pStyle w:val="style38"/>
         <w:numPr>
           <w:ilvl w:val="0"/>
-          <w:numId w:val="5"/>
+          <w:numId w:val="16"/>
         </w:numPr>
         <w:tabs>
+          <w:tab w:leader="none" w:pos="720" w:val="left"/>
           <w:tab w:leader="none" w:pos="2013" w:val="left"/>
           <w:tab w:leader="none" w:pos="3318" w:val="left"/>
           <w:tab w:leader="none" w:pos="3915" w:val="left"/>
           <w:tab w:leader="none" w:pos="5115" w:val="left"/>
         </w:tabs>
-        <w:ind w:hanging="255" w:left="1305" w:right="0"/>
         <w:jc w:val="both"/>
       </w:pPr>
       <w:r>
@@ -2216,18 +2490,18 @@
     </w:p>
     <w:p>
       <w:pPr>
-        <w:pStyle w:val="style31"/>
+        <w:pStyle w:val="style38"/>
         <w:numPr>
           <w:ilvl w:val="0"/>
-          <w:numId w:val="5"/>
+          <w:numId w:val="16"/>
         </w:numPr>
         <w:tabs>
+          <w:tab w:leader="none" w:pos="720" w:val="left"/>
           <w:tab w:leader="none" w:pos="2013" w:val="left"/>
           <w:tab w:leader="none" w:pos="3318" w:val="left"/>
           <w:tab w:leader="none" w:pos="3915" w:val="left"/>
           <w:tab w:leader="none" w:pos="5115" w:val="left"/>
         </w:tabs>
-        <w:ind w:hanging="255" w:left="1305" w:right="0"/>
         <w:jc w:val="both"/>
       </w:pPr>
       <w:r>
@@ -2247,18 +2521,18 @@
     </w:p>
     <w:p>
       <w:pPr>
-        <w:pStyle w:val="style31"/>
+        <w:pStyle w:val="style38"/>
         <w:numPr>
           <w:ilvl w:val="0"/>
-          <w:numId w:val="5"/>
+          <w:numId w:val="16"/>
         </w:numPr>
         <w:tabs>
+          <w:tab w:leader="none" w:pos="720" w:val="left"/>
           <w:tab w:leader="none" w:pos="2013" w:val="left"/>
           <w:tab w:leader="none" w:pos="3318" w:val="left"/>
           <w:tab w:leader="none" w:pos="3915" w:val="left"/>
           <w:tab w:leader="none" w:pos="5115" w:val="left"/>
         </w:tabs>
-        <w:ind w:hanging="255" w:left="1305" w:right="0"/>
         <w:jc w:val="both"/>
       </w:pPr>
       <w:r>
@@ -2278,18 +2552,18 @@
     </w:p>
     <w:p>
       <w:pPr>
-        <w:pStyle w:val="style31"/>
+        <w:pStyle w:val="style38"/>
         <w:numPr>
           <w:ilvl w:val="0"/>
-          <w:numId w:val="5"/>
+          <w:numId w:val="16"/>
         </w:numPr>
         <w:tabs>
+          <w:tab w:leader="none" w:pos="720" w:val="left"/>
           <w:tab w:leader="none" w:pos="2013" w:val="left"/>
           <w:tab w:leader="none" w:pos="3318" w:val="left"/>
           <w:tab w:leader="none" w:pos="3915" w:val="left"/>
           <w:tab w:leader="none" w:pos="5115" w:val="left"/>
         </w:tabs>
-        <w:ind w:hanging="255" w:left="1305" w:right="0"/>
         <w:jc w:val="both"/>
       </w:pPr>
       <w:r>
@@ -2309,18 +2583,18 @@
     </w:p>
     <w:p>
       <w:pPr>
-        <w:pStyle w:val="style31"/>
+        <w:pStyle w:val="style38"/>
         <w:numPr>
           <w:ilvl w:val="0"/>
-          <w:numId w:val="5"/>
+          <w:numId w:val="16"/>
         </w:numPr>
         <w:tabs>
+          <w:tab w:leader="none" w:pos="720" w:val="left"/>
           <w:tab w:leader="none" w:pos="2013" w:val="left"/>
           <w:tab w:leader="none" w:pos="3318" w:val="left"/>
           <w:tab w:leader="none" w:pos="3915" w:val="left"/>
           <w:tab w:leader="none" w:pos="5115" w:val="left"/>
         </w:tabs>
-        <w:ind w:hanging="255" w:left="1305" w:right="0"/>
         <w:jc w:val="both"/>
       </w:pPr>
       <w:r>
@@ -2340,18 +2614,18 @@
     </w:p>
     <w:p>
       <w:pPr>
-        <w:pStyle w:val="style31"/>
+        <w:pStyle w:val="style38"/>
         <w:numPr>
           <w:ilvl w:val="0"/>
-          <w:numId w:val="5"/>
+          <w:numId w:val="16"/>
         </w:numPr>
         <w:tabs>
+          <w:tab w:leader="none" w:pos="720" w:val="left"/>
           <w:tab w:leader="none" w:pos="2013" w:val="left"/>
           <w:tab w:leader="none" w:pos="3318" w:val="left"/>
           <w:tab w:leader="none" w:pos="3915" w:val="left"/>
           <w:tab w:leader="none" w:pos="5115" w:val="left"/>
         </w:tabs>
-        <w:ind w:hanging="255" w:left="1305" w:right="0"/>
         <w:jc w:val="both"/>
       </w:pPr>
       <w:r>
@@ -2371,18 +2645,18 @@
     </w:p>
     <w:p>
       <w:pPr>
-        <w:pStyle w:val="style31"/>
+        <w:pStyle w:val="style38"/>
         <w:numPr>
           <w:ilvl w:val="0"/>
-          <w:numId w:val="5"/>
+          <w:numId w:val="16"/>
         </w:numPr>
         <w:tabs>
+          <w:tab w:leader="none" w:pos="720" w:val="left"/>
           <w:tab w:leader="none" w:pos="2013" w:val="left"/>
           <w:tab w:leader="none" w:pos="3318" w:val="left"/>
           <w:tab w:leader="none" w:pos="3915" w:val="left"/>
           <w:tab w:leader="none" w:pos="5115" w:val="left"/>
         </w:tabs>
-        <w:ind w:hanging="255" w:left="1305" w:right="0"/>
         <w:jc w:val="both"/>
       </w:pPr>
       <w:r>
@@ -2402,18 +2676,18 @@
     </w:p>
     <w:p>
       <w:pPr>
-        <w:pStyle w:val="style31"/>
+        <w:pStyle w:val="style38"/>
         <w:numPr>
           <w:ilvl w:val="0"/>
-          <w:numId w:val="5"/>
+          <w:numId w:val="16"/>
         </w:numPr>
         <w:tabs>
+          <w:tab w:leader="none" w:pos="720" w:val="left"/>
           <w:tab w:leader="none" w:pos="2013" w:val="left"/>
           <w:tab w:leader="none" w:pos="3318" w:val="left"/>
           <w:tab w:leader="none" w:pos="3915" w:val="left"/>
           <w:tab w:leader="none" w:pos="5115" w:val="left"/>
         </w:tabs>
-        <w:ind w:hanging="255" w:left="1305" w:right="0"/>
         <w:jc w:val="both"/>
       </w:pPr>
       <w:r>
@@ -2433,18 +2707,18 @@
     </w:p>
     <w:p>
       <w:pPr>
-        <w:pStyle w:val="style31"/>
+        <w:pStyle w:val="style38"/>
         <w:numPr>
           <w:ilvl w:val="0"/>
-          <w:numId w:val="5"/>
+          <w:numId w:val="16"/>
         </w:numPr>
         <w:tabs>
+          <w:tab w:leader="none" w:pos="720" w:val="left"/>
           <w:tab w:leader="none" w:pos="2013" w:val="left"/>
           <w:tab w:leader="none" w:pos="3318" w:val="left"/>
           <w:tab w:leader="none" w:pos="3915" w:val="left"/>
           <w:tab w:leader="none" w:pos="5115" w:val="left"/>
         </w:tabs>
-        <w:ind w:hanging="255" w:left="1305" w:right="0"/>
         <w:jc w:val="both"/>
       </w:pPr>
       <w:r>
@@ -2503,9 +2777,18 @@
     <w:p>
       <w:pPr>
         <w:pStyle w:val="style0"/>
+        <w:jc w:val="both"/>
+      </w:pPr>
+      <w:r>
+        <w:rPr/>
+      </w:r>
+    </w:p>
+    <w:p>
+      <w:pPr>
+        <w:pStyle w:val="style0"/>
         <w:numPr>
           <w:ilvl w:val="0"/>
-          <w:numId w:val="6"/>
+          <w:numId w:val="5"/>
         </w:numPr>
         <w:jc w:val="both"/>
       </w:pPr>
@@ -2540,6 +2823,15 @@
         <w:jc w:val="both"/>
       </w:pPr>
       <w:r>
+        <w:rPr/>
+      </w:r>
+    </w:p>
+    <w:p>
+      <w:pPr>
+        <w:pStyle w:val="style0"/>
+        <w:jc w:val="both"/>
+      </w:pPr>
+      <w:r>
         <w:rPr>
           <w:rFonts w:ascii="Arial;Helvetica;sans-serif" w:hAnsi="Arial;Helvetica;sans-serif"/>
           <w:b w:val="false"/>
@@ -2557,16 +2849,25 @@
     <w:p>
       <w:pPr>
         <w:pStyle w:val="style0"/>
+        <w:jc w:val="both"/>
+      </w:pPr>
+      <w:r>
+        <w:rPr/>
+      </w:r>
+    </w:p>
+    <w:p>
+      <w:pPr>
+        <w:pStyle w:val="style0"/>
         <w:numPr>
           <w:ilvl w:val="0"/>
-          <w:numId w:val="7"/>
+          <w:numId w:val="15"/>
         </w:numPr>
         <w:tabs>
+          <w:tab w:leader="none" w:pos="720" w:val="left"/>
           <w:tab w:leader="none" w:pos="1863" w:val="left"/>
           <w:tab w:leader="none" w:pos="3018" w:val="left"/>
           <w:tab w:leader="none" w:pos="3465" w:val="left"/>
         </w:tabs>
-        <w:ind w:hanging="360" w:left="1155" w:right="0"/>
         <w:jc w:val="both"/>
       </w:pPr>
       <w:r>
@@ -2589,14 +2890,14 @@
         <w:pStyle w:val="style0"/>
         <w:numPr>
           <w:ilvl w:val="0"/>
-          <w:numId w:val="7"/>
+          <w:numId w:val="15"/>
         </w:numPr>
         <w:tabs>
+          <w:tab w:leader="none" w:pos="720" w:val="left"/>
           <w:tab w:leader="none" w:pos="1863" w:val="left"/>
           <w:tab w:leader="none" w:pos="3018" w:val="left"/>
           <w:tab w:leader="none" w:pos="3465" w:val="left"/>
         </w:tabs>
-        <w:ind w:hanging="360" w:left="1155" w:right="0"/>
         <w:jc w:val="both"/>
       </w:pPr>
       <w:r>
@@ -2619,14 +2920,14 @@
         <w:pStyle w:val="style0"/>
         <w:numPr>
           <w:ilvl w:val="0"/>
-          <w:numId w:val="7"/>
+          <w:numId w:val="15"/>
         </w:numPr>
         <w:tabs>
+          <w:tab w:leader="none" w:pos="720" w:val="left"/>
           <w:tab w:leader="none" w:pos="1863" w:val="left"/>
           <w:tab w:leader="none" w:pos="3018" w:val="left"/>
           <w:tab w:leader="none" w:pos="3465" w:val="left"/>
         </w:tabs>
-        <w:ind w:hanging="360" w:left="1155" w:right="0"/>
         <w:jc w:val="both"/>
       </w:pPr>
       <w:r>
@@ -2649,14 +2950,14 @@
         <w:pStyle w:val="style0"/>
         <w:numPr>
           <w:ilvl w:val="0"/>
-          <w:numId w:val="7"/>
+          <w:numId w:val="15"/>
         </w:numPr>
         <w:tabs>
+          <w:tab w:leader="none" w:pos="720" w:val="left"/>
           <w:tab w:leader="none" w:pos="1863" w:val="left"/>
           <w:tab w:leader="none" w:pos="3018" w:val="left"/>
           <w:tab w:leader="none" w:pos="3465" w:val="left"/>
         </w:tabs>
-        <w:ind w:hanging="360" w:left="1155" w:right="0"/>
         <w:jc w:val="both"/>
       </w:pPr>
       <w:r>
@@ -2679,14 +2980,14 @@
         <w:pStyle w:val="style0"/>
         <w:numPr>
           <w:ilvl w:val="0"/>
-          <w:numId w:val="7"/>
+          <w:numId w:val="15"/>
         </w:numPr>
         <w:tabs>
+          <w:tab w:leader="none" w:pos="720" w:val="left"/>
           <w:tab w:leader="none" w:pos="1863" w:val="left"/>
           <w:tab w:leader="none" w:pos="3018" w:val="left"/>
           <w:tab w:leader="none" w:pos="3465" w:val="left"/>
         </w:tabs>
-        <w:ind w:hanging="360" w:left="1155" w:right="0"/>
         <w:jc w:val="both"/>
       </w:pPr>
       <w:r>
@@ -2709,14 +3010,14 @@
         <w:pStyle w:val="style0"/>
         <w:numPr>
           <w:ilvl w:val="0"/>
-          <w:numId w:val="7"/>
+          <w:numId w:val="15"/>
         </w:numPr>
         <w:tabs>
+          <w:tab w:leader="none" w:pos="720" w:val="left"/>
           <w:tab w:leader="none" w:pos="1863" w:val="left"/>
           <w:tab w:leader="none" w:pos="3018" w:val="left"/>
           <w:tab w:leader="none" w:pos="3465" w:val="left"/>
         </w:tabs>
-        <w:ind w:hanging="360" w:left="1155" w:right="0"/>
         <w:jc w:val="both"/>
       </w:pPr>
       <w:r>
@@ -2738,11 +3039,77 @@
       <w:pPr>
         <w:pStyle w:val="style0"/>
         <w:tabs>
+          <w:tab w:leader="none" w:pos="720" w:val="left"/>
           <w:tab w:leader="none" w:pos="1863" w:val="left"/>
           <w:tab w:leader="none" w:pos="3018" w:val="left"/>
           <w:tab w:leader="none" w:pos="3465" w:val="left"/>
         </w:tabs>
-        <w:ind w:hanging="360" w:left="1155" w:right="0"/>
+        <w:ind w:hanging="0" w:left="0" w:right="0"/>
+        <w:jc w:val="both"/>
+      </w:pPr>
+      <w:r>
+        <w:rPr/>
+      </w:r>
+    </w:p>
+    <w:p>
+      <w:pPr>
+        <w:pStyle w:val="style0"/>
+        <w:tabs>
+          <w:tab w:leader="none" w:pos="720" w:val="left"/>
+          <w:tab w:leader="none" w:pos="1863" w:val="left"/>
+          <w:tab w:leader="none" w:pos="3018" w:val="left"/>
+          <w:tab w:leader="none" w:pos="3465" w:val="left"/>
+        </w:tabs>
+        <w:ind w:hanging="0" w:left="0" w:right="0"/>
+        <w:jc w:val="both"/>
+      </w:pPr>
+      <w:r>
+        <w:rPr/>
+        <w:t>Esta es la información gestionada en el manual de funciones de dicha institución, llevada en forma manual, cambios o modificaciones a este documente tiene que estar autorizado primeramente por la Gerencia y jefe de departamento de Recursos Humanos.</w:t>
+      </w:r>
+    </w:p>
+    <w:p>
+      <w:pPr>
+        <w:pStyle w:val="style0"/>
+        <w:tabs>
+          <w:tab w:leader="none" w:pos="720" w:val="left"/>
+          <w:tab w:leader="none" w:pos="1863" w:val="left"/>
+          <w:tab w:leader="none" w:pos="3018" w:val="left"/>
+          <w:tab w:leader="none" w:pos="3465" w:val="left"/>
+        </w:tabs>
+        <w:ind w:hanging="0" w:left="0" w:right="0"/>
+        <w:jc w:val="both"/>
+      </w:pPr>
+      <w:r>
+        <w:rPr/>
+      </w:r>
+    </w:p>
+    <w:p>
+      <w:pPr>
+        <w:pStyle w:val="style0"/>
+        <w:tabs>
+          <w:tab w:leader="none" w:pos="720" w:val="left"/>
+          <w:tab w:leader="none" w:pos="1863" w:val="left"/>
+          <w:tab w:leader="none" w:pos="3018" w:val="left"/>
+          <w:tab w:leader="none" w:pos="3465" w:val="left"/>
+        </w:tabs>
+        <w:ind w:hanging="0" w:left="0" w:right="0"/>
+        <w:jc w:val="both"/>
+      </w:pPr>
+      <w:r>
+        <w:rPr/>
+      </w:r>
+    </w:p>
+    <w:p>
+      <w:pPr>
+        <w:pStyle w:val="style0"/>
+        <w:tabs>
+          <w:tab w:leader="none" w:pos="720" w:val="left"/>
+          <w:tab w:leader="none" w:pos="1863" w:val="left"/>
+          <w:tab w:leader="none" w:pos="3018" w:val="left"/>
+          <w:tab w:leader="none" w:pos="3465" w:val="left"/>
+        </w:tabs>
+        <w:ind w:hanging="0" w:left="0" w:right="0"/>
         <w:jc w:val="both"/>
       </w:pPr>
       <w:r>
@@ -2754,7 +3121,7 @@
         <w:pStyle w:val="style0"/>
         <w:numPr>
           <w:ilvl w:val="0"/>
-          <w:numId w:val="7"/>
+          <w:numId w:val="6"/>
         </w:numPr>
         <w:jc w:val="both"/>
       </w:pPr>
@@ -2771,24 +3138,1185 @@
           <w:sz w:val="24"/>
           <w:szCs w:val="24"/>
         </w:rPr>
-        <w:t>Calificaciones de Desempeño</w:t>
-      </w:r>
-    </w:p>
-    <w:p>
-      <w:pPr>
-        <w:pStyle w:val="style0"/>
-        <w:jc w:val="both"/>
-      </w:pPr>
-      <w:r>
-        <w:rPr/>
-      </w:r>
-    </w:p>
-    <w:p>
-      <w:pPr>
-        <w:pStyle w:val="style38"/>
+        <w:t>Calificaciones y Evaluaciones de Desempeño</w:t>
+      </w:r>
+    </w:p>
+    <w:p>
+      <w:pPr>
+        <w:pStyle w:val="style0"/>
+        <w:jc w:val="both"/>
+      </w:pPr>
+      <w:r>
+        <w:rPr/>
+      </w:r>
+    </w:p>
+    <w:p>
+      <w:pPr>
+        <w:pStyle w:val="style0"/>
+        <w:jc w:val="both"/>
+      </w:pPr>
+      <w:r>
+        <w:rPr>
+          <w:rFonts w:ascii="Arial" w:hAnsi="Arial"/>
+          <w:b w:val="false"/>
+          <w:i w:val="false"/>
+          <w:caps w:val="false"/>
+          <w:smallCaps w:val="false"/>
+          <w:color w:val="000000"/>
+          <w:spacing w:val="0"/>
+          <w:sz w:val="22"/>
+          <w:szCs w:val="22"/>
+        </w:rPr>
+        <w:t>Las evaluaciones de desempeño es un procedimiento estructural y sistemático para medir, evaluar e influir sobre los atributos, comportamientos y resultados relacionados con el trabajo, así como el grado de absentismo, con el fin de descubrir en qué medida es productivo el empleado y si podrá mejorar su rendimiento futuro.</w:t>
+      </w:r>
+    </w:p>
+    <w:p>
+      <w:pPr>
+        <w:pStyle w:val="style0"/>
+        <w:jc w:val="both"/>
+      </w:pPr>
+      <w:r>
+        <w:rPr/>
+      </w:r>
+    </w:p>
+    <w:p>
+      <w:pPr>
+        <w:pStyle w:val="style0"/>
+        <w:jc w:val="both"/>
+      </w:pPr>
+      <w:r>
+        <w:rPr/>
+        <w:t>En lo que respecta a la evaluación y calificaciones de desempeño dentro de la institución se tiene un sistema por medio del cual se obtienen parámetro y datos, con el cual lo principales objetivos de la institución son:</w:t>
+      </w:r>
+    </w:p>
+    <w:p>
+      <w:pPr>
+        <w:pStyle w:val="style0"/>
+        <w:jc w:val="both"/>
+      </w:pPr>
+      <w:r>
+        <w:rPr/>
+      </w:r>
+    </w:p>
+    <w:p>
+      <w:pPr>
+        <w:pStyle w:val="style0"/>
+        <w:numPr>
+          <w:ilvl w:val="0"/>
+          <w:numId w:val="11"/>
+        </w:numPr>
+        <w:tabs>
+          <w:tab w:leader="none" w:pos="0" w:val="left"/>
+          <w:tab w:leader="none" w:pos="1815" w:val="left"/>
+        </w:tabs>
+        <w:jc w:val="both"/>
+      </w:pPr>
+      <w:r>
+        <w:rPr/>
+        <w:t>Adecuación del individuo al cargo</w:t>
+      </w:r>
+    </w:p>
+    <w:p>
+      <w:pPr>
+        <w:pStyle w:val="style0"/>
+        <w:numPr>
+          <w:ilvl w:val="0"/>
+          <w:numId w:val="11"/>
+        </w:numPr>
+        <w:tabs>
+          <w:tab w:leader="none" w:pos="0" w:val="left"/>
+          <w:tab w:leader="none" w:pos="1815" w:val="left"/>
+        </w:tabs>
+        <w:jc w:val="both"/>
+      </w:pPr>
+      <w:r>
+        <w:rPr/>
+        <w:t>Estimulo a mayor productividad</w:t>
+      </w:r>
+    </w:p>
+    <w:p>
+      <w:pPr>
+        <w:pStyle w:val="style0"/>
+        <w:numPr>
+          <w:ilvl w:val="0"/>
+          <w:numId w:val="11"/>
+        </w:numPr>
+        <w:tabs>
+          <w:tab w:leader="none" w:pos="0" w:val="left"/>
+          <w:tab w:leader="none" w:pos="1815" w:val="left"/>
+        </w:tabs>
+        <w:jc w:val="both"/>
+      </w:pPr>
+      <w:r>
+        <w:rPr/>
+        <w:t>Auto-Perfeccionamiento del Empleado</w:t>
+      </w:r>
+    </w:p>
+    <w:p>
+      <w:pPr>
+        <w:pStyle w:val="style0"/>
+        <w:jc w:val="both"/>
+      </w:pPr>
+      <w:r>
+        <w:rPr/>
+      </w:r>
+    </w:p>
+    <w:p>
+      <w:pPr>
+        <w:pStyle w:val="style0"/>
+        <w:jc w:val="both"/>
+      </w:pPr>
+      <w:r>
+        <w:rPr/>
+      </w:r>
+    </w:p>
+    <w:p>
+      <w:pPr>
+        <w:pStyle w:val="style0"/>
+        <w:jc w:val="both"/>
+      </w:pPr>
+      <w:r>
+        <w:rPr/>
+        <w:t xml:space="preserve">El periodo de realización de estas pruebas de desempeño es de manera trimestral, de igual forma no se hacen de manera generala todo el personal si no que es aplicada dependiendo del área de trabajo en la cual este se desempeña. Como por ejemplo a lo ejecutivos de negocios el alcanzar una meta con respecto a los créditos otorgados, los jefes de area con el numero de objetivos alcanzadas en su departamento,etc.. </w:t>
+      </w:r>
+    </w:p>
+    <w:p>
+      <w:pPr>
+        <w:pStyle w:val="style0"/>
+        <w:jc w:val="both"/>
+      </w:pPr>
+      <w:r>
+        <w:rPr/>
+        <w:t>Las pruebas son realizadas por el departamento de recursos Humanos con el apoyo de los otros departamentos.</w:t>
+      </w:r>
+    </w:p>
+    <w:p>
+      <w:pPr>
+        <w:pStyle w:val="style0"/>
+        <w:jc w:val="both"/>
+      </w:pPr>
+      <w:r>
+        <w:rPr/>
+      </w:r>
+    </w:p>
+    <w:p>
+      <w:pPr>
+        <w:pStyle w:val="style0"/>
+        <w:jc w:val="both"/>
+      </w:pPr>
+      <w:r>
+        <w:rPr/>
+      </w:r>
+    </w:p>
+    <w:p>
+      <w:pPr>
+        <w:pStyle w:val="style0"/>
+        <w:numPr>
+          <w:ilvl w:val="0"/>
+          <w:numId w:val="14"/>
+        </w:numPr>
+        <w:jc w:val="both"/>
+      </w:pPr>
+      <w:r>
+        <w:rPr>
+          <w:b/>
+          <w:bCs/>
+          <w:sz w:val="26"/>
+          <w:szCs w:val="26"/>
+        </w:rPr>
+        <w:t>Nomina o Planilla.</w:t>
+      </w:r>
+    </w:p>
+    <w:p>
+      <w:pPr>
+        <w:pStyle w:val="style0"/>
+        <w:jc w:val="both"/>
+      </w:pPr>
+      <w:r>
+        <w:rPr>
+          <w:b/>
+          <w:bCs/>
+          <w:sz w:val="26"/>
+          <w:szCs w:val="26"/>
+        </w:rPr>
+      </w:r>
+    </w:p>
+    <w:p>
+      <w:pPr>
+        <w:pStyle w:val="style0"/>
+        <w:jc w:val="both"/>
+      </w:pPr>
+      <w:r>
+        <w:rPr>
+          <w:rFonts w:ascii="sans-serif" w:hAnsi="sans-serif"/>
+          <w:b w:val="false"/>
+          <w:bCs/>
+          <w:i w:val="false"/>
+          <w:caps w:val="false"/>
+          <w:smallCaps w:val="false"/>
+          <w:strike w:val="false"/>
+          <w:dstrike w:val="false"/>
+          <w:color w:val="000000"/>
+          <w:spacing w:val="0"/>
+          <w:sz w:val="21"/>
+          <w:szCs w:val="26"/>
+          <w:u w:val="none"/>
+          <w:effect w:val="none"/>
+        </w:rPr>
+        <w:t xml:space="preserve">La nomina o planilla es por medio el cual una institución </w:t>
+      </w:r>
+      <w:r>
+        <w:rPr>
+          <w:rFonts w:ascii="sans-serif" w:hAnsi="sans-serif"/>
+          <w:b w:val="false"/>
+          <w:bCs/>
+          <w:i w:val="false"/>
+          <w:caps w:val="false"/>
+          <w:smallCaps w:val="false"/>
+          <w:color w:val="000000"/>
+          <w:spacing w:val="0"/>
+          <w:sz w:val="21"/>
+          <w:szCs w:val="26"/>
+        </w:rPr>
+        <w:t xml:space="preserve">registra y controla el </w:t>
+      </w:r>
+      <w:r>
+        <w:rPr>
+          <w:rFonts w:ascii="sans-serif" w:hAnsi="sans-serif"/>
+          <w:b w:val="false"/>
+          <w:bCs/>
+          <w:i w:val="false"/>
+          <w:caps w:val="false"/>
+          <w:smallCaps w:val="false"/>
+          <w:strike w:val="false"/>
+          <w:dstrike w:val="false"/>
+          <w:color w:val="000000"/>
+          <w:spacing w:val="0"/>
+          <w:sz w:val="21"/>
+          <w:szCs w:val="26"/>
+          <w:u w:val="none"/>
+          <w:effect w:val="none"/>
+        </w:rPr>
+        <w:t xml:space="preserve">salario </w:t>
+      </w:r>
+      <w:r>
+        <w:rPr>
+          <w:rFonts w:ascii="sans-serif" w:hAnsi="sans-serif"/>
+          <w:b w:val="false"/>
+          <w:bCs/>
+          <w:i w:val="false"/>
+          <w:caps w:val="false"/>
+          <w:smallCaps w:val="false"/>
+          <w:color w:val="000000"/>
+          <w:spacing w:val="0"/>
+          <w:sz w:val="21"/>
+          <w:szCs w:val="26"/>
+        </w:rPr>
+        <w:t xml:space="preserve">pagado a los </w:t>
+      </w:r>
+      <w:r>
+        <w:rPr>
+          <w:rFonts w:ascii="sans-serif" w:hAnsi="sans-serif"/>
+          <w:b w:val="false"/>
+          <w:bCs/>
+          <w:i w:val="false"/>
+          <w:caps w:val="false"/>
+          <w:smallCaps w:val="false"/>
+          <w:strike w:val="false"/>
+          <w:dstrike w:val="false"/>
+          <w:color w:val="000000"/>
+          <w:spacing w:val="0"/>
+          <w:sz w:val="21"/>
+          <w:szCs w:val="26"/>
+          <w:u w:val="none"/>
+          <w:effect w:val="none"/>
+        </w:rPr>
+        <w:t xml:space="preserve">trabajadores </w:t>
+      </w:r>
+      <w:r>
+        <w:rPr>
+          <w:rFonts w:ascii="sans-serif" w:hAnsi="sans-serif"/>
+          <w:b w:val="false"/>
+          <w:bCs/>
+          <w:i w:val="false"/>
+          <w:caps w:val="false"/>
+          <w:smallCaps w:val="false"/>
+          <w:color w:val="000000"/>
+          <w:spacing w:val="0"/>
+          <w:sz w:val="21"/>
+          <w:szCs w:val="26"/>
+        </w:rPr>
+        <w:t xml:space="preserve">que prestan sus </w:t>
+      </w:r>
+      <w:r>
+        <w:rPr>
+          <w:rFonts w:ascii="sans-serif" w:hAnsi="sans-serif"/>
+          <w:b w:val="false"/>
+          <w:bCs/>
+          <w:i w:val="false"/>
+          <w:caps w:val="false"/>
+          <w:smallCaps w:val="false"/>
+          <w:strike w:val="false"/>
+          <w:dstrike w:val="false"/>
+          <w:color w:val="000000"/>
+          <w:spacing w:val="0"/>
+          <w:sz w:val="21"/>
+          <w:szCs w:val="26"/>
+          <w:u w:val="none"/>
+          <w:effect w:val="none"/>
+        </w:rPr>
+        <w:t xml:space="preserve">servicios </w:t>
+      </w:r>
+      <w:r>
+        <w:rPr>
+          <w:rFonts w:ascii="sans-serif" w:hAnsi="sans-serif"/>
+          <w:b w:val="false"/>
+          <w:bCs/>
+          <w:i w:val="false"/>
+          <w:caps w:val="false"/>
+          <w:smallCaps w:val="false"/>
+          <w:color w:val="000000"/>
+          <w:spacing w:val="0"/>
+          <w:sz w:val="21"/>
+          <w:szCs w:val="26"/>
+        </w:rPr>
+        <w:t xml:space="preserve">en los </w:t>
+      </w:r>
+      <w:hyperlink r:id="rId2">
+        <w:r>
+          <w:rPr>
+            <w:rStyle w:val="style21"/>
+            <w:rFonts w:ascii="sans-serif" w:hAnsi="sans-serif"/>
+            <w:b w:val="false"/>
+            <w:bCs/>
+            <w:i w:val="false"/>
+            <w:caps w:val="false"/>
+            <w:smallCaps w:val="false"/>
+            <w:strike w:val="false"/>
+            <w:dstrike w:val="false"/>
+            <w:color w:val="000000"/>
+            <w:spacing w:val="0"/>
+            <w:sz w:val="21"/>
+            <w:szCs w:val="26"/>
+            <w:u w:val="none"/>
+            <w:effect w:val="none"/>
+          </w:rPr>
+          <w:t>negocios</w:t>
+        </w:r>
+      </w:hyperlink>
+      <w:r>
+        <w:rPr>
+          <w:rFonts w:ascii="sans-serif" w:hAnsi="sans-serif"/>
+          <w:b w:val="false"/>
+          <w:bCs/>
+          <w:i w:val="false"/>
+          <w:caps w:val="false"/>
+          <w:smallCaps w:val="false"/>
+          <w:color w:val="000000"/>
+          <w:spacing w:val="0"/>
+          <w:sz w:val="21"/>
+          <w:szCs w:val="26"/>
+        </w:rPr>
+        <w:t xml:space="preserve">. </w:t>
+      </w:r>
+    </w:p>
+    <w:p>
+      <w:pPr>
+        <w:pStyle w:val="style0"/>
+        <w:jc w:val="both"/>
+      </w:pPr>
+      <w:r>
+        <w:rPr/>
+      </w:r>
+    </w:p>
+    <w:p>
+      <w:pPr>
+        <w:pStyle w:val="style0"/>
+        <w:jc w:val="both"/>
+      </w:pPr>
+      <w:r>
+        <w:rPr>
+          <w:rFonts w:ascii="sans-serif" w:hAnsi="sans-serif"/>
+          <w:b w:val="false"/>
+          <w:bCs/>
+          <w:i w:val="false"/>
+          <w:caps w:val="false"/>
+          <w:smallCaps w:val="false"/>
+          <w:color w:val="000000"/>
+          <w:spacing w:val="0"/>
+          <w:sz w:val="21"/>
+          <w:szCs w:val="26"/>
+        </w:rPr>
+        <w:t>En PRIBANTSA la nomina y planilla esta a responsabilidad del departamento de Recursos Humanos esta es revisada por el jefe inmediato y luego pasada al departamento de contabilidad para su posterior verificación.</w:t>
+      </w:r>
+    </w:p>
+    <w:p>
+      <w:pPr>
+        <w:pStyle w:val="style0"/>
+        <w:jc w:val="both"/>
+      </w:pPr>
+      <w:r>
+        <w:rPr>
+          <w:rFonts w:ascii="sans-serif" w:hAnsi="sans-serif"/>
+          <w:b w:val="false"/>
+          <w:bCs/>
+          <w:i w:val="false"/>
+          <w:caps w:val="false"/>
+          <w:smallCaps w:val="false"/>
+          <w:color w:val="000000"/>
+          <w:spacing w:val="0"/>
+          <w:sz w:val="21"/>
+          <w:szCs w:val="26"/>
+        </w:rPr>
+        <w:t xml:space="preserve">La nomina o planilla en dicha institución es realizada  mediante el apoyo de herramientas informáticas como lo que es EXCEL realizando tareas de calculo y descuentes en dicho programa. </w:t>
+      </w:r>
+    </w:p>
+    <w:p>
+      <w:pPr>
+        <w:pStyle w:val="style0"/>
+        <w:jc w:val="both"/>
+      </w:pPr>
+      <w:r>
+        <w:rPr/>
+      </w:r>
+    </w:p>
+    <w:p>
+      <w:pPr>
+        <w:pStyle w:val="style0"/>
+        <w:jc w:val="both"/>
+      </w:pPr>
+      <w:r>
+        <w:rPr>
+          <w:rFonts w:ascii="sans-serif" w:hAnsi="sans-serif"/>
+          <w:b w:val="false"/>
+          <w:bCs/>
+          <w:i w:val="false"/>
+          <w:caps w:val="false"/>
+          <w:smallCaps w:val="false"/>
+          <w:color w:val="000000"/>
+          <w:spacing w:val="0"/>
+          <w:sz w:val="21"/>
+          <w:szCs w:val="26"/>
+        </w:rPr>
+        <w:t>La forma en emitir esta remuneración es mediante recibos de pago que son entregados quincinalmente al personal, el mismo empleado tiene que firmar dicho recibo para hacer constar que esta de acuerdo con lo recibido. Al mismo tiempo dicho recibo de pago queda una copia al departamento de contabilidad para posteriores usos como.</w:t>
+      </w:r>
+    </w:p>
+    <w:p>
+      <w:pPr>
+        <w:pStyle w:val="style0"/>
+        <w:jc w:val="both"/>
+      </w:pPr>
+      <w:r>
+        <w:rPr/>
+      </w:r>
+    </w:p>
+    <w:p>
+      <w:pPr>
+        <w:pStyle w:val="style0"/>
+        <w:jc w:val="both"/>
+      </w:pPr>
+      <w:r>
+        <w:rPr>
+          <w:rFonts w:ascii="sans-serif" w:hAnsi="sans-serif"/>
+          <w:b w:val="false"/>
+          <w:bCs/>
+          <w:i w:val="false"/>
+          <w:caps w:val="false"/>
+          <w:smallCaps w:val="false"/>
+          <w:color w:val="000000"/>
+          <w:spacing w:val="0"/>
+          <w:sz w:val="21"/>
+          <w:szCs w:val="26"/>
+        </w:rPr>
+        <w:t>En el recibo de pago emitido a los empleados se muestran los siguientes parámetros:</w:t>
+      </w:r>
+    </w:p>
+    <w:p>
+      <w:pPr>
+        <w:pStyle w:val="style0"/>
+        <w:jc w:val="both"/>
+      </w:pPr>
+      <w:r>
+        <w:rPr/>
+      </w:r>
+    </w:p>
+    <w:p>
+      <w:pPr>
+        <w:pStyle w:val="style0"/>
+        <w:numPr>
+          <w:ilvl w:val="0"/>
+          <w:numId w:val="12"/>
+        </w:numPr>
+        <w:jc w:val="both"/>
+      </w:pPr>
+      <w:r>
+        <w:rPr>
+          <w:rFonts w:ascii="sans-serif" w:hAnsi="sans-serif"/>
+          <w:b w:val="false"/>
+          <w:bCs/>
+          <w:i w:val="false"/>
+          <w:caps w:val="false"/>
+          <w:smallCaps w:val="false"/>
+          <w:color w:val="000000"/>
+          <w:spacing w:val="0"/>
+          <w:sz w:val="21"/>
+          <w:szCs w:val="26"/>
+        </w:rPr>
+        <w:t>Sueldo</w:t>
+      </w:r>
+    </w:p>
+    <w:p>
+      <w:pPr>
+        <w:pStyle w:val="style0"/>
+        <w:numPr>
+          <w:ilvl w:val="0"/>
+          <w:numId w:val="12"/>
+        </w:numPr>
+        <w:jc w:val="both"/>
+      </w:pPr>
+      <w:r>
+        <w:rPr>
+          <w:rFonts w:ascii="sans-serif" w:hAnsi="sans-serif"/>
+          <w:b w:val="false"/>
+          <w:bCs/>
+          <w:i w:val="false"/>
+          <w:caps w:val="false"/>
+          <w:smallCaps w:val="false"/>
+          <w:color w:val="000000"/>
+          <w:spacing w:val="0"/>
+          <w:sz w:val="21"/>
+          <w:szCs w:val="26"/>
+        </w:rPr>
+        <w:t>Renta</w:t>
+      </w:r>
+    </w:p>
+    <w:p>
+      <w:pPr>
+        <w:pStyle w:val="style0"/>
+        <w:numPr>
+          <w:ilvl w:val="0"/>
+          <w:numId w:val="12"/>
+        </w:numPr>
+        <w:jc w:val="both"/>
+      </w:pPr>
+      <w:r>
+        <w:rPr>
+          <w:rFonts w:ascii="sans-serif" w:hAnsi="sans-serif"/>
+          <w:b w:val="false"/>
+          <w:bCs/>
+          <w:i w:val="false"/>
+          <w:caps w:val="false"/>
+          <w:smallCaps w:val="false"/>
+          <w:color w:val="000000"/>
+          <w:spacing w:val="0"/>
+          <w:sz w:val="21"/>
+          <w:szCs w:val="26"/>
+        </w:rPr>
+        <w:t>I.S.S.S</w:t>
+      </w:r>
+    </w:p>
+    <w:p>
+      <w:pPr>
+        <w:pStyle w:val="style0"/>
+        <w:numPr>
+          <w:ilvl w:val="0"/>
+          <w:numId w:val="12"/>
+        </w:numPr>
+        <w:jc w:val="both"/>
+      </w:pPr>
+      <w:r>
+        <w:rPr>
+          <w:rFonts w:ascii="sans-serif" w:hAnsi="sans-serif"/>
+          <w:b w:val="false"/>
+          <w:bCs/>
+          <w:i w:val="false"/>
+          <w:caps w:val="false"/>
+          <w:smallCaps w:val="false"/>
+          <w:color w:val="000000"/>
+          <w:spacing w:val="0"/>
+          <w:sz w:val="21"/>
+          <w:szCs w:val="26"/>
+        </w:rPr>
+        <w:t>A.F.P.</w:t>
+      </w:r>
+    </w:p>
+    <w:p>
+      <w:pPr>
+        <w:pStyle w:val="style0"/>
+        <w:numPr>
+          <w:ilvl w:val="0"/>
+          <w:numId w:val="12"/>
+        </w:numPr>
+        <w:jc w:val="both"/>
+      </w:pPr>
+      <w:r>
+        <w:rPr>
+          <w:rFonts w:ascii="sans-serif" w:hAnsi="sans-serif"/>
+          <w:b w:val="false"/>
+          <w:bCs/>
+          <w:i w:val="false"/>
+          <w:caps w:val="false"/>
+          <w:smallCaps w:val="false"/>
+          <w:color w:val="000000"/>
+          <w:spacing w:val="0"/>
+          <w:sz w:val="21"/>
+          <w:szCs w:val="26"/>
+        </w:rPr>
+        <w:t>Anticipos</w:t>
+      </w:r>
+    </w:p>
+    <w:p>
+      <w:pPr>
+        <w:pStyle w:val="style0"/>
+        <w:numPr>
+          <w:ilvl w:val="0"/>
+          <w:numId w:val="12"/>
+        </w:numPr>
+        <w:jc w:val="both"/>
+      </w:pPr>
+      <w:r>
+        <w:rPr>
+          <w:rFonts w:ascii="sans-serif" w:hAnsi="sans-serif"/>
+          <w:b w:val="false"/>
+          <w:bCs/>
+          <w:i w:val="false"/>
+          <w:caps w:val="false"/>
+          <w:smallCaps w:val="false"/>
+          <w:color w:val="000000"/>
+          <w:spacing w:val="0"/>
+          <w:sz w:val="21"/>
+          <w:szCs w:val="26"/>
+        </w:rPr>
+        <w:t>Préstamo personal</w:t>
+      </w:r>
+    </w:p>
+    <w:p>
+      <w:pPr>
+        <w:pStyle w:val="style0"/>
+        <w:numPr>
+          <w:ilvl w:val="0"/>
+          <w:numId w:val="12"/>
+        </w:numPr>
+        <w:jc w:val="both"/>
+      </w:pPr>
+      <w:r>
+        <w:rPr>
+          <w:rFonts w:ascii="sans-serif" w:hAnsi="sans-serif"/>
+          <w:b w:val="false"/>
+          <w:bCs/>
+          <w:i w:val="false"/>
+          <w:caps w:val="false"/>
+          <w:smallCaps w:val="false"/>
+          <w:color w:val="000000"/>
+          <w:spacing w:val="0"/>
+          <w:sz w:val="21"/>
+          <w:szCs w:val="26"/>
+        </w:rPr>
+        <w:t>Ahorro Programado</w:t>
+      </w:r>
+    </w:p>
+    <w:p>
+      <w:pPr>
+        <w:pStyle w:val="style0"/>
+        <w:numPr>
+          <w:ilvl w:val="0"/>
+          <w:numId w:val="12"/>
+        </w:numPr>
+        <w:jc w:val="both"/>
+      </w:pPr>
+      <w:r>
+        <w:rPr>
+          <w:rFonts w:ascii="sans-serif" w:hAnsi="sans-serif"/>
+          <w:b w:val="false"/>
+          <w:bCs/>
+          <w:i w:val="false"/>
+          <w:caps w:val="false"/>
+          <w:smallCaps w:val="false"/>
+          <w:color w:val="000000"/>
+          <w:spacing w:val="0"/>
+          <w:sz w:val="21"/>
+          <w:szCs w:val="26"/>
+        </w:rPr>
+        <w:t>Préstamo de Emergencia</w:t>
+      </w:r>
+    </w:p>
+    <w:p>
+      <w:pPr>
+        <w:pStyle w:val="style0"/>
+        <w:numPr>
+          <w:ilvl w:val="0"/>
+          <w:numId w:val="12"/>
+        </w:numPr>
+        <w:jc w:val="both"/>
+      </w:pPr>
+      <w:r>
+        <w:rPr>
+          <w:rFonts w:ascii="sans-serif" w:hAnsi="sans-serif"/>
+          <w:b w:val="false"/>
+          <w:bCs/>
+          <w:i w:val="false"/>
+          <w:caps w:val="false"/>
+          <w:smallCaps w:val="false"/>
+          <w:color w:val="000000"/>
+          <w:spacing w:val="0"/>
+          <w:sz w:val="21"/>
+          <w:szCs w:val="26"/>
+        </w:rPr>
+        <w:t>Otros</w:t>
+      </w:r>
+    </w:p>
+    <w:p>
+      <w:pPr>
+        <w:pStyle w:val="style0"/>
+        <w:numPr>
+          <w:ilvl w:val="0"/>
+          <w:numId w:val="12"/>
+        </w:numPr>
+        <w:jc w:val="both"/>
+      </w:pPr>
+      <w:r>
+        <w:rPr>
+          <w:rFonts w:ascii="sans-serif" w:hAnsi="sans-serif"/>
+          <w:b w:val="false"/>
+          <w:bCs/>
+          <w:i w:val="false"/>
+          <w:caps w:val="false"/>
+          <w:smallCaps w:val="false"/>
+          <w:color w:val="000000"/>
+          <w:spacing w:val="0"/>
+          <w:sz w:val="21"/>
+          <w:szCs w:val="26"/>
+        </w:rPr>
+        <w:t>Deposito a cuenta</w:t>
+      </w:r>
+    </w:p>
+    <w:p>
+      <w:pPr>
+        <w:pStyle w:val="style0"/>
+        <w:numPr>
+          <w:ilvl w:val="0"/>
+          <w:numId w:val="12"/>
+        </w:numPr>
+        <w:jc w:val="both"/>
+      </w:pPr>
+      <w:r>
+        <w:rPr>
+          <w:rFonts w:ascii="sans-serif" w:hAnsi="sans-serif"/>
+          <w:b w:val="false"/>
+          <w:bCs/>
+          <w:i w:val="false"/>
+          <w:caps w:val="false"/>
+          <w:smallCaps w:val="false"/>
+          <w:color w:val="000000"/>
+          <w:spacing w:val="0"/>
+          <w:sz w:val="21"/>
+          <w:szCs w:val="26"/>
+        </w:rPr>
+        <w:t>N° de cuenta</w:t>
+      </w:r>
+    </w:p>
+    <w:p>
+      <w:pPr>
+        <w:pStyle w:val="style0"/>
+        <w:numPr>
+          <w:ilvl w:val="0"/>
+          <w:numId w:val="12"/>
+        </w:numPr>
+        <w:jc w:val="both"/>
+      </w:pPr>
+      <w:r>
+        <w:rPr>
+          <w:rFonts w:ascii="sans-serif" w:hAnsi="sans-serif"/>
+          <w:b w:val="false"/>
+          <w:bCs/>
+          <w:i w:val="false"/>
+          <w:caps w:val="false"/>
+          <w:smallCaps w:val="false"/>
+          <w:color w:val="000000"/>
+          <w:spacing w:val="0"/>
+          <w:sz w:val="21"/>
+          <w:szCs w:val="26"/>
+        </w:rPr>
+        <w:t xml:space="preserve">Fecha </w:t>
+      </w:r>
+    </w:p>
+    <w:p>
+      <w:pPr>
+        <w:pStyle w:val="style0"/>
+        <w:numPr>
+          <w:ilvl w:val="0"/>
+          <w:numId w:val="12"/>
+        </w:numPr>
+        <w:jc w:val="both"/>
+      </w:pPr>
+      <w:r>
+        <w:rPr>
+          <w:rFonts w:ascii="sans-serif" w:hAnsi="sans-serif"/>
+          <w:b w:val="false"/>
+          <w:bCs/>
+          <w:i w:val="false"/>
+          <w:caps w:val="false"/>
+          <w:smallCaps w:val="false"/>
+          <w:color w:val="000000"/>
+          <w:spacing w:val="0"/>
+          <w:sz w:val="21"/>
+          <w:szCs w:val="26"/>
+        </w:rPr>
+        <w:t>Nombre del empleado</w:t>
+      </w:r>
+    </w:p>
+    <w:p>
+      <w:pPr>
+        <w:pStyle w:val="style0"/>
+        <w:jc w:val="both"/>
+      </w:pPr>
+      <w:r>
+        <w:rPr>
+          <w:b/>
+          <w:bCs/>
+          <w:sz w:val="26"/>
+          <w:szCs w:val="26"/>
+        </w:rPr>
+      </w:r>
+    </w:p>
+    <w:p>
+      <w:pPr>
+        <w:pStyle w:val="style0"/>
+        <w:jc w:val="both"/>
+      </w:pPr>
+      <w:r>
+        <w:rPr/>
+      </w:r>
+    </w:p>
+    <w:p>
+      <w:pPr>
+        <w:pStyle w:val="style0"/>
+        <w:jc w:val="both"/>
+      </w:pPr>
+      <w:r>
+        <w:rPr/>
+        <w:t>En lo que respecta al  parámetro de préstamos en algunos empleados vale la pena mencionar que el software que actualmente implementa PRIBANTSA no tiene conexión con otro tipo de programa en la institución, dicha información es obtenida a partir del sistema informático que tiene PRIBANTSA y de forma manual pasar estos datos a EXCEL que es el programa que actualmente realiza la planilla.</w:t>
+      </w:r>
+    </w:p>
+    <w:p>
+      <w:pPr>
+        <w:pStyle w:val="style0"/>
+        <w:jc w:val="both"/>
+      </w:pPr>
+      <w:r>
+        <w:rPr/>
+      </w:r>
+    </w:p>
+    <w:p>
+      <w:pPr>
+        <w:pStyle w:val="style0"/>
+        <w:jc w:val="both"/>
+      </w:pPr>
+      <w:r>
+        <w:rPr>
+          <w:b/>
+          <w:bCs/>
+        </w:rPr>
+      </w:r>
+    </w:p>
+    <w:p>
+      <w:pPr>
+        <w:pStyle w:val="style0"/>
+        <w:numPr>
+          <w:ilvl w:val="0"/>
+          <w:numId w:val="13"/>
+        </w:numPr>
+        <w:jc w:val="both"/>
+      </w:pPr>
+      <w:r>
+        <w:rPr>
+          <w:b/>
+          <w:bCs/>
+        </w:rPr>
+        <w:t>Vacaciones</w:t>
+      </w:r>
+    </w:p>
+    <w:p>
+      <w:pPr>
+        <w:pStyle w:val="style0"/>
+        <w:jc w:val="both"/>
+      </w:pPr>
+      <w:r>
+        <w:rPr>
+          <w:b/>
+          <w:bCs/>
+        </w:rPr>
+      </w:r>
+    </w:p>
+    <w:p>
+      <w:pPr>
+        <w:pStyle w:val="style0"/>
+        <w:jc w:val="both"/>
+      </w:pPr>
+      <w:r>
+        <w:rPr>
+          <w:b w:val="false"/>
+          <w:bCs w:val="false"/>
+        </w:rPr>
+        <w:t xml:space="preserve">En lo que respecta a las vacaciones </w:t>
+      </w:r>
+    </w:p>
+    <w:p>
+      <w:pPr>
+        <w:pStyle w:val="style0"/>
+        <w:jc w:val="both"/>
+      </w:pPr>
+      <w:r>
+        <w:rPr>
+          <w:b/>
+          <w:bCs/>
+        </w:rPr>
+      </w:r>
+    </w:p>
+    <w:p>
+      <w:pPr>
+        <w:pStyle w:val="style0"/>
+        <w:numPr>
+          <w:ilvl w:val="0"/>
+          <w:numId w:val="13"/>
+        </w:numPr>
+        <w:jc w:val="both"/>
+      </w:pPr>
+      <w:r>
+        <w:rPr>
+          <w:b/>
+          <w:bCs/>
+        </w:rPr>
+        <w:t>Prestaciones sociales y de trabajo</w:t>
+      </w:r>
+    </w:p>
+    <w:p>
+      <w:pPr>
+        <w:pStyle w:val="style0"/>
+        <w:jc w:val="both"/>
+      </w:pPr>
+      <w:r>
+        <w:rPr>
+          <w:b/>
+          <w:bCs/>
+        </w:rPr>
+      </w:r>
+    </w:p>
+    <w:p>
+      <w:pPr>
+        <w:pStyle w:val="style0"/>
+        <w:jc w:val="both"/>
+      </w:pPr>
+      <w:r>
+        <w:rPr>
+          <w:b/>
+          <w:bCs/>
+        </w:rPr>
+      </w:r>
+    </w:p>
+    <w:p>
+      <w:pPr>
+        <w:pStyle w:val="style0"/>
+        <w:jc w:val="both"/>
+      </w:pPr>
+      <w:r>
+        <w:rPr/>
+      </w:r>
+    </w:p>
+    <w:p>
+      <w:pPr>
+        <w:pStyle w:val="style0"/>
+        <w:numPr>
+          <w:ilvl w:val="0"/>
+          <w:numId w:val="13"/>
+        </w:numPr>
+        <w:jc w:val="both"/>
+      </w:pPr>
+      <w:r>
+        <w:rPr>
+          <w:b/>
+          <w:bCs/>
+        </w:rPr>
+        <w:t>Indicadores de productividad</w:t>
+      </w:r>
+    </w:p>
+    <w:p>
+      <w:pPr>
+        <w:pStyle w:val="style0"/>
+        <w:jc w:val="both"/>
+      </w:pPr>
+      <w:r>
+        <w:rPr/>
+      </w:r>
+    </w:p>
+    <w:p>
+      <w:pPr>
+        <w:pStyle w:val="style0"/>
+        <w:jc w:val="both"/>
+      </w:pPr>
+      <w:r>
+        <w:rPr/>
+      </w:r>
+    </w:p>
+    <w:p>
+      <w:pPr>
+        <w:pStyle w:val="style0"/>
+        <w:jc w:val="both"/>
+      </w:pPr>
+      <w:r>
+        <w:rPr/>
+      </w:r>
+    </w:p>
+    <w:p>
+      <w:pPr>
+        <w:pStyle w:val="style0"/>
+        <w:jc w:val="both"/>
+      </w:pPr>
+      <w:r>
+        <w:rPr/>
+      </w:r>
+    </w:p>
+    <w:p>
+      <w:pPr>
+        <w:pStyle w:val="style0"/>
+        <w:jc w:val="both"/>
+      </w:pPr>
+      <w:r>
+        <w:rPr/>
+      </w:r>
+    </w:p>
+    <w:p>
+      <w:pPr>
+        <w:pStyle w:val="style0"/>
+        <w:jc w:val="both"/>
+      </w:pPr>
+      <w:r>
+        <w:rPr/>
+      </w:r>
+    </w:p>
+    <w:p>
+      <w:pPr>
+        <w:pStyle w:val="style0"/>
+        <w:jc w:val="both"/>
+      </w:pPr>
+      <w:r>
+        <w:rPr/>
+      </w:r>
+    </w:p>
+    <w:p>
+      <w:pPr>
+        <w:pStyle w:val="style0"/>
+        <w:jc w:val="both"/>
+      </w:pPr>
+      <w:r>
+        <w:rPr/>
+      </w:r>
+    </w:p>
+    <w:p>
+      <w:pPr>
+        <w:pStyle w:val="style0"/>
+        <w:jc w:val="both"/>
+      </w:pPr>
+      <w:r>
+        <w:rPr/>
+      </w:r>
+    </w:p>
+    <w:p>
+      <w:pPr>
+        <w:pStyle w:val="style0"/>
+        <w:jc w:val="both"/>
+      </w:pPr>
+      <w:r>
+        <w:rPr/>
+      </w:r>
+    </w:p>
+    <w:p>
+      <w:pPr>
+        <w:pStyle w:val="style0"/>
+        <w:jc w:val="both"/>
+      </w:pPr>
+      <w:r>
+        <w:rPr/>
+      </w:r>
+    </w:p>
+    <w:p>
+      <w:pPr>
+        <w:pStyle w:val="style0"/>
+        <w:jc w:val="both"/>
+      </w:pPr>
+      <w:r>
+        <w:rPr/>
+      </w:r>
+    </w:p>
+    <w:p>
+      <w:pPr>
+        <w:pStyle w:val="style0"/>
+        <w:jc w:val="both"/>
+      </w:pPr>
+      <w:r>
+        <w:rPr/>
+      </w:r>
+    </w:p>
+    <w:p>
+      <w:pPr>
+        <w:pStyle w:val="style0"/>
+        <w:jc w:val="both"/>
+      </w:pPr>
+      <w:r>
+        <w:rPr/>
+      </w:r>
+    </w:p>
+    <w:p>
+      <w:pPr>
+        <w:pStyle w:val="style0"/>
+        <w:jc w:val="both"/>
+      </w:pPr>
+      <w:r>
+        <w:rPr/>
+      </w:r>
+    </w:p>
+    <w:p>
+      <w:pPr>
+        <w:pStyle w:val="style0"/>
+        <w:jc w:val="both"/>
+      </w:pPr>
+      <w:r>
+        <w:rPr/>
+      </w:r>
+    </w:p>
+    <w:p>
+      <w:pPr>
+        <w:pStyle w:val="style0"/>
+        <w:jc w:val="both"/>
+      </w:pPr>
+      <w:r>
+        <w:rPr/>
+      </w:r>
+    </w:p>
+    <w:p>
+      <w:pPr>
+        <w:pStyle w:val="style0"/>
+        <w:jc w:val="both"/>
+      </w:pPr>
+      <w:r>
+        <w:rPr/>
+      </w:r>
+    </w:p>
+    <w:p>
+      <w:pPr>
+        <w:pStyle w:val="style0"/>
+        <w:jc w:val="both"/>
+      </w:pPr>
+      <w:r>
+        <w:rPr/>
+      </w:r>
+    </w:p>
+    <w:p>
+      <w:pPr>
+        <w:pStyle w:val="style45"/>
         <w:numPr>
           <w:ilvl w:val="1"/>
-          <w:numId w:val="9"/>
+          <w:numId w:val="8"/>
         </w:numPr>
         <w:jc w:val="both"/>
       </w:pPr>
@@ -2815,10 +4343,18 @@
     </w:p>
     <w:p>
       <w:pPr>
-        <w:pStyle w:val="style38"/>
+        <w:pStyle w:val="style0"/>
+      </w:pPr>
+      <w:r>
+        <w:rPr/>
+      </w:r>
+    </w:p>
+    <w:p>
+      <w:pPr>
+        <w:pStyle w:val="style45"/>
         <w:numPr>
           <w:ilvl w:val="1"/>
-          <w:numId w:val="9"/>
+          <w:numId w:val="8"/>
         </w:numPr>
         <w:jc w:val="both"/>
       </w:pPr>
@@ -2829,7 +4365,7 @@
     </w:p>
     <w:p>
       <w:pPr>
-        <w:pStyle w:val="style38"/>
+        <w:pStyle w:val="style45"/>
         <w:ind w:hanging="432" w:left="432" w:right="0"/>
       </w:pPr>
       <w:r>
@@ -2843,7 +4379,7 @@
       <w:pgNumType w:fmt="decimal"/>
       <w:formProt w:val="false"/>
       <w:textDirection w:val="lrTb"/>
-      <w:docGrid w:charSpace="4096" w:linePitch="240" w:type="default"/>
+      <w:docGrid w:charSpace="8192" w:linePitch="260" w:type="default"/>
     </w:sectPr>
   </w:body>
 </w:document>
@@ -2863,12 +4399,22 @@
         <w:rPr/>
       </w:r>
     </w:p>
+    <w:p>
+      <w:r>
+        <w:rPr/>
+      </w:r>
+    </w:p>
   </w:comment>
   <w:comment w:author="hrenza07" w:date="2014-08-02T22:25:00Z" w:id="1">
     <w:p>
       <w:r>
         <w:rPr/>
         <w:t>Sería de agregar la distribución que usa el Servidor.</w:t>
+      </w:r>
+    </w:p>
+    <w:p>
+      <w:r>
+        <w:rPr/>
       </w:r>
     </w:p>
     <w:p>
@@ -2885,30 +4431,38 @@
   <w:abstractNum w:abstractNumId="1">
     <w:lvl w:ilvl="0">
       <w:start w:val="1"/>
-      <w:numFmt w:val="decimal"/>
-      <w:lvlText w:val="%1"/>
-      <w:lvlJc w:val="left"/>
-      <w:pPr>
-        <w:ind w:hanging="432" w:left="432"/>
-      </w:pPr>
-    </w:lvl>
-    <w:lvl w:ilvl="1">
-      <w:start w:val="1"/>
-      <w:numFmt w:val="decimal"/>
-      <w:lvlText w:val="%1.%2"/>
-      <w:lvlJc w:val="left"/>
-      <w:pPr>
-        <w:ind w:hanging="576" w:left="576"/>
-      </w:pPr>
-    </w:lvl>
-    <w:lvl w:ilvl="2">
-      <w:start w:val="1"/>
       <w:numFmt w:val="none"/>
       <w:suff w:val="nothing"/>
       <w:lvlText w:val=""/>
       <w:lvlJc w:val="left"/>
       <w:pPr>
         <w:tabs>
+          <w:tab w:pos="432" w:val="num"/>
+        </w:tabs>
+        <w:ind w:hanging="432" w:left="432"/>
+      </w:pPr>
+    </w:lvl>
+    <w:lvl w:ilvl="1">
+      <w:start w:val="1"/>
+      <w:numFmt w:val="none"/>
+      <w:suff w:val="nothing"/>
+      <w:lvlText w:val=""/>
+      <w:lvlJc w:val="left"/>
+      <w:pPr>
+        <w:tabs>
+          <w:tab w:pos="576" w:val="num"/>
+        </w:tabs>
+        <w:ind w:hanging="576" w:left="576"/>
+      </w:pPr>
+    </w:lvl>
+    <w:lvl w:ilvl="2">
+      <w:start w:val="1"/>
+      <w:numFmt w:val="none"/>
+      <w:suff w:val="nothing"/>
+      <w:lvlText w:val=""/>
+      <w:lvlJc w:val="left"/>
+      <w:pPr>
+        <w:tabs>
           <w:tab w:pos="720" w:val="num"/>
         </w:tabs>
         <w:ind w:hanging="720" w:left="720"/>
@@ -2916,55 +4470,79 @@
     </w:lvl>
     <w:lvl w:ilvl="3">
       <w:start w:val="1"/>
-      <w:numFmt w:val="decimal"/>
-      <w:lvlText w:val="%1.%2.%4"/>
-      <w:lvlJc w:val="left"/>
-      <w:pPr>
+      <w:numFmt w:val="none"/>
+      <w:suff w:val="nothing"/>
+      <w:lvlText w:val=""/>
+      <w:lvlJc w:val="left"/>
+      <w:pPr>
+        <w:tabs>
+          <w:tab w:pos="864" w:val="num"/>
+        </w:tabs>
         <w:ind w:hanging="864" w:left="864"/>
       </w:pPr>
     </w:lvl>
     <w:lvl w:ilvl="4">
       <w:start w:val="1"/>
-      <w:numFmt w:val="decimal"/>
-      <w:lvlText w:val="%1.%2.%4.%5"/>
-      <w:lvlJc w:val="left"/>
-      <w:pPr>
+      <w:numFmt w:val="none"/>
+      <w:suff w:val="nothing"/>
+      <w:lvlText w:val=""/>
+      <w:lvlJc w:val="left"/>
+      <w:pPr>
+        <w:tabs>
+          <w:tab w:pos="1008" w:val="num"/>
+        </w:tabs>
         <w:ind w:hanging="1008" w:left="1008"/>
       </w:pPr>
     </w:lvl>
     <w:lvl w:ilvl="5">
       <w:start w:val="1"/>
-      <w:numFmt w:val="decimal"/>
-      <w:lvlText w:val="%1.%2.%4.%5.%6"/>
-      <w:lvlJc w:val="left"/>
-      <w:pPr>
+      <w:numFmt w:val="none"/>
+      <w:suff w:val="nothing"/>
+      <w:lvlText w:val=""/>
+      <w:lvlJc w:val="left"/>
+      <w:pPr>
+        <w:tabs>
+          <w:tab w:pos="1152" w:val="num"/>
+        </w:tabs>
         <w:ind w:hanging="1152" w:left="1152"/>
       </w:pPr>
     </w:lvl>
     <w:lvl w:ilvl="6">
       <w:start w:val="1"/>
-      <w:numFmt w:val="decimal"/>
-      <w:lvlText w:val="%1.%2.%4.%5.%6.%7"/>
-      <w:lvlJc w:val="left"/>
-      <w:pPr>
+      <w:numFmt w:val="none"/>
+      <w:suff w:val="nothing"/>
+      <w:lvlText w:val=""/>
+      <w:lvlJc w:val="left"/>
+      <w:pPr>
+        <w:tabs>
+          <w:tab w:pos="1296" w:val="num"/>
+        </w:tabs>
         <w:ind w:hanging="1296" w:left="1296"/>
       </w:pPr>
     </w:lvl>
     <w:lvl w:ilvl="7">
       <w:start w:val="1"/>
-      <w:numFmt w:val="decimal"/>
-      <w:lvlText w:val="%1.%2.%4.%5.%6.%7.%8"/>
-      <w:lvlJc w:val="left"/>
-      <w:pPr>
+      <w:numFmt w:val="none"/>
+      <w:suff w:val="nothing"/>
+      <w:lvlText w:val=""/>
+      <w:lvlJc w:val="left"/>
+      <w:pPr>
+        <w:tabs>
+          <w:tab w:pos="1440" w:val="num"/>
+        </w:tabs>
         <w:ind w:hanging="1440" w:left="1440"/>
       </w:pPr>
     </w:lvl>
     <w:lvl w:ilvl="8">
       <w:start w:val="1"/>
-      <w:numFmt w:val="decimal"/>
-      <w:lvlText w:val="%1.%2.%4.%5.%6.%7.%8.%9"/>
-      <w:lvlJc w:val="left"/>
-      <w:pPr>
+      <w:numFmt w:val="none"/>
+      <w:suff w:val="nothing"/>
+      <w:lvlText w:val=""/>
+      <w:lvlJc w:val="left"/>
+      <w:pPr>
+        <w:tabs>
+          <w:tab w:pos="1584" w:val="num"/>
+        </w:tabs>
         <w:ind w:hanging="1584" w:left="1584"/>
       </w:pPr>
     </w:lvl>
@@ -3565,125 +5143,6 @@
     </w:lvl>
   </w:abstractNum>
   <w:abstractNum w:abstractNumId="7">
-    <w:lvl w:ilvl="0">
-      <w:start w:val="1"/>
-      <w:numFmt w:val="bullet"/>
-      <w:lvlText w:val=""/>
-      <w:lvlJc w:val="left"/>
-      <w:pPr>
-        <w:ind w:hanging="-360" w:left="720"/>
-      </w:pPr>
-      <w:rPr>
-        <w:rFonts w:ascii="Wingdings" w:cs="Wingdings" w:hAnsi="Wingdings" w:hint="default"/>
-        <w:u w:val="none"/>
-      </w:rPr>
-    </w:lvl>
-    <w:lvl w:ilvl="1">
-      <w:start w:val="1"/>
-      <w:numFmt w:val="bullet"/>
-      <w:lvlText w:val=""/>
-      <w:lvlJc w:val="left"/>
-      <w:pPr>
-        <w:ind w:hanging="-1080" w:left="1440"/>
-      </w:pPr>
-      <w:rPr>
-        <w:rFonts w:ascii="Wingdings 2" w:cs="Wingdings 2" w:hAnsi="Wingdings 2" w:hint="default"/>
-        <w:u w:val="none"/>
-      </w:rPr>
-    </w:lvl>
-    <w:lvl w:ilvl="2">
-      <w:start w:val="1"/>
-      <w:numFmt w:val="bullet"/>
-      <w:lvlText w:val="■"/>
-      <w:lvlJc w:val="left"/>
-      <w:pPr>
-        <w:ind w:hanging="-1800" w:left="2160"/>
-      </w:pPr>
-      <w:rPr>
-        <w:rFonts w:ascii="OpenSymbol" w:cs="OpenSymbol" w:hAnsi="OpenSymbol" w:hint="default"/>
-        <w:u w:val="none"/>
-      </w:rPr>
-    </w:lvl>
-    <w:lvl w:ilvl="3">
-      <w:start w:val="1"/>
-      <w:numFmt w:val="bullet"/>
-      <w:lvlText w:val=""/>
-      <w:lvlJc w:val="left"/>
-      <w:pPr>
-        <w:ind w:hanging="-2520" w:left="2880"/>
-      </w:pPr>
-      <w:rPr>
-        <w:rFonts w:ascii="Wingdings" w:cs="Wingdings" w:hAnsi="Wingdings" w:hint="default"/>
-        <w:u w:val="none"/>
-      </w:rPr>
-    </w:lvl>
-    <w:lvl w:ilvl="4">
-      <w:start w:val="1"/>
-      <w:numFmt w:val="bullet"/>
-      <w:lvlText w:val=""/>
-      <w:lvlJc w:val="left"/>
-      <w:pPr>
-        <w:ind w:hanging="-3240" w:left="3600"/>
-      </w:pPr>
-      <w:rPr>
-        <w:rFonts w:ascii="Wingdings 2" w:cs="Wingdings 2" w:hAnsi="Wingdings 2" w:hint="default"/>
-        <w:u w:val="none"/>
-      </w:rPr>
-    </w:lvl>
-    <w:lvl w:ilvl="5">
-      <w:start w:val="1"/>
-      <w:numFmt w:val="bullet"/>
-      <w:lvlText w:val="■"/>
-      <w:lvlJc w:val="left"/>
-      <w:pPr>
-        <w:ind w:hanging="-3960" w:left="4320"/>
-      </w:pPr>
-      <w:rPr>
-        <w:rFonts w:ascii="OpenSymbol" w:cs="OpenSymbol" w:hAnsi="OpenSymbol" w:hint="default"/>
-        <w:u w:val="none"/>
-      </w:rPr>
-    </w:lvl>
-    <w:lvl w:ilvl="6">
-      <w:start w:val="1"/>
-      <w:numFmt w:val="bullet"/>
-      <w:lvlText w:val=""/>
-      <w:lvlJc w:val="left"/>
-      <w:pPr>
-        <w:ind w:hanging="-4680" w:left="5040"/>
-      </w:pPr>
-      <w:rPr>
-        <w:rFonts w:ascii="Wingdings" w:cs="Wingdings" w:hAnsi="Wingdings" w:hint="default"/>
-        <w:u w:val="none"/>
-      </w:rPr>
-    </w:lvl>
-    <w:lvl w:ilvl="7">
-      <w:start w:val="1"/>
-      <w:numFmt w:val="bullet"/>
-      <w:lvlText w:val=""/>
-      <w:lvlJc w:val="left"/>
-      <w:pPr>
-        <w:ind w:hanging="-5400" w:left="5760"/>
-      </w:pPr>
-      <w:rPr>
-        <w:rFonts w:ascii="Wingdings 2" w:cs="Wingdings 2" w:hAnsi="Wingdings 2" w:hint="default"/>
-        <w:u w:val="none"/>
-      </w:rPr>
-    </w:lvl>
-    <w:lvl w:ilvl="8">
-      <w:start w:val="1"/>
-      <w:numFmt w:val="bullet"/>
-      <w:lvlText w:val="■"/>
-      <w:lvlJc w:val="left"/>
-      <w:pPr>
-        <w:ind w:hanging="-6120" w:left="6480"/>
-      </w:pPr>
-      <w:rPr>
-        <w:rFonts w:ascii="OpenSymbol" w:cs="OpenSymbol" w:hAnsi="OpenSymbol" w:hint="default"/>
-        <w:u w:val="none"/>
-      </w:rPr>
-    </w:lvl>
-  </w:abstractNum>
-  <w:abstractNum w:abstractNumId="8">
     <w:lvl w:ilvl="0">
       <w:start w:val="2"/>
       <w:numFmt w:val="decimal"/>
@@ -3697,6 +5156,89 @@
       <w:start w:val="1"/>
       <w:numFmt w:val="decimal"/>
       <w:lvlText w:val="3.%2"/>
+      <w:lvlJc w:val="left"/>
+      <w:pPr>
+        <w:ind w:hanging="720" w:left="720"/>
+      </w:pPr>
+    </w:lvl>
+    <w:lvl w:ilvl="2">
+      <w:start w:val="1"/>
+      <w:numFmt w:val="decimal"/>
+      <w:lvlText w:val="%1.%2.%3."/>
+      <w:lvlJc w:val="left"/>
+      <w:pPr>
+        <w:ind w:hanging="720" w:left="720"/>
+      </w:pPr>
+    </w:lvl>
+    <w:lvl w:ilvl="3">
+      <w:start w:val="1"/>
+      <w:numFmt w:val="decimal"/>
+      <w:lvlText w:val="%1.%2.%3.%4."/>
+      <w:lvlJc w:val="left"/>
+      <w:pPr>
+        <w:ind w:hanging="1080" w:left="1080"/>
+      </w:pPr>
+    </w:lvl>
+    <w:lvl w:ilvl="4">
+      <w:start w:val="1"/>
+      <w:numFmt w:val="decimal"/>
+      <w:lvlText w:val="%1.%2.%3.%4.%5."/>
+      <w:lvlJc w:val="left"/>
+      <w:pPr>
+        <w:ind w:hanging="1080" w:left="1080"/>
+      </w:pPr>
+    </w:lvl>
+    <w:lvl w:ilvl="5">
+      <w:start w:val="1"/>
+      <w:numFmt w:val="decimal"/>
+      <w:lvlText w:val="%1.%2.%3.%4.%5.%6."/>
+      <w:lvlJc w:val="left"/>
+      <w:pPr>
+        <w:ind w:hanging="1440" w:left="1440"/>
+      </w:pPr>
+    </w:lvl>
+    <w:lvl w:ilvl="6">
+      <w:start w:val="1"/>
+      <w:numFmt w:val="decimal"/>
+      <w:lvlText w:val="%1.%2.%3.%4.%5.%6.%7."/>
+      <w:lvlJc w:val="left"/>
+      <w:pPr>
+        <w:ind w:hanging="1440" w:left="1440"/>
+      </w:pPr>
+    </w:lvl>
+    <w:lvl w:ilvl="7">
+      <w:start w:val="1"/>
+      <w:numFmt w:val="decimal"/>
+      <w:lvlText w:val="%1.%2.%3.%4.%5.%6.%7.%8."/>
+      <w:lvlJc w:val="left"/>
+      <w:pPr>
+        <w:ind w:hanging="1800" w:left="1800"/>
+      </w:pPr>
+    </w:lvl>
+    <w:lvl w:ilvl="8">
+      <w:start w:val="1"/>
+      <w:numFmt w:val="decimal"/>
+      <w:lvlText w:val="%1.%2.%3.%4.%5.%6.%7.%8.%9."/>
+      <w:lvlJc w:val="left"/>
+      <w:pPr>
+        <w:ind w:hanging="1800" w:left="1800"/>
+      </w:pPr>
+    </w:lvl>
+  </w:abstractNum>
+  <w:abstractNum w:abstractNumId="8">
+    <w:lvl w:ilvl="0">
+      <w:start w:val="3"/>
+      <w:numFmt w:val="decimal"/>
+      <w:lvlText w:val="%1."/>
+      <w:lvlJc w:val="left"/>
+      <w:pPr>
+        <w:ind w:hanging="540" w:left="540"/>
+      </w:pPr>
+    </w:lvl>
+    <w:lvl w:ilvl="1">
+      <w:start w:val="1"/>
+      <w:numFmt w:val="decimal"/>
+      <w:lvlText w:val="%1.%2."/>
       <w:lvlJc w:val="left"/>
       <w:pPr>
         <w:ind w:hanging="720" w:left="720"/>
@@ -3852,93 +5394,397 @@
   <w:abstractNum w:abstractNumId="10">
     <w:lvl w:ilvl="0">
       <w:start w:val="3"/>
-      <w:numFmt w:val="decimal"/>
-      <w:lvlText w:val="%1."/>
-      <w:lvlJc w:val="left"/>
-      <w:pPr>
-        <w:ind w:hanging="540" w:left="540"/>
-      </w:pPr>
+      <w:numFmt w:val="bullet"/>
+      <w:lvlText w:val=""/>
+      <w:lvlJc w:val="left"/>
+      <w:pPr>
+        <w:ind w:hanging="360" w:left="720"/>
+      </w:pPr>
+      <w:rPr>
+        <w:rFonts w:ascii="Symbol" w:cs="Symbol" w:hAnsi="Symbol" w:hint="default"/>
+      </w:rPr>
     </w:lvl>
     <w:lvl w:ilvl="1">
       <w:start w:val="1"/>
-      <w:numFmt w:val="decimal"/>
-      <w:lvlText w:val="%1.%2."/>
-      <w:lvlJc w:val="left"/>
-      <w:pPr>
-        <w:ind w:hanging="720" w:left="720"/>
-      </w:pPr>
+      <w:numFmt w:val="bullet"/>
+      <w:lvlText w:val="o"/>
+      <w:lvlJc w:val="left"/>
+      <w:pPr>
+        <w:ind w:hanging="360" w:left="1440"/>
+      </w:pPr>
+      <w:rPr>
+        <w:rFonts w:ascii="Liberation Mono" w:cs="Liberation Mono" w:hAnsi="Liberation Mono" w:hint="default"/>
+      </w:rPr>
     </w:lvl>
     <w:lvl w:ilvl="2">
       <w:start w:val="1"/>
-      <w:numFmt w:val="decimal"/>
-      <w:lvlText w:val="%1.%2.%3."/>
-      <w:lvlJc w:val="left"/>
-      <w:pPr>
-        <w:ind w:hanging="720" w:left="720"/>
-      </w:pPr>
+      <w:numFmt w:val="bullet"/>
+      <w:lvlText w:val=""/>
+      <w:lvlJc w:val="left"/>
+      <w:pPr>
+        <w:ind w:hanging="360" w:left="2160"/>
+      </w:pPr>
+      <w:rPr>
+        <w:rFonts w:ascii="Bookshelf Symbol 7" w:cs="Bookshelf Symbol 7" w:hAnsi="Bookshelf Symbol 7" w:hint="default"/>
+      </w:rPr>
     </w:lvl>
     <w:lvl w:ilvl="3">
       <w:start w:val="1"/>
-      <w:numFmt w:val="decimal"/>
-      <w:lvlText w:val="%1.%2.%3.%4."/>
-      <w:lvlJc w:val="left"/>
-      <w:pPr>
-        <w:ind w:hanging="1080" w:left="1080"/>
-      </w:pPr>
+      <w:numFmt w:val="bullet"/>
+      <w:lvlText w:val=""/>
+      <w:lvlJc w:val="left"/>
+      <w:pPr>
+        <w:ind w:hanging="360" w:left="2880"/>
+      </w:pPr>
+      <w:rPr>
+        <w:rFonts w:ascii="Symbol" w:cs="Symbol" w:hAnsi="Symbol" w:hint="default"/>
+      </w:rPr>
     </w:lvl>
     <w:lvl w:ilvl="4">
       <w:start w:val="1"/>
-      <w:numFmt w:val="decimal"/>
-      <w:lvlText w:val="%1.%2.%3.%4.%5."/>
-      <w:lvlJc w:val="left"/>
-      <w:pPr>
-        <w:ind w:hanging="1080" w:left="1080"/>
-      </w:pPr>
+      <w:numFmt w:val="bullet"/>
+      <w:lvlText w:val="o"/>
+      <w:lvlJc w:val="left"/>
+      <w:pPr>
+        <w:ind w:hanging="360" w:left="3600"/>
+      </w:pPr>
+      <w:rPr>
+        <w:rFonts w:ascii="Liberation Mono" w:cs="Liberation Mono" w:hAnsi="Liberation Mono" w:hint="default"/>
+      </w:rPr>
     </w:lvl>
     <w:lvl w:ilvl="5">
       <w:start w:val="1"/>
-      <w:numFmt w:val="decimal"/>
-      <w:lvlText w:val="%1.%2.%3.%4.%5.%6."/>
-      <w:lvlJc w:val="left"/>
-      <w:pPr>
-        <w:ind w:hanging="1440" w:left="1440"/>
-      </w:pPr>
+      <w:numFmt w:val="bullet"/>
+      <w:lvlText w:val=""/>
+      <w:lvlJc w:val="left"/>
+      <w:pPr>
+        <w:ind w:hanging="360" w:left="4320"/>
+      </w:pPr>
+      <w:rPr>
+        <w:rFonts w:ascii="Bookshelf Symbol 7" w:cs="Bookshelf Symbol 7" w:hAnsi="Bookshelf Symbol 7" w:hint="default"/>
+      </w:rPr>
     </w:lvl>
     <w:lvl w:ilvl="6">
       <w:start w:val="1"/>
-      <w:numFmt w:val="decimal"/>
-      <w:lvlText w:val="%1.%2.%3.%4.%5.%6.%7."/>
-      <w:lvlJc w:val="left"/>
-      <w:pPr>
-        <w:ind w:hanging="1440" w:left="1440"/>
-      </w:pPr>
+      <w:numFmt w:val="bullet"/>
+      <w:lvlText w:val=""/>
+      <w:lvlJc w:val="left"/>
+      <w:pPr>
+        <w:ind w:hanging="360" w:left="5040"/>
+      </w:pPr>
+      <w:rPr>
+        <w:rFonts w:ascii="Symbol" w:cs="Symbol" w:hAnsi="Symbol" w:hint="default"/>
+      </w:rPr>
     </w:lvl>
     <w:lvl w:ilvl="7">
       <w:start w:val="1"/>
-      <w:numFmt w:val="decimal"/>
-      <w:lvlText w:val="%1.%2.%3.%4.%5.%6.%7.%8."/>
-      <w:lvlJc w:val="left"/>
-      <w:pPr>
-        <w:ind w:hanging="1800" w:left="1800"/>
-      </w:pPr>
+      <w:numFmt w:val="bullet"/>
+      <w:lvlText w:val="o"/>
+      <w:lvlJc w:val="left"/>
+      <w:pPr>
+        <w:ind w:hanging="360" w:left="5760"/>
+      </w:pPr>
+      <w:rPr>
+        <w:rFonts w:ascii="Liberation Mono" w:cs="Liberation Mono" w:hAnsi="Liberation Mono" w:hint="default"/>
+      </w:rPr>
     </w:lvl>
     <w:lvl w:ilvl="8">
       <w:start w:val="1"/>
-      <w:numFmt w:val="decimal"/>
-      <w:lvlText w:val="%1.%2.%3.%4.%5.%6.%7.%8.%9."/>
-      <w:lvlJc w:val="left"/>
-      <w:pPr>
-        <w:ind w:hanging="1800" w:left="1800"/>
-      </w:pPr>
+      <w:numFmt w:val="bullet"/>
+      <w:lvlText w:val=""/>
+      <w:lvlJc w:val="left"/>
+      <w:pPr>
+        <w:ind w:hanging="360" w:left="6480"/>
+      </w:pPr>
+      <w:rPr>
+        <w:rFonts w:ascii="Bookshelf Symbol 7" w:cs="Bookshelf Symbol 7" w:hAnsi="Bookshelf Symbol 7" w:hint="default"/>
+      </w:rPr>
     </w:lvl>
   </w:abstractNum>
   <w:abstractNum w:abstractNumId="11">
     <w:lvl w:ilvl="0">
-      <w:start w:val="3"/>
+      <w:start w:val="1"/>
       <w:numFmt w:val="bullet"/>
       <w:lvlText w:val=""/>
       <w:lvlJc w:val="left"/>
       <w:pPr>
+        <w:tabs>
+          <w:tab w:pos="2130" w:val="num"/>
+        </w:tabs>
+        <w:ind w:hanging="360" w:left="2130"/>
+      </w:pPr>
+      <w:rPr>
+        <w:rFonts w:ascii="Symbol" w:cs="Symbol" w:hAnsi="Symbol" w:hint="default"/>
+      </w:rPr>
+    </w:lvl>
+    <w:lvl w:ilvl="1">
+      <w:start w:val="1"/>
+      <w:numFmt w:val="bullet"/>
+      <w:lvlText w:val="◦"/>
+      <w:lvlJc w:val="left"/>
+      <w:pPr>
+        <w:tabs>
+          <w:tab w:pos="2490" w:val="num"/>
+        </w:tabs>
+        <w:ind w:hanging="360" w:left="2490"/>
+      </w:pPr>
+      <w:rPr>
+        <w:rFonts w:ascii="OpenSymbol" w:cs="OpenSymbol" w:hAnsi="OpenSymbol" w:hint="default"/>
+      </w:rPr>
+    </w:lvl>
+    <w:lvl w:ilvl="2">
+      <w:start w:val="1"/>
+      <w:numFmt w:val="bullet"/>
+      <w:lvlText w:val="▪"/>
+      <w:lvlJc w:val="left"/>
+      <w:pPr>
+        <w:tabs>
+          <w:tab w:pos="2850" w:val="num"/>
+        </w:tabs>
+        <w:ind w:hanging="360" w:left="2850"/>
+      </w:pPr>
+      <w:rPr>
+        <w:rFonts w:ascii="OpenSymbol" w:cs="OpenSymbol" w:hAnsi="OpenSymbol" w:hint="default"/>
+      </w:rPr>
+    </w:lvl>
+    <w:lvl w:ilvl="3">
+      <w:start w:val="1"/>
+      <w:numFmt w:val="bullet"/>
+      <w:lvlText w:val=""/>
+      <w:lvlJc w:val="left"/>
+      <w:pPr>
+        <w:tabs>
+          <w:tab w:pos="3210" w:val="num"/>
+        </w:tabs>
+        <w:ind w:hanging="360" w:left="3210"/>
+      </w:pPr>
+      <w:rPr>
+        <w:rFonts w:ascii="Symbol" w:cs="Symbol" w:hAnsi="Symbol" w:hint="default"/>
+      </w:rPr>
+    </w:lvl>
+    <w:lvl w:ilvl="4">
+      <w:start w:val="1"/>
+      <w:numFmt w:val="bullet"/>
+      <w:lvlText w:val="◦"/>
+      <w:lvlJc w:val="left"/>
+      <w:pPr>
+        <w:tabs>
+          <w:tab w:pos="3570" w:val="num"/>
+        </w:tabs>
+        <w:ind w:hanging="360" w:left="3570"/>
+      </w:pPr>
+      <w:rPr>
+        <w:rFonts w:ascii="OpenSymbol" w:cs="OpenSymbol" w:hAnsi="OpenSymbol" w:hint="default"/>
+      </w:rPr>
+    </w:lvl>
+    <w:lvl w:ilvl="5">
+      <w:start w:val="1"/>
+      <w:numFmt w:val="bullet"/>
+      <w:lvlText w:val="▪"/>
+      <w:lvlJc w:val="left"/>
+      <w:pPr>
+        <w:tabs>
+          <w:tab w:pos="3930" w:val="num"/>
+        </w:tabs>
+        <w:ind w:hanging="360" w:left="3930"/>
+      </w:pPr>
+      <w:rPr>
+        <w:rFonts w:ascii="OpenSymbol" w:cs="OpenSymbol" w:hAnsi="OpenSymbol" w:hint="default"/>
+      </w:rPr>
+    </w:lvl>
+    <w:lvl w:ilvl="6">
+      <w:start w:val="1"/>
+      <w:numFmt w:val="bullet"/>
+      <w:lvlText w:val=""/>
+      <w:lvlJc w:val="left"/>
+      <w:pPr>
+        <w:tabs>
+          <w:tab w:pos="4290" w:val="num"/>
+        </w:tabs>
+        <w:ind w:hanging="360" w:left="4290"/>
+      </w:pPr>
+      <w:rPr>
+        <w:rFonts w:ascii="Symbol" w:cs="Symbol" w:hAnsi="Symbol" w:hint="default"/>
+      </w:rPr>
+    </w:lvl>
+    <w:lvl w:ilvl="7">
+      <w:start w:val="1"/>
+      <w:numFmt w:val="bullet"/>
+      <w:lvlText w:val="◦"/>
+      <w:lvlJc w:val="left"/>
+      <w:pPr>
+        <w:tabs>
+          <w:tab w:pos="4650" w:val="num"/>
+        </w:tabs>
+        <w:ind w:hanging="360" w:left="4650"/>
+      </w:pPr>
+      <w:rPr>
+        <w:rFonts w:ascii="OpenSymbol" w:cs="OpenSymbol" w:hAnsi="OpenSymbol" w:hint="default"/>
+      </w:rPr>
+    </w:lvl>
+    <w:lvl w:ilvl="8">
+      <w:start w:val="1"/>
+      <w:numFmt w:val="bullet"/>
+      <w:lvlText w:val="▪"/>
+      <w:lvlJc w:val="left"/>
+      <w:pPr>
+        <w:tabs>
+          <w:tab w:pos="5010" w:val="num"/>
+        </w:tabs>
+        <w:ind w:hanging="360" w:left="5010"/>
+      </w:pPr>
+      <w:rPr>
+        <w:rFonts w:ascii="OpenSymbol" w:cs="OpenSymbol" w:hAnsi="OpenSymbol" w:hint="default"/>
+      </w:rPr>
+    </w:lvl>
+  </w:abstractNum>
+  <w:abstractNum w:abstractNumId="12">
+    <w:lvl w:ilvl="0">
+      <w:start w:val="1"/>
+      <w:numFmt w:val="bullet"/>
+      <w:lvlText w:val=""/>
+      <w:lvlJc w:val="left"/>
+      <w:pPr>
+        <w:tabs>
+          <w:tab w:pos="1800" w:val="num"/>
+        </w:tabs>
+        <w:ind w:hanging="360" w:left="1800"/>
+      </w:pPr>
+      <w:rPr>
+        <w:rFonts w:ascii="Symbol" w:cs="Symbol" w:hAnsi="Symbol" w:hint="default"/>
+      </w:rPr>
+    </w:lvl>
+    <w:lvl w:ilvl="1">
+      <w:start w:val="1"/>
+      <w:numFmt w:val="bullet"/>
+      <w:lvlText w:val="◦"/>
+      <w:lvlJc w:val="left"/>
+      <w:pPr>
+        <w:tabs>
+          <w:tab w:pos="2160" w:val="num"/>
+        </w:tabs>
+        <w:ind w:hanging="360" w:left="2160"/>
+      </w:pPr>
+      <w:rPr>
+        <w:rFonts w:ascii="OpenSymbol" w:cs="OpenSymbol" w:hAnsi="OpenSymbol" w:hint="default"/>
+      </w:rPr>
+    </w:lvl>
+    <w:lvl w:ilvl="2">
+      <w:start w:val="1"/>
+      <w:numFmt w:val="bullet"/>
+      <w:lvlText w:val="▪"/>
+      <w:lvlJc w:val="left"/>
+      <w:pPr>
+        <w:tabs>
+          <w:tab w:pos="2520" w:val="num"/>
+        </w:tabs>
+        <w:ind w:hanging="360" w:left="2520"/>
+      </w:pPr>
+      <w:rPr>
+        <w:rFonts w:ascii="OpenSymbol" w:cs="OpenSymbol" w:hAnsi="OpenSymbol" w:hint="default"/>
+      </w:rPr>
+    </w:lvl>
+    <w:lvl w:ilvl="3">
+      <w:start w:val="1"/>
+      <w:numFmt w:val="bullet"/>
+      <w:lvlText w:val=""/>
+      <w:lvlJc w:val="left"/>
+      <w:pPr>
+        <w:tabs>
+          <w:tab w:pos="2880" w:val="num"/>
+        </w:tabs>
+        <w:ind w:hanging="360" w:left="2880"/>
+      </w:pPr>
+      <w:rPr>
+        <w:rFonts w:ascii="Symbol" w:cs="Symbol" w:hAnsi="Symbol" w:hint="default"/>
+      </w:rPr>
+    </w:lvl>
+    <w:lvl w:ilvl="4">
+      <w:start w:val="1"/>
+      <w:numFmt w:val="bullet"/>
+      <w:lvlText w:val="◦"/>
+      <w:lvlJc w:val="left"/>
+      <w:pPr>
+        <w:tabs>
+          <w:tab w:pos="3240" w:val="num"/>
+        </w:tabs>
+        <w:ind w:hanging="360" w:left="3240"/>
+      </w:pPr>
+      <w:rPr>
+        <w:rFonts w:ascii="OpenSymbol" w:cs="OpenSymbol" w:hAnsi="OpenSymbol" w:hint="default"/>
+      </w:rPr>
+    </w:lvl>
+    <w:lvl w:ilvl="5">
+      <w:start w:val="1"/>
+      <w:numFmt w:val="bullet"/>
+      <w:lvlText w:val="▪"/>
+      <w:lvlJc w:val="left"/>
+      <w:pPr>
+        <w:tabs>
+          <w:tab w:pos="3600" w:val="num"/>
+        </w:tabs>
+        <w:ind w:hanging="360" w:left="3600"/>
+      </w:pPr>
+      <w:rPr>
+        <w:rFonts w:ascii="OpenSymbol" w:cs="OpenSymbol" w:hAnsi="OpenSymbol" w:hint="default"/>
+      </w:rPr>
+    </w:lvl>
+    <w:lvl w:ilvl="6">
+      <w:start w:val="1"/>
+      <w:numFmt w:val="bullet"/>
+      <w:lvlText w:val=""/>
+      <w:lvlJc w:val="left"/>
+      <w:pPr>
+        <w:tabs>
+          <w:tab w:pos="3960" w:val="num"/>
+        </w:tabs>
+        <w:ind w:hanging="360" w:left="3960"/>
+      </w:pPr>
+      <w:rPr>
+        <w:rFonts w:ascii="Symbol" w:cs="Symbol" w:hAnsi="Symbol" w:hint="default"/>
+      </w:rPr>
+    </w:lvl>
+    <w:lvl w:ilvl="7">
+      <w:start w:val="1"/>
+      <w:numFmt w:val="bullet"/>
+      <w:lvlText w:val="◦"/>
+      <w:lvlJc w:val="left"/>
+      <w:pPr>
+        <w:tabs>
+          <w:tab w:pos="4320" w:val="num"/>
+        </w:tabs>
+        <w:ind w:hanging="360" w:left="4320"/>
+      </w:pPr>
+      <w:rPr>
+        <w:rFonts w:ascii="OpenSymbol" w:cs="OpenSymbol" w:hAnsi="OpenSymbol" w:hint="default"/>
+      </w:rPr>
+    </w:lvl>
+    <w:lvl w:ilvl="8">
+      <w:start w:val="1"/>
+      <w:numFmt w:val="bullet"/>
+      <w:lvlText w:val="▪"/>
+      <w:lvlJc w:val="left"/>
+      <w:pPr>
+        <w:tabs>
+          <w:tab w:pos="4680" w:val="num"/>
+        </w:tabs>
+        <w:ind w:hanging="360" w:left="4680"/>
+      </w:pPr>
+      <w:rPr>
+        <w:rFonts w:ascii="OpenSymbol" w:cs="OpenSymbol" w:hAnsi="OpenSymbol" w:hint="default"/>
+      </w:rPr>
+    </w:lvl>
+  </w:abstractNum>
+  <w:abstractNum w:abstractNumId="13">
+    <w:lvl w:ilvl="0">
+      <w:start w:val="1"/>
+      <w:numFmt w:val="bullet"/>
+      <w:lvlText w:val=""/>
+      <w:lvlJc w:val="left"/>
+      <w:pPr>
+        <w:tabs>
+          <w:tab w:pos="720" w:val="num"/>
+        </w:tabs>
         <w:ind w:hanging="360" w:left="720"/>
       </w:pPr>
       <w:rPr>
@@ -3948,25 +5794,305 @@
     <w:lvl w:ilvl="1">
       <w:start w:val="1"/>
       <w:numFmt w:val="bullet"/>
-      <w:lvlText w:val="o"/>
-      <w:lvlJc w:val="left"/>
-      <w:pPr>
+      <w:lvlText w:val="◦"/>
+      <w:lvlJc w:val="left"/>
+      <w:pPr>
+        <w:tabs>
+          <w:tab w:pos="1080" w:val="num"/>
+        </w:tabs>
+        <w:ind w:hanging="360" w:left="1080"/>
+      </w:pPr>
+      <w:rPr>
+        <w:rFonts w:ascii="OpenSymbol" w:cs="OpenSymbol" w:hAnsi="OpenSymbol" w:hint="default"/>
+      </w:rPr>
+    </w:lvl>
+    <w:lvl w:ilvl="2">
+      <w:start w:val="1"/>
+      <w:numFmt w:val="bullet"/>
+      <w:lvlText w:val="▪"/>
+      <w:lvlJc w:val="left"/>
+      <w:pPr>
+        <w:tabs>
+          <w:tab w:pos="1440" w:val="num"/>
+        </w:tabs>
         <w:ind w:hanging="360" w:left="1440"/>
       </w:pPr>
       <w:rPr>
-        <w:rFonts w:ascii="Liberation Mono" w:cs="Liberation Mono" w:hAnsi="Liberation Mono" w:hint="default"/>
+        <w:rFonts w:ascii="OpenSymbol" w:cs="OpenSymbol" w:hAnsi="OpenSymbol" w:hint="default"/>
+      </w:rPr>
+    </w:lvl>
+    <w:lvl w:ilvl="3">
+      <w:start w:val="1"/>
+      <w:numFmt w:val="bullet"/>
+      <w:lvlText w:val=""/>
+      <w:lvlJc w:val="left"/>
+      <w:pPr>
+        <w:tabs>
+          <w:tab w:pos="1800" w:val="num"/>
+        </w:tabs>
+        <w:ind w:hanging="360" w:left="1800"/>
+      </w:pPr>
+      <w:rPr>
+        <w:rFonts w:ascii="Symbol" w:cs="Symbol" w:hAnsi="Symbol" w:hint="default"/>
+      </w:rPr>
+    </w:lvl>
+    <w:lvl w:ilvl="4">
+      <w:start w:val="1"/>
+      <w:numFmt w:val="bullet"/>
+      <w:lvlText w:val="◦"/>
+      <w:lvlJc w:val="left"/>
+      <w:pPr>
+        <w:tabs>
+          <w:tab w:pos="2160" w:val="num"/>
+        </w:tabs>
+        <w:ind w:hanging="360" w:left="2160"/>
+      </w:pPr>
+      <w:rPr>
+        <w:rFonts w:ascii="OpenSymbol" w:cs="OpenSymbol" w:hAnsi="OpenSymbol" w:hint="default"/>
+      </w:rPr>
+    </w:lvl>
+    <w:lvl w:ilvl="5">
+      <w:start w:val="1"/>
+      <w:numFmt w:val="bullet"/>
+      <w:lvlText w:val="▪"/>
+      <w:lvlJc w:val="left"/>
+      <w:pPr>
+        <w:tabs>
+          <w:tab w:pos="2520" w:val="num"/>
+        </w:tabs>
+        <w:ind w:hanging="360" w:left="2520"/>
+      </w:pPr>
+      <w:rPr>
+        <w:rFonts w:ascii="OpenSymbol" w:cs="OpenSymbol" w:hAnsi="OpenSymbol" w:hint="default"/>
+      </w:rPr>
+    </w:lvl>
+    <w:lvl w:ilvl="6">
+      <w:start w:val="1"/>
+      <w:numFmt w:val="bullet"/>
+      <w:lvlText w:val=""/>
+      <w:lvlJc w:val="left"/>
+      <w:pPr>
+        <w:tabs>
+          <w:tab w:pos="2880" w:val="num"/>
+        </w:tabs>
+        <w:ind w:hanging="360" w:left="2880"/>
+      </w:pPr>
+      <w:rPr>
+        <w:rFonts w:ascii="Symbol" w:cs="Symbol" w:hAnsi="Symbol" w:hint="default"/>
+      </w:rPr>
+    </w:lvl>
+    <w:lvl w:ilvl="7">
+      <w:start w:val="1"/>
+      <w:numFmt w:val="bullet"/>
+      <w:lvlText w:val="◦"/>
+      <w:lvlJc w:val="left"/>
+      <w:pPr>
+        <w:tabs>
+          <w:tab w:pos="3240" w:val="num"/>
+        </w:tabs>
+        <w:ind w:hanging="360" w:left="3240"/>
+      </w:pPr>
+      <w:rPr>
+        <w:rFonts w:ascii="OpenSymbol" w:cs="OpenSymbol" w:hAnsi="OpenSymbol" w:hint="default"/>
+      </w:rPr>
+    </w:lvl>
+    <w:lvl w:ilvl="8">
+      <w:start w:val="1"/>
+      <w:numFmt w:val="bullet"/>
+      <w:lvlText w:val="▪"/>
+      <w:lvlJc w:val="left"/>
+      <w:pPr>
+        <w:tabs>
+          <w:tab w:pos="3600" w:val="num"/>
+        </w:tabs>
+        <w:ind w:hanging="360" w:left="3600"/>
+      </w:pPr>
+      <w:rPr>
+        <w:rFonts w:ascii="OpenSymbol" w:cs="OpenSymbol" w:hAnsi="OpenSymbol" w:hint="default"/>
+      </w:rPr>
+    </w:lvl>
+  </w:abstractNum>
+  <w:abstractNum w:abstractNumId="14">
+    <w:lvl w:ilvl="0">
+      <w:start w:val="1"/>
+      <w:numFmt w:val="bullet"/>
+      <w:lvlText w:val=""/>
+      <w:lvlJc w:val="left"/>
+      <w:pPr>
+        <w:tabs>
+          <w:tab w:pos="720" w:val="num"/>
+        </w:tabs>
+        <w:ind w:hanging="360" w:left="720"/>
+      </w:pPr>
+      <w:rPr>
+        <w:rFonts w:ascii="Symbol" w:cs="Symbol" w:hAnsi="Symbol" w:hint="default"/>
+      </w:rPr>
+    </w:lvl>
+    <w:lvl w:ilvl="1">
+      <w:start w:val="1"/>
+      <w:numFmt w:val="bullet"/>
+      <w:lvlText w:val="◦"/>
+      <w:lvlJc w:val="left"/>
+      <w:pPr>
+        <w:tabs>
+          <w:tab w:pos="1080" w:val="num"/>
+        </w:tabs>
+        <w:ind w:hanging="360" w:left="1080"/>
+      </w:pPr>
+      <w:rPr>
+        <w:rFonts w:ascii="OpenSymbol" w:cs="OpenSymbol" w:hAnsi="OpenSymbol" w:hint="default"/>
       </w:rPr>
     </w:lvl>
     <w:lvl w:ilvl="2">
       <w:start w:val="1"/>
       <w:numFmt w:val="bullet"/>
-      <w:lvlText w:val=""/>
-      <w:lvlJc w:val="left"/>
-      <w:pPr>
+      <w:lvlText w:val="▪"/>
+      <w:lvlJc w:val="left"/>
+      <w:pPr>
+        <w:tabs>
+          <w:tab w:pos="1440" w:val="num"/>
+        </w:tabs>
+        <w:ind w:hanging="360" w:left="1440"/>
+      </w:pPr>
+      <w:rPr>
+        <w:rFonts w:ascii="OpenSymbol" w:cs="OpenSymbol" w:hAnsi="OpenSymbol" w:hint="default"/>
+      </w:rPr>
+    </w:lvl>
+    <w:lvl w:ilvl="3">
+      <w:start w:val="1"/>
+      <w:numFmt w:val="bullet"/>
+      <w:lvlText w:val=""/>
+      <w:lvlJc w:val="left"/>
+      <w:pPr>
+        <w:tabs>
+          <w:tab w:pos="1800" w:val="num"/>
+        </w:tabs>
+        <w:ind w:hanging="360" w:left="1800"/>
+      </w:pPr>
+      <w:rPr>
+        <w:rFonts w:ascii="Symbol" w:cs="Symbol" w:hAnsi="Symbol" w:hint="default"/>
+      </w:rPr>
+    </w:lvl>
+    <w:lvl w:ilvl="4">
+      <w:start w:val="1"/>
+      <w:numFmt w:val="bullet"/>
+      <w:lvlText w:val="◦"/>
+      <w:lvlJc w:val="left"/>
+      <w:pPr>
+        <w:tabs>
+          <w:tab w:pos="2160" w:val="num"/>
+        </w:tabs>
         <w:ind w:hanging="360" w:left="2160"/>
       </w:pPr>
       <w:rPr>
-        <w:rFonts w:ascii="Bookshelf Symbol 7" w:cs="Bookshelf Symbol 7" w:hAnsi="Bookshelf Symbol 7" w:hint="default"/>
+        <w:rFonts w:ascii="OpenSymbol" w:cs="OpenSymbol" w:hAnsi="OpenSymbol" w:hint="default"/>
+      </w:rPr>
+    </w:lvl>
+    <w:lvl w:ilvl="5">
+      <w:start w:val="1"/>
+      <w:numFmt w:val="bullet"/>
+      <w:lvlText w:val="▪"/>
+      <w:lvlJc w:val="left"/>
+      <w:pPr>
+        <w:tabs>
+          <w:tab w:pos="2520" w:val="num"/>
+        </w:tabs>
+        <w:ind w:hanging="360" w:left="2520"/>
+      </w:pPr>
+      <w:rPr>
+        <w:rFonts w:ascii="OpenSymbol" w:cs="OpenSymbol" w:hAnsi="OpenSymbol" w:hint="default"/>
+      </w:rPr>
+    </w:lvl>
+    <w:lvl w:ilvl="6">
+      <w:start w:val="1"/>
+      <w:numFmt w:val="bullet"/>
+      <w:lvlText w:val=""/>
+      <w:lvlJc w:val="left"/>
+      <w:pPr>
+        <w:tabs>
+          <w:tab w:pos="2880" w:val="num"/>
+        </w:tabs>
+        <w:ind w:hanging="360" w:left="2880"/>
+      </w:pPr>
+      <w:rPr>
+        <w:rFonts w:ascii="Symbol" w:cs="Symbol" w:hAnsi="Symbol" w:hint="default"/>
+      </w:rPr>
+    </w:lvl>
+    <w:lvl w:ilvl="7">
+      <w:start w:val="1"/>
+      <w:numFmt w:val="bullet"/>
+      <w:lvlText w:val="◦"/>
+      <w:lvlJc w:val="left"/>
+      <w:pPr>
+        <w:tabs>
+          <w:tab w:pos="3240" w:val="num"/>
+        </w:tabs>
+        <w:ind w:hanging="360" w:left="3240"/>
+      </w:pPr>
+      <w:rPr>
+        <w:rFonts w:ascii="OpenSymbol" w:cs="OpenSymbol" w:hAnsi="OpenSymbol" w:hint="default"/>
+      </w:rPr>
+    </w:lvl>
+    <w:lvl w:ilvl="8">
+      <w:start w:val="1"/>
+      <w:numFmt w:val="bullet"/>
+      <w:lvlText w:val="▪"/>
+      <w:lvlJc w:val="left"/>
+      <w:pPr>
+        <w:tabs>
+          <w:tab w:pos="3600" w:val="num"/>
+        </w:tabs>
+        <w:ind w:hanging="360" w:left="3600"/>
+      </w:pPr>
+      <w:rPr>
+        <w:rFonts w:ascii="OpenSymbol" w:cs="OpenSymbol" w:hAnsi="OpenSymbol" w:hint="default"/>
+      </w:rPr>
+    </w:lvl>
+  </w:abstractNum>
+  <w:abstractNum w:abstractNumId="15">
+    <w:lvl w:ilvl="0">
+      <w:start w:val="1"/>
+      <w:numFmt w:val="bullet"/>
+      <w:lvlText w:val=""/>
+      <w:lvlJc w:val="left"/>
+      <w:pPr>
+        <w:tabs>
+          <w:tab w:pos="1515" w:val="num"/>
+        </w:tabs>
+        <w:ind w:hanging="360" w:left="1515"/>
+      </w:pPr>
+      <w:rPr>
+        <w:rFonts w:ascii="Symbol" w:cs="Symbol" w:hAnsi="Symbol" w:hint="default"/>
+      </w:rPr>
+    </w:lvl>
+    <w:lvl w:ilvl="1">
+      <w:start w:val="1"/>
+      <w:numFmt w:val="bullet"/>
+      <w:lvlText w:val="◦"/>
+      <w:lvlJc w:val="left"/>
+      <w:pPr>
+        <w:tabs>
+          <w:tab w:pos="1875" w:val="num"/>
+        </w:tabs>
+        <w:ind w:hanging="360" w:left="1875"/>
+      </w:pPr>
+      <w:rPr>
+        <w:rFonts w:ascii="OpenSymbol" w:cs="OpenSymbol" w:hAnsi="OpenSymbol" w:hint="default"/>
+      </w:rPr>
+    </w:lvl>
+    <w:lvl w:ilvl="2">
+      <w:start w:val="1"/>
+      <w:numFmt w:val="bullet"/>
+      <w:lvlText w:val="▪"/>
+      <w:lvlJc w:val="left"/>
+      <w:pPr>
+        <w:tabs>
+          <w:tab w:pos="2235" w:val="num"/>
+        </w:tabs>
+        <w:ind w:hanging="360" w:left="2235"/>
+      </w:pPr>
+      <w:rPr>
+        <w:rFonts w:ascii="OpenSymbol" w:cs="OpenSymbol" w:hAnsi="OpenSymbol" w:hint="default"/>
       </w:rPr>
     </w:lvl>
     <w:lvl w:ilvl="3">
@@ -3975,7 +6101,10 @@
       <w:lvlText w:val=""/>
       <w:lvlJc w:val="left"/>
       <w:pPr>
-        <w:ind w:hanging="360" w:left="2880"/>
+        <w:tabs>
+          <w:tab w:pos="2595" w:val="num"/>
+        </w:tabs>
+        <w:ind w:hanging="360" w:left="2595"/>
       </w:pPr>
       <w:rPr>
         <w:rFonts w:ascii="Symbol" w:cs="Symbol" w:hAnsi="Symbol" w:hint="default"/>
@@ -3984,25 +6113,31 @@
     <w:lvl w:ilvl="4">
       <w:start w:val="1"/>
       <w:numFmt w:val="bullet"/>
-      <w:lvlText w:val="o"/>
-      <w:lvlJc w:val="left"/>
-      <w:pPr>
-        <w:ind w:hanging="360" w:left="3600"/>
-      </w:pPr>
-      <w:rPr>
-        <w:rFonts w:ascii="Liberation Mono" w:cs="Liberation Mono" w:hAnsi="Liberation Mono" w:hint="default"/>
+      <w:lvlText w:val="◦"/>
+      <w:lvlJc w:val="left"/>
+      <w:pPr>
+        <w:tabs>
+          <w:tab w:pos="2955" w:val="num"/>
+        </w:tabs>
+        <w:ind w:hanging="360" w:left="2955"/>
+      </w:pPr>
+      <w:rPr>
+        <w:rFonts w:ascii="OpenSymbol" w:cs="OpenSymbol" w:hAnsi="OpenSymbol" w:hint="default"/>
       </w:rPr>
     </w:lvl>
     <w:lvl w:ilvl="5">
       <w:start w:val="1"/>
       <w:numFmt w:val="bullet"/>
-      <w:lvlText w:val=""/>
-      <w:lvlJc w:val="left"/>
-      <w:pPr>
-        <w:ind w:hanging="360" w:left="4320"/>
-      </w:pPr>
-      <w:rPr>
-        <w:rFonts w:ascii="Bookshelf Symbol 7" w:cs="Bookshelf Symbol 7" w:hAnsi="Bookshelf Symbol 7" w:hint="default"/>
+      <w:lvlText w:val="▪"/>
+      <w:lvlJc w:val="left"/>
+      <w:pPr>
+        <w:tabs>
+          <w:tab w:pos="3315" w:val="num"/>
+        </w:tabs>
+        <w:ind w:hanging="360" w:left="3315"/>
+      </w:pPr>
+      <w:rPr>
+        <w:rFonts w:ascii="OpenSymbol" w:cs="OpenSymbol" w:hAnsi="OpenSymbol" w:hint="default"/>
       </w:rPr>
     </w:lvl>
     <w:lvl w:ilvl="6">
@@ -4011,7 +6146,10 @@
       <w:lvlText w:val=""/>
       <w:lvlJc w:val="left"/>
       <w:pPr>
-        <w:ind w:hanging="360" w:left="5040"/>
+        <w:tabs>
+          <w:tab w:pos="3675" w:val="num"/>
+        </w:tabs>
+        <w:ind w:hanging="360" w:left="3675"/>
       </w:pPr>
       <w:rPr>
         <w:rFonts w:ascii="Symbol" w:cs="Symbol" w:hAnsi="Symbol" w:hint="default"/>
@@ -4020,25 +6158,168 @@
     <w:lvl w:ilvl="7">
       <w:start w:val="1"/>
       <w:numFmt w:val="bullet"/>
-      <w:lvlText w:val="o"/>
-      <w:lvlJc w:val="left"/>
-      <w:pPr>
-        <w:ind w:hanging="360" w:left="5760"/>
-      </w:pPr>
-      <w:rPr>
-        <w:rFonts w:ascii="Liberation Mono" w:cs="Liberation Mono" w:hAnsi="Liberation Mono" w:hint="default"/>
+      <w:lvlText w:val="◦"/>
+      <w:lvlJc w:val="left"/>
+      <w:pPr>
+        <w:tabs>
+          <w:tab w:pos="4035" w:val="num"/>
+        </w:tabs>
+        <w:ind w:hanging="360" w:left="4035"/>
+      </w:pPr>
+      <w:rPr>
+        <w:rFonts w:ascii="OpenSymbol" w:cs="OpenSymbol" w:hAnsi="OpenSymbol" w:hint="default"/>
       </w:rPr>
     </w:lvl>
     <w:lvl w:ilvl="8">
       <w:start w:val="1"/>
       <w:numFmt w:val="bullet"/>
-      <w:lvlText w:val=""/>
-      <w:lvlJc w:val="left"/>
-      <w:pPr>
-        <w:ind w:hanging="360" w:left="6480"/>
-      </w:pPr>
-      <w:rPr>
-        <w:rFonts w:ascii="Bookshelf Symbol 7" w:cs="Bookshelf Symbol 7" w:hAnsi="Bookshelf Symbol 7" w:hint="default"/>
+      <w:lvlText w:val="▪"/>
+      <w:lvlJc w:val="left"/>
+      <w:pPr>
+        <w:tabs>
+          <w:tab w:pos="4395" w:val="num"/>
+        </w:tabs>
+        <w:ind w:hanging="360" w:left="4395"/>
+      </w:pPr>
+      <w:rPr>
+        <w:rFonts w:ascii="OpenSymbol" w:cs="OpenSymbol" w:hAnsi="OpenSymbol" w:hint="default"/>
+      </w:rPr>
+    </w:lvl>
+  </w:abstractNum>
+  <w:abstractNum w:abstractNumId="16">
+    <w:lvl w:ilvl="0">
+      <w:start w:val="1"/>
+      <w:numFmt w:val="bullet"/>
+      <w:lvlText w:val=""/>
+      <w:lvlJc w:val="left"/>
+      <w:pPr>
+        <w:tabs>
+          <w:tab w:pos="1770" w:val="num"/>
+        </w:tabs>
+        <w:ind w:hanging="360" w:left="1770"/>
+      </w:pPr>
+      <w:rPr>
+        <w:rFonts w:ascii="Symbol" w:cs="Symbol" w:hAnsi="Symbol" w:hint="default"/>
+      </w:rPr>
+    </w:lvl>
+    <w:lvl w:ilvl="1">
+      <w:start w:val="1"/>
+      <w:numFmt w:val="bullet"/>
+      <w:lvlText w:val="◦"/>
+      <w:lvlJc w:val="left"/>
+      <w:pPr>
+        <w:tabs>
+          <w:tab w:pos="2130" w:val="num"/>
+        </w:tabs>
+        <w:ind w:hanging="360" w:left="2130"/>
+      </w:pPr>
+      <w:rPr>
+        <w:rFonts w:ascii="OpenSymbol" w:cs="OpenSymbol" w:hAnsi="OpenSymbol" w:hint="default"/>
+      </w:rPr>
+    </w:lvl>
+    <w:lvl w:ilvl="2">
+      <w:start w:val="1"/>
+      <w:numFmt w:val="bullet"/>
+      <w:lvlText w:val="▪"/>
+      <w:lvlJc w:val="left"/>
+      <w:pPr>
+        <w:tabs>
+          <w:tab w:pos="2490" w:val="num"/>
+        </w:tabs>
+        <w:ind w:hanging="360" w:left="2490"/>
+      </w:pPr>
+      <w:rPr>
+        <w:rFonts w:ascii="OpenSymbol" w:cs="OpenSymbol" w:hAnsi="OpenSymbol" w:hint="default"/>
+      </w:rPr>
+    </w:lvl>
+    <w:lvl w:ilvl="3">
+      <w:start w:val="1"/>
+      <w:numFmt w:val="bullet"/>
+      <w:lvlText w:val=""/>
+      <w:lvlJc w:val="left"/>
+      <w:pPr>
+        <w:tabs>
+          <w:tab w:pos="2850" w:val="num"/>
+        </w:tabs>
+        <w:ind w:hanging="360" w:left="2850"/>
+      </w:pPr>
+      <w:rPr>
+        <w:rFonts w:ascii="Symbol" w:cs="Symbol" w:hAnsi="Symbol" w:hint="default"/>
+      </w:rPr>
+    </w:lvl>
+    <w:lvl w:ilvl="4">
+      <w:start w:val="1"/>
+      <w:numFmt w:val="bullet"/>
+      <w:lvlText w:val="◦"/>
+      <w:lvlJc w:val="left"/>
+      <w:pPr>
+        <w:tabs>
+          <w:tab w:pos="3210" w:val="num"/>
+        </w:tabs>
+        <w:ind w:hanging="360" w:left="3210"/>
+      </w:pPr>
+      <w:rPr>
+        <w:rFonts w:ascii="OpenSymbol" w:cs="OpenSymbol" w:hAnsi="OpenSymbol" w:hint="default"/>
+      </w:rPr>
+    </w:lvl>
+    <w:lvl w:ilvl="5">
+      <w:start w:val="1"/>
+      <w:numFmt w:val="bullet"/>
+      <w:lvlText w:val="▪"/>
+      <w:lvlJc w:val="left"/>
+      <w:pPr>
+        <w:tabs>
+          <w:tab w:pos="3570" w:val="num"/>
+        </w:tabs>
+        <w:ind w:hanging="360" w:left="3570"/>
+      </w:pPr>
+      <w:rPr>
+        <w:rFonts w:ascii="OpenSymbol" w:cs="OpenSymbol" w:hAnsi="OpenSymbol" w:hint="default"/>
+      </w:rPr>
+    </w:lvl>
+    <w:lvl w:ilvl="6">
+      <w:start w:val="1"/>
+      <w:numFmt w:val="bullet"/>
+      <w:lvlText w:val=""/>
+      <w:lvlJc w:val="left"/>
+      <w:pPr>
+        <w:tabs>
+          <w:tab w:pos="3930" w:val="num"/>
+        </w:tabs>
+        <w:ind w:hanging="360" w:left="3930"/>
+      </w:pPr>
+      <w:rPr>
+        <w:rFonts w:ascii="Symbol" w:cs="Symbol" w:hAnsi="Symbol" w:hint="default"/>
+      </w:rPr>
+    </w:lvl>
+    <w:lvl w:ilvl="7">
+      <w:start w:val="1"/>
+      <w:numFmt w:val="bullet"/>
+      <w:lvlText w:val="◦"/>
+      <w:lvlJc w:val="left"/>
+      <w:pPr>
+        <w:tabs>
+          <w:tab w:pos="4290" w:val="num"/>
+        </w:tabs>
+        <w:ind w:hanging="360" w:left="4290"/>
+      </w:pPr>
+      <w:rPr>
+        <w:rFonts w:ascii="OpenSymbol" w:cs="OpenSymbol" w:hAnsi="OpenSymbol" w:hint="default"/>
+      </w:rPr>
+    </w:lvl>
+    <w:lvl w:ilvl="8">
+      <w:start w:val="1"/>
+      <w:numFmt w:val="bullet"/>
+      <w:lvlText w:val="▪"/>
+      <w:lvlJc w:val="left"/>
+      <w:pPr>
+        <w:tabs>
+          <w:tab w:pos="4650" w:val="num"/>
+        </w:tabs>
+        <w:ind w:hanging="360" w:left="4650"/>
+      </w:pPr>
+      <w:rPr>
+        <w:rFonts w:ascii="OpenSymbol" w:cs="OpenSymbol" w:hAnsi="OpenSymbol" w:hint="default"/>
       </w:rPr>
     </w:lvl>
   </w:abstractNum>
@@ -4075,6 +6356,21 @@
   <w:num w:numId="11">
     <w:abstractNumId w:val="11"/>
   </w:num>
+  <w:num w:numId="12">
+    <w:abstractNumId w:val="12"/>
+  </w:num>
+  <w:num w:numId="13">
+    <w:abstractNumId w:val="13"/>
+  </w:num>
+  <w:num w:numId="14">
+    <w:abstractNumId w:val="14"/>
+  </w:num>
+  <w:num w:numId="15">
+    <w:abstractNumId w:val="15"/>
+  </w:num>
+  <w:num w:numId="16">
+    <w:abstractNumId w:val="16"/>
+  </w:num>
 </w:numbering>
 </file>
 
@@ -4093,7 +6389,7 @@
     </w:pPr>
     <w:rPr>
       <w:rFonts w:ascii="Arial" w:cs="Arial" w:eastAsia="Arial" w:hAnsi="Arial"/>
-      <w:color w:val="auto"/>
+      <w:color w:val="00000A"/>
       <w:sz w:val="22"/>
       <w:szCs w:val="20"/>
       <w:lang w:bidi="ar-SA" w:eastAsia="es-ES" w:val="es-ES"/>
@@ -4101,24 +6397,22 @@
   </w:style>
   <w:style w:styleId="style1" w:type="paragraph">
     <w:name w:val="Encabezado 1"/>
-    <w:next w:val="style31"/>
+    <w:basedOn w:val="style37"/>
+    <w:next w:val="style38"/>
     <w:pPr>
       <w:keepNext/>
       <w:keepLines/>
       <w:widowControl w:val="false"/>
-      <w:numPr>
-        <w:ilvl w:val="0"/>
-        <w:numId w:val="1"/>
-      </w:numPr>
       <w:tabs>
         <w:tab w:leader="none" w:pos="720" w:val="left"/>
       </w:tabs>
       <w:suppressAutoHyphens w:val="true"/>
       <w:spacing w:after="0" w:before="200" w:line="276" w:lineRule="auto"/>
-      <w:outlineLvl w:val="0"/>
     </w:pPr>
     <w:rPr>
       <w:rFonts w:ascii="Trebuchet MS" w:cs="Trebuchet MS" w:eastAsia="Trebuchet MS" w:hAnsi="Trebuchet MS"/>
+      <w:b/>
+      <w:bCs/>
       <w:color w:val="000000"/>
       <w:sz w:val="32"/>
       <w:szCs w:val="20"/>
@@ -4127,7 +6421,8 @@
   </w:style>
   <w:style w:styleId="style2" w:type="paragraph">
     <w:name w:val="Encabezado 2"/>
-    <w:next w:val="style31"/>
+    <w:basedOn w:val="style37"/>
+    <w:next w:val="style38"/>
     <w:pPr>
       <w:keepNext/>
       <w:keepLines/>
@@ -4146,6 +6441,9 @@
     <w:rPr>
       <w:rFonts w:ascii="Trebuchet MS" w:cs="Trebuchet MS" w:eastAsia="Trebuchet MS" w:hAnsi="Trebuchet MS"/>
       <w:b/>
+      <w:bCs/>
+      <w:i/>
+      <w:iCs/>
       <w:color w:val="000000"/>
       <w:sz w:val="26"/>
       <w:szCs w:val="20"/>
@@ -4154,7 +6452,8 @@
   </w:style>
   <w:style w:styleId="style3" w:type="paragraph">
     <w:name w:val="Encabezado 3"/>
-    <w:next w:val="style31"/>
+    <w:basedOn w:val="style37"/>
+    <w:next w:val="style38"/>
     <w:pPr>
       <w:keepNext/>
       <w:keepLines/>
@@ -4173,6 +6472,7 @@
     <w:rPr>
       <w:rFonts w:ascii="Trebuchet MS" w:cs="Trebuchet MS" w:eastAsia="Trebuchet MS" w:hAnsi="Trebuchet MS"/>
       <w:b/>
+      <w:bCs/>
       <w:color w:val="666666"/>
       <w:sz w:val="24"/>
       <w:szCs w:val="20"/>
@@ -4181,7 +6481,8 @@
   </w:style>
   <w:style w:styleId="style4" w:type="paragraph">
     <w:name w:val="Encabezado 4"/>
-    <w:next w:val="style31"/>
+    <w:basedOn w:val="style37"/>
+    <w:next w:val="style38"/>
     <w:pPr>
       <w:keepNext/>
       <w:keepLines/>
@@ -4199,6 +6500,10 @@
     </w:pPr>
     <w:rPr>
       <w:rFonts w:ascii="Trebuchet MS" w:cs="Trebuchet MS" w:eastAsia="Trebuchet MS" w:hAnsi="Trebuchet MS"/>
+      <w:b/>
+      <w:bCs/>
+      <w:i/>
+      <w:iCs/>
       <w:color w:val="666666"/>
       <w:sz w:val="22"/>
       <w:szCs w:val="20"/>
@@ -4208,7 +6513,8 @@
   </w:style>
   <w:style w:styleId="style5" w:type="paragraph">
     <w:name w:val="Encabezado 5"/>
-    <w:next w:val="style31"/>
+    <w:basedOn w:val="style37"/>
+    <w:next w:val="style38"/>
     <w:pPr>
       <w:keepNext/>
       <w:keepLines/>
@@ -4226,6 +6532,8 @@
     </w:pPr>
     <w:rPr>
       <w:rFonts w:ascii="Trebuchet MS" w:cs="Trebuchet MS" w:eastAsia="Trebuchet MS" w:hAnsi="Trebuchet MS"/>
+      <w:b/>
+      <w:bCs/>
       <w:color w:val="666666"/>
       <w:sz w:val="22"/>
       <w:szCs w:val="20"/>
@@ -4234,7 +6542,8 @@
   </w:style>
   <w:style w:styleId="style6" w:type="paragraph">
     <w:name w:val="Encabezado 6"/>
-    <w:next w:val="style31"/>
+    <w:basedOn w:val="style37"/>
+    <w:next w:val="style38"/>
     <w:pPr>
       <w:keepNext/>
       <w:keepLines/>
@@ -4252,6 +6561,8 @@
     </w:pPr>
     <w:rPr>
       <w:rFonts w:ascii="Trebuchet MS" w:cs="Trebuchet MS" w:eastAsia="Trebuchet MS" w:hAnsi="Trebuchet MS"/>
+      <w:b/>
+      <w:bCs/>
       <w:i/>
       <w:color w:val="666666"/>
       <w:sz w:val="22"/>
@@ -4262,7 +6573,7 @@
   <w:style w:styleId="style7" w:type="paragraph">
     <w:name w:val="Encabezado 7"/>
     <w:basedOn w:val="style0"/>
-    <w:next w:val="style31"/>
+    <w:next w:val="style38"/>
     <w:pPr>
       <w:keepNext/>
       <w:keepLines/>
@@ -4275,15 +6586,19 @@
     </w:pPr>
     <w:rPr>
       <w:rFonts w:ascii="Cambria" w:cs="" w:hAnsi="Cambria"/>
+      <w:b/>
+      <w:bCs/>
       <w:i/>
       <w:iCs/>
       <w:color w:val="404040"/>
+      <w:sz w:val="17"/>
+      <w:szCs w:val="15"/>
     </w:rPr>
   </w:style>
   <w:style w:styleId="style8" w:type="paragraph">
     <w:name w:val="Encabezado 8"/>
     <w:basedOn w:val="style0"/>
-    <w:next w:val="style31"/>
+    <w:next w:val="style38"/>
     <w:pPr>
       <w:keepNext/>
       <w:keepLines/>
@@ -4296,14 +6611,17 @@
     </w:pPr>
     <w:rPr>
       <w:rFonts w:ascii="Cambria" w:cs="" w:hAnsi="Cambria"/>
+      <w:b/>
+      <w:bCs/>
       <w:color w:val="404040"/>
       <w:sz w:val="20"/>
+      <w:szCs w:val="15"/>
     </w:rPr>
   </w:style>
   <w:style w:styleId="style9" w:type="paragraph">
     <w:name w:val="Encabezado 9"/>
     <w:basedOn w:val="style0"/>
-    <w:next w:val="style31"/>
+    <w:next w:val="style38"/>
     <w:pPr>
       <w:keepNext/>
       <w:keepLines/>
@@ -4316,10 +6634,13 @@
     </w:pPr>
     <w:rPr>
       <w:rFonts w:ascii="Cambria" w:cs="" w:hAnsi="Cambria"/>
+      <w:b/>
+      <w:bCs/>
       <w:i/>
       <w:iCs/>
       <w:color w:val="404040"/>
       <w:sz w:val="20"/>
+      <w:szCs w:val="15"/>
     </w:rPr>
   </w:style>
   <w:style w:styleId="style15" w:type="character">
@@ -4455,10 +6776,62 @@
       <w:rFonts w:cs="Arial" w:eastAsia="Arial"/>
     </w:rPr>
   </w:style>
-  <w:style w:styleId="style30" w:type="paragraph">
+  <w:style w:styleId="style30" w:type="character">
+    <w:name w:val="ListLabel 5"/>
+    <w:next w:val="style30"/>
+    <w:rPr>
+      <w:rFonts w:cs="Wingdings"/>
+      <w:u w:val="none"/>
+    </w:rPr>
+  </w:style>
+  <w:style w:styleId="style31" w:type="character">
+    <w:name w:val="ListLabel 6"/>
+    <w:next w:val="style31"/>
+    <w:rPr>
+      <w:rFonts w:cs="Wingdings 2"/>
+      <w:u w:val="none"/>
+    </w:rPr>
+  </w:style>
+  <w:style w:styleId="style32" w:type="character">
+    <w:name w:val="ListLabel 7"/>
+    <w:next w:val="style32"/>
+    <w:rPr>
+      <w:rFonts w:cs="OpenSymbol"/>
+      <w:u w:val="none"/>
+    </w:rPr>
+  </w:style>
+  <w:style w:styleId="style33" w:type="character">
+    <w:name w:val="ListLabel 8"/>
+    <w:next w:val="style33"/>
+    <w:rPr>
+      <w:rFonts w:cs="Symbol"/>
+    </w:rPr>
+  </w:style>
+  <w:style w:styleId="style34" w:type="character">
+    <w:name w:val="ListLabel 9"/>
+    <w:next w:val="style34"/>
+    <w:rPr>
+      <w:rFonts w:cs="Liberation Mono"/>
+    </w:rPr>
+  </w:style>
+  <w:style w:styleId="style35" w:type="character">
+    <w:name w:val="ListLabel 10"/>
+    <w:next w:val="style35"/>
+    <w:rPr>
+      <w:rFonts w:cs="Bookshelf Symbol 7"/>
+    </w:rPr>
+  </w:style>
+  <w:style w:styleId="style36" w:type="character">
+    <w:name w:val="Viñetas"/>
+    <w:next w:val="style36"/>
+    <w:rPr>
+      <w:rFonts w:ascii="OpenSymbol" w:cs="OpenSymbol" w:eastAsia="OpenSymbol" w:hAnsi="OpenSymbol"/>
+    </w:rPr>
+  </w:style>
+  <w:style w:styleId="style37" w:type="paragraph">
     <w:name w:val="Encabezado"/>
     <w:basedOn w:val="style0"/>
-    <w:next w:val="style31"/>
+    <w:next w:val="style38"/>
     <w:pPr>
       <w:keepNext/>
       <w:spacing w:after="120" w:before="240"/>
@@ -4469,28 +6842,28 @@
       <w:szCs w:val="28"/>
     </w:rPr>
   </w:style>
-  <w:style w:styleId="style31" w:type="paragraph">
+  <w:style w:styleId="style38" w:type="paragraph">
     <w:name w:val="Cuerpo de texto"/>
     <w:basedOn w:val="style0"/>
-    <w:next w:val="style31"/>
+    <w:next w:val="style38"/>
     <w:pPr>
       <w:spacing w:after="120" w:before="0"/>
     </w:pPr>
     <w:rPr/>
   </w:style>
-  <w:style w:styleId="style32" w:type="paragraph">
+  <w:style w:styleId="style39" w:type="paragraph">
     <w:name w:val="Lista"/>
-    <w:basedOn w:val="style31"/>
-    <w:next w:val="style32"/>
+    <w:basedOn w:val="style38"/>
+    <w:next w:val="style39"/>
     <w:pPr/>
     <w:rPr>
       <w:rFonts w:cs="FreeSans"/>
     </w:rPr>
   </w:style>
-  <w:style w:styleId="style33" w:type="paragraph">
+  <w:style w:styleId="style40" w:type="paragraph">
     <w:name w:val="Etiqueta"/>
     <w:basedOn w:val="style0"/>
-    <w:next w:val="style33"/>
+    <w:next w:val="style40"/>
     <w:pPr>
       <w:suppressLineNumbers/>
       <w:spacing w:after="120" w:before="120"/>
@@ -4503,10 +6876,10 @@
       <w:szCs w:val="24"/>
     </w:rPr>
   </w:style>
-  <w:style w:styleId="style34" w:type="paragraph">
+  <w:style w:styleId="style41" w:type="paragraph">
     <w:name w:val="Índice"/>
     <w:basedOn w:val="style0"/>
-    <w:next w:val="style34"/>
+    <w:next w:val="style41"/>
     <w:pPr>
       <w:suppressLineNumbers/>
     </w:pPr>
@@ -4514,9 +6887,9 @@
       <w:rFonts w:cs="FreeSans"/>
     </w:rPr>
   </w:style>
-  <w:style w:styleId="style35" w:type="paragraph">
+  <w:style w:styleId="style42" w:type="paragraph">
     <w:name w:val="normal"/>
-    <w:next w:val="style35"/>
+    <w:next w:val="style42"/>
     <w:pPr>
       <w:widowControl/>
       <w:tabs>
@@ -4527,16 +6900,16 @@
     </w:pPr>
     <w:rPr>
       <w:rFonts w:ascii="Arial" w:cs="Arial" w:eastAsia="Arial" w:hAnsi="Arial"/>
-      <w:color w:val="auto"/>
+      <w:color w:val="00000A"/>
       <w:sz w:val="22"/>
       <w:szCs w:val="20"/>
       <w:lang w:bidi="ar-SA" w:eastAsia="es-ES" w:val="es-ES"/>
     </w:rPr>
   </w:style>
-  <w:style w:styleId="style36" w:type="paragraph">
+  <w:style w:styleId="style43" w:type="paragraph">
     <w:name w:val="Título"/>
-    <w:basedOn w:val="style35"/>
-    <w:next w:val="style37"/>
+    <w:basedOn w:val="style42"/>
+    <w:next w:val="style44"/>
     <w:pPr>
       <w:keepNext/>
       <w:keepLines/>
@@ -4550,10 +6923,10 @@
       <w:szCs w:val="36"/>
     </w:rPr>
   </w:style>
-  <w:style w:styleId="style37" w:type="paragraph">
+  <w:style w:styleId="style44" w:type="paragraph">
     <w:name w:val="Subtítulo"/>
-    <w:basedOn w:val="style35"/>
-    <w:next w:val="style31"/>
+    <w:basedOn w:val="style42"/>
+    <w:next w:val="style38"/>
     <w:pPr>
       <w:keepNext/>
       <w:keepLines/>
@@ -4569,10 +6942,10 @@
       <w:szCs w:val="28"/>
     </w:rPr>
   </w:style>
-  <w:style w:styleId="style38" w:type="paragraph">
+  <w:style w:styleId="style45" w:type="paragraph">
     <w:name w:val="Titulo1"/>
     <w:basedOn w:val="style1"/>
-    <w:next w:val="style38"/>
+    <w:next w:val="style45"/>
     <w:pPr/>
     <w:rPr>
       <w:rFonts w:ascii="Calibri" w:hAnsi="Calibri"/>
@@ -4580,10 +6953,10 @@
       <w:sz w:val="24"/>
     </w:rPr>
   </w:style>
-  <w:style w:styleId="style39" w:type="paragraph">
+  <w:style w:styleId="style46" w:type="paragraph">
     <w:name w:val="Balloon Text"/>
     <w:basedOn w:val="style0"/>
-    <w:next w:val="style39"/>
+    <w:next w:val="style46"/>
     <w:pPr>
       <w:spacing w:line="100" w:lineRule="atLeast"/>
     </w:pPr>
@@ -4593,10 +6966,10 @@
       <w:szCs w:val="16"/>
     </w:rPr>
   </w:style>
-  <w:style w:styleId="style40" w:type="paragraph">
+  <w:style w:styleId="style47" w:type="paragraph">
     <w:name w:val="Normal (Web)"/>
     <w:basedOn w:val="style0"/>
-    <w:next w:val="style40"/>
+    <w:next w:val="style47"/>
     <w:pPr>
       <w:spacing w:after="100" w:before="100" w:line="100" w:lineRule="atLeast"/>
     </w:pPr>
@@ -4607,19 +6980,19 @@
       <w:szCs w:val="24"/>
     </w:rPr>
   </w:style>
-  <w:style w:styleId="style41" w:type="paragraph">
+  <w:style w:styleId="style48" w:type="paragraph">
     <w:name w:val="List Paragraph"/>
     <w:basedOn w:val="style0"/>
-    <w:next w:val="style41"/>
+    <w:next w:val="style48"/>
     <w:pPr>
       <w:ind w:hanging="0" w:left="720" w:right="0"/>
     </w:pPr>
     <w:rPr/>
   </w:style>
-  <w:style w:styleId="style42" w:type="paragraph">
+  <w:style w:styleId="style49" w:type="paragraph">
     <w:name w:val="annotation text"/>
     <w:basedOn w:val="style0"/>
-    <w:next w:val="style42"/>
+    <w:next w:val="style49"/>
     <w:pPr>
       <w:spacing w:after="200" w:before="0" w:line="100" w:lineRule="atLeast"/>
     </w:pPr>

</xml_diff>

<commit_message>
Modificado hasta 12:00m Sabado
</commit_message>
<xml_diff>
--- a/Capitulo_3_Diagnostico.docx
+++ b/Capitulo_3_Diagnostico.docx
@@ -770,7 +770,6 @@
               <w:jc w:val="both"/>
             </w:pPr>
             <w:r>
-              <w:lastRenderedPageBreak/>
               <w:t>6</w:t>
             </w:r>
           </w:p>
@@ -860,6 +859,7 @@
               <w:jc w:val="both"/>
             </w:pPr>
             <w:r>
+              <w:lastRenderedPageBreak/>
               <w:t>SERVIDOR</w:t>
             </w:r>
           </w:p>
@@ -993,11 +993,11 @@
         <w:jc w:val="both"/>
       </w:pPr>
       <w:r>
-        <w:t xml:space="preserve">El Sistema Operativo bajo el cual funciona el Servidor de aplicaciones de PRIBANTSA es basado en GNU/Linux, en tal caso indica que las aplicaciones que los empleados y administrativos manipulan deben estar basadas en un lenguaje de programación </w:t>
+        <w:t xml:space="preserve">El Sistema Operativo bajo el cual funciona el Servidor de aplicaciones de PRIBANTSA es basado en GNU/Linux, en tal caso indica que las aplicaciones que los empleados y administrativos manipulan deben estar basadas en un lenguaje de programación multiplataforma, es decir que funciona tanto en Sistemas Operativos Libres como en Propietarios; entiéndase lo anterior de que el lenguaje empleado para las aplicaciones en el </w:t>
       </w:r>
       <w:r>
         <w:lastRenderedPageBreak/>
-        <w:t>multiplataforma, es decir que funciona tanto en Sistemas Operativos Libres como en Propietarios; entiéndase lo anterior de que el lenguaje empleado para las aplicaciones en el Servidor están escritas en el lenguaje de programación Java y en ese sentido los equipos deben poseer una versión de Java compatible con la aplicación.</w:t>
+        <w:t>Servidor están escritas en el lenguaje de programación Java y en ese sentido los equipos deben poseer una versión de Java compatible con la aplicación.</w:t>
       </w:r>
     </w:p>
     <w:p>
@@ -1201,7 +1201,6 @@
         <w:jc w:val="both"/>
       </w:pPr>
       <w:r>
-        <w:lastRenderedPageBreak/>
         <w:t>Prestaciones Sociales y de Trabajo.</w:t>
       </w:r>
     </w:p>
@@ -1215,6 +1214,7 @@
         <w:jc w:val="both"/>
       </w:pPr>
       <w:r>
+        <w:lastRenderedPageBreak/>
         <w:t>Indicadores de Productividad.</w:t>
       </w:r>
     </w:p>
@@ -1471,7 +1471,6 @@
           <w:color w:val="000000"/>
           <w:szCs w:val="22"/>
         </w:rPr>
-        <w:lastRenderedPageBreak/>
         <w:t>DUI</w:t>
       </w:r>
     </w:p>
@@ -1498,6 +1497,7 @@
           <w:color w:val="000000"/>
           <w:szCs w:val="22"/>
         </w:rPr>
+        <w:lastRenderedPageBreak/>
         <w:t>NIT</w:t>
       </w:r>
     </w:p>
@@ -2102,7 +2102,6 @@
           <w:color w:val="000000"/>
           <w:szCs w:val="22"/>
         </w:rPr>
-        <w:lastRenderedPageBreak/>
         <w:t>Delegados</w:t>
       </w:r>
     </w:p>
@@ -2128,6 +2127,7 @@
           <w:color w:val="000000"/>
           <w:szCs w:val="22"/>
         </w:rPr>
+        <w:lastRenderedPageBreak/>
         <w:t>Jefes</w:t>
       </w:r>
     </w:p>
@@ -2400,6 +2400,7 @@
           <w:bCs/>
           <w:szCs w:val="22"/>
         </w:rPr>
+        <w:lastRenderedPageBreak/>
         <w:t>Nomina o Planilla.</w:t>
       </w:r>
     </w:p>
@@ -2809,8 +2810,14 @@
         <w:rPr>
           <w:szCs w:val="22"/>
         </w:rPr>
+        <w:t xml:space="preserve">En lo que respecta al  parámetro de préstamos en algunos empleados vale la pena mencionar que el software que actualmente implementa PRIBANTSA no tiene conexión con otro tipo de </w:t>
+      </w:r>
+      <w:r>
+        <w:rPr>
+          <w:szCs w:val="22"/>
+        </w:rPr>
         <w:lastRenderedPageBreak/>
-        <w:t>En lo que respecta al  parámetro de préstamos en algunos empleados vale la pena mencionar que el software que actualmente implementa PRIBANTSA no tiene conexión con otro tipo de programa en la institución, dicha información es obtenida a partir del sistema informático que tiene PRIBANTSA y de forma manual pasar estos datos a EXCEL que es el programa que actualmente realiza la planilla.</w:t>
+        <w:t>programa en la institución, dicha información es obtenida a partir del sistema informático que tiene PRIBANTSA y de forma manual pasar estos datos a EXCEL que es el programa que actualmente realiza la planilla.</w:t>
       </w:r>
     </w:p>
     <w:p>
@@ -4382,12 +4389,6 @@
         <w:gridCol w:w="6675"/>
       </w:tblGrid>
       <w:tr>
-        <w:tblPrEx>
-          <w:tblCellMar>
-            <w:top w:w="0" w:type="dxa"/>
-            <w:bottom w:w="0" w:type="dxa"/>
-          </w:tblCellMar>
-        </w:tblPrEx>
         <w:trPr>
           <w:cantSplit/>
         </w:trPr>
@@ -4437,12 +4438,6 @@
         </w:tc>
       </w:tr>
       <w:tr>
-        <w:tblPrEx>
-          <w:tblCellMar>
-            <w:top w:w="0" w:type="dxa"/>
-            <w:bottom w:w="0" w:type="dxa"/>
-          </w:tblCellMar>
-        </w:tblPrEx>
         <w:trPr>
           <w:cantSplit/>
         </w:trPr>
@@ -4512,12 +4507,6 @@
         </w:tc>
       </w:tr>
       <w:tr>
-        <w:tblPrEx>
-          <w:tblCellMar>
-            <w:top w:w="0" w:type="dxa"/>
-            <w:bottom w:w="0" w:type="dxa"/>
-          </w:tblCellMar>
-        </w:tblPrEx>
         <w:trPr>
           <w:cantSplit/>
         </w:trPr>
@@ -4598,12 +4587,6 @@
         </w:tc>
       </w:tr>
       <w:tr>
-        <w:tblPrEx>
-          <w:tblCellMar>
-            <w:top w:w="0" w:type="dxa"/>
-            <w:bottom w:w="0" w:type="dxa"/>
-          </w:tblCellMar>
-        </w:tblPrEx>
         <w:trPr>
           <w:cantSplit/>
         </w:trPr>
@@ -4683,12 +4666,6 @@
         </w:tc>
       </w:tr>
       <w:tr>
-        <w:tblPrEx>
-          <w:tblCellMar>
-            <w:top w:w="0" w:type="dxa"/>
-            <w:bottom w:w="0" w:type="dxa"/>
-          </w:tblCellMar>
-        </w:tblPrEx>
         <w:trPr>
           <w:cantSplit/>
         </w:trPr>
@@ -4768,12 +4745,6 @@
         </w:tc>
       </w:tr>
       <w:tr>
-        <w:tblPrEx>
-          <w:tblCellMar>
-            <w:top w:w="0" w:type="dxa"/>
-            <w:bottom w:w="0" w:type="dxa"/>
-          </w:tblCellMar>
-        </w:tblPrEx>
         <w:trPr>
           <w:cantSplit/>
         </w:trPr>
@@ -4853,12 +4824,6 @@
         </w:tc>
       </w:tr>
       <w:tr>
-        <w:tblPrEx>
-          <w:tblCellMar>
-            <w:top w:w="0" w:type="dxa"/>
-            <w:bottom w:w="0" w:type="dxa"/>
-          </w:tblCellMar>
-        </w:tblPrEx>
         <w:trPr>
           <w:cantSplit/>
         </w:trPr>
@@ -4938,12 +4903,6 @@
         </w:tc>
       </w:tr>
       <w:tr>
-        <w:tblPrEx>
-          <w:tblCellMar>
-            <w:top w:w="0" w:type="dxa"/>
-            <w:bottom w:w="0" w:type="dxa"/>
-          </w:tblCellMar>
-        </w:tblPrEx>
         <w:trPr>
           <w:cantSplit/>
         </w:trPr>
@@ -5055,12 +5014,6 @@
         <w:gridCol w:w="6576"/>
       </w:tblGrid>
       <w:tr>
-        <w:tblPrEx>
-          <w:tblCellMar>
-            <w:top w:w="0" w:type="dxa"/>
-            <w:bottom w:w="0" w:type="dxa"/>
-          </w:tblCellMar>
-        </w:tblPrEx>
         <w:trPr>
           <w:cantSplit/>
         </w:trPr>
@@ -5110,12 +5063,6 @@
         </w:tc>
       </w:tr>
       <w:tr>
-        <w:tblPrEx>
-          <w:tblCellMar>
-            <w:top w:w="0" w:type="dxa"/>
-            <w:bottom w:w="0" w:type="dxa"/>
-          </w:tblCellMar>
-        </w:tblPrEx>
         <w:trPr>
           <w:cantSplit/>
         </w:trPr>
@@ -5185,12 +5132,6 @@
         </w:tc>
       </w:tr>
       <w:tr>
-        <w:tblPrEx>
-          <w:tblCellMar>
-            <w:top w:w="0" w:type="dxa"/>
-            <w:bottom w:w="0" w:type="dxa"/>
-          </w:tblCellMar>
-        </w:tblPrEx>
         <w:trPr>
           <w:cantSplit/>
         </w:trPr>
@@ -5270,12 +5211,6 @@
         </w:tc>
       </w:tr>
       <w:tr>
-        <w:tblPrEx>
-          <w:tblCellMar>
-            <w:top w:w="0" w:type="dxa"/>
-            <w:bottom w:w="0" w:type="dxa"/>
-          </w:tblCellMar>
-        </w:tblPrEx>
         <w:trPr>
           <w:cantSplit/>
         </w:trPr>
@@ -5355,12 +5290,6 @@
         </w:tc>
       </w:tr>
       <w:tr>
-        <w:tblPrEx>
-          <w:tblCellMar>
-            <w:top w:w="0" w:type="dxa"/>
-            <w:bottom w:w="0" w:type="dxa"/>
-          </w:tblCellMar>
-        </w:tblPrEx>
         <w:trPr>
           <w:cantSplit/>
         </w:trPr>
@@ -5440,12 +5369,6 @@
         </w:tc>
       </w:tr>
       <w:tr>
-        <w:tblPrEx>
-          <w:tblCellMar>
-            <w:top w:w="0" w:type="dxa"/>
-            <w:bottom w:w="0" w:type="dxa"/>
-          </w:tblCellMar>
-        </w:tblPrEx>
         <w:trPr>
           <w:cantSplit/>
         </w:trPr>
@@ -5525,12 +5448,6 @@
         </w:tc>
       </w:tr>
       <w:tr>
-        <w:tblPrEx>
-          <w:tblCellMar>
-            <w:top w:w="0" w:type="dxa"/>
-            <w:bottom w:w="0" w:type="dxa"/>
-          </w:tblCellMar>
-        </w:tblPrEx>
         <w:trPr>
           <w:cantSplit/>
         </w:trPr>
@@ -5611,12 +5528,6 @@
         </w:tc>
       </w:tr>
       <w:tr>
-        <w:tblPrEx>
-          <w:tblCellMar>
-            <w:top w:w="0" w:type="dxa"/>
-            <w:bottom w:w="0" w:type="dxa"/>
-          </w:tblCellMar>
-        </w:tblPrEx>
         <w:trPr>
           <w:cantSplit/>
         </w:trPr>
@@ -5743,12 +5654,6 @@
         <w:gridCol w:w="6346"/>
       </w:tblGrid>
       <w:tr>
-        <w:tblPrEx>
-          <w:tblCellMar>
-            <w:top w:w="0" w:type="dxa"/>
-            <w:bottom w:w="0" w:type="dxa"/>
-          </w:tblCellMar>
-        </w:tblPrEx>
         <w:trPr>
           <w:cantSplit/>
         </w:trPr>
@@ -5798,12 +5703,6 @@
         </w:tc>
       </w:tr>
       <w:tr>
-        <w:tblPrEx>
-          <w:tblCellMar>
-            <w:top w:w="0" w:type="dxa"/>
-            <w:bottom w:w="0" w:type="dxa"/>
-          </w:tblCellMar>
-        </w:tblPrEx>
         <w:trPr>
           <w:cantSplit/>
         </w:trPr>
@@ -5882,12 +5781,6 @@
         </w:tc>
       </w:tr>
       <w:tr>
-        <w:tblPrEx>
-          <w:tblCellMar>
-            <w:top w:w="0" w:type="dxa"/>
-            <w:bottom w:w="0" w:type="dxa"/>
-          </w:tblCellMar>
-        </w:tblPrEx>
         <w:trPr>
           <w:cantSplit/>
         </w:trPr>
@@ -5982,12 +5875,6 @@
         </w:tc>
       </w:tr>
       <w:tr>
-        <w:tblPrEx>
-          <w:tblCellMar>
-            <w:top w:w="0" w:type="dxa"/>
-            <w:bottom w:w="0" w:type="dxa"/>
-          </w:tblCellMar>
-        </w:tblPrEx>
         <w:trPr>
           <w:cantSplit/>
         </w:trPr>
@@ -6067,12 +5954,6 @@
         </w:tc>
       </w:tr>
       <w:tr>
-        <w:tblPrEx>
-          <w:tblCellMar>
-            <w:top w:w="0" w:type="dxa"/>
-            <w:bottom w:w="0" w:type="dxa"/>
-          </w:tblCellMar>
-        </w:tblPrEx>
         <w:trPr>
           <w:cantSplit/>
         </w:trPr>
@@ -6152,12 +6033,6 @@
         </w:tc>
       </w:tr>
       <w:tr>
-        <w:tblPrEx>
-          <w:tblCellMar>
-            <w:top w:w="0" w:type="dxa"/>
-            <w:bottom w:w="0" w:type="dxa"/>
-          </w:tblCellMar>
-        </w:tblPrEx>
         <w:trPr>
           <w:cantSplit/>
         </w:trPr>
@@ -6237,12 +6112,6 @@
         </w:tc>
       </w:tr>
       <w:tr>
-        <w:tblPrEx>
-          <w:tblCellMar>
-            <w:top w:w="0" w:type="dxa"/>
-            <w:bottom w:w="0" w:type="dxa"/>
-          </w:tblCellMar>
-        </w:tblPrEx>
         <w:trPr>
           <w:cantSplit/>
         </w:trPr>
@@ -6322,12 +6191,6 @@
         </w:tc>
       </w:tr>
       <w:tr>
-        <w:tblPrEx>
-          <w:tblCellMar>
-            <w:top w:w="0" w:type="dxa"/>
-            <w:bottom w:w="0" w:type="dxa"/>
-          </w:tblCellMar>
-        </w:tblPrEx>
         <w:trPr>
           <w:cantSplit/>
         </w:trPr>
@@ -6643,12 +6506,6 @@
         <w:gridCol w:w="3956"/>
       </w:tblGrid>
       <w:tr>
-        <w:tblPrEx>
-          <w:tblCellMar>
-            <w:top w:w="0" w:type="dxa"/>
-            <w:bottom w:w="0" w:type="dxa"/>
-          </w:tblCellMar>
-        </w:tblPrEx>
         <w:trPr>
           <w:cantSplit/>
         </w:trPr>
@@ -6703,12 +6560,6 @@
         </w:tc>
       </w:tr>
       <w:tr>
-        <w:tblPrEx>
-          <w:tblCellMar>
-            <w:top w:w="0" w:type="dxa"/>
-            <w:bottom w:w="0" w:type="dxa"/>
-          </w:tblCellMar>
-        </w:tblPrEx>
         <w:trPr>
           <w:cantSplit/>
         </w:trPr>
@@ -6830,12 +6681,6 @@
         </w:tc>
       </w:tr>
       <w:tr>
-        <w:tblPrEx>
-          <w:tblCellMar>
-            <w:top w:w="0" w:type="dxa"/>
-            <w:bottom w:w="0" w:type="dxa"/>
-          </w:tblCellMar>
-        </w:tblPrEx>
         <w:trPr>
           <w:cantSplit/>
         </w:trPr>
@@ -7001,12 +6846,6 @@
         </w:tc>
       </w:tr>
       <w:tr>
-        <w:tblPrEx>
-          <w:tblCellMar>
-            <w:top w:w="0" w:type="dxa"/>
-            <w:bottom w:w="0" w:type="dxa"/>
-          </w:tblCellMar>
-        </w:tblPrEx>
         <w:trPr>
           <w:cantSplit/>
         </w:trPr>
@@ -7166,12 +7005,6 @@
         </w:tc>
       </w:tr>
       <w:tr>
-        <w:tblPrEx>
-          <w:tblCellMar>
-            <w:top w:w="0" w:type="dxa"/>
-            <w:bottom w:w="0" w:type="dxa"/>
-          </w:tblCellMar>
-        </w:tblPrEx>
         <w:trPr>
           <w:cantSplit/>
         </w:trPr>
@@ -7291,12 +7124,6 @@
         </w:tc>
       </w:tr>
       <w:tr>
-        <w:tblPrEx>
-          <w:tblCellMar>
-            <w:top w:w="0" w:type="dxa"/>
-            <w:bottom w:w="0" w:type="dxa"/>
-          </w:tblCellMar>
-        </w:tblPrEx>
         <w:trPr>
           <w:cantSplit/>
         </w:trPr>
@@ -7456,12 +7283,6 @@
         </w:tc>
       </w:tr>
       <w:tr>
-        <w:tblPrEx>
-          <w:tblCellMar>
-            <w:top w:w="0" w:type="dxa"/>
-            <w:bottom w:w="0" w:type="dxa"/>
-          </w:tblCellMar>
-        </w:tblPrEx>
         <w:trPr>
           <w:cantSplit/>
         </w:trPr>
@@ -7625,12 +7446,6 @@
         </w:tc>
       </w:tr>
       <w:tr>
-        <w:tblPrEx>
-          <w:tblCellMar>
-            <w:top w:w="0" w:type="dxa"/>
-            <w:bottom w:w="0" w:type="dxa"/>
-          </w:tblCellMar>
-        </w:tblPrEx>
         <w:trPr>
           <w:cantSplit/>
         </w:trPr>
@@ -7775,12 +7590,6 @@
         </w:tc>
       </w:tr>
       <w:tr>
-        <w:tblPrEx>
-          <w:tblCellMar>
-            <w:top w:w="0" w:type="dxa"/>
-            <w:bottom w:w="0" w:type="dxa"/>
-          </w:tblCellMar>
-        </w:tblPrEx>
         <w:trPr>
           <w:cantSplit/>
         </w:trPr>
@@ -7931,12 +7740,6 @@
         </w:tc>
       </w:tr>
       <w:tr>
-        <w:tblPrEx>
-          <w:tblCellMar>
-            <w:top w:w="0" w:type="dxa"/>
-            <w:bottom w:w="0" w:type="dxa"/>
-          </w:tblCellMar>
-        </w:tblPrEx>
         <w:trPr>
           <w:cantSplit/>
         </w:trPr>
@@ -8117,12 +7920,6 @@
         </w:tc>
       </w:tr>
       <w:tr>
-        <w:tblPrEx>
-          <w:tblCellMar>
-            <w:top w:w="0" w:type="dxa"/>
-            <w:bottom w:w="0" w:type="dxa"/>
-          </w:tblCellMar>
-        </w:tblPrEx>
         <w:trPr>
           <w:cantSplit/>
         </w:trPr>
@@ -8267,12 +8064,6 @@
         </w:tc>
       </w:tr>
       <w:tr>
-        <w:tblPrEx>
-          <w:tblCellMar>
-            <w:top w:w="0" w:type="dxa"/>
-            <w:bottom w:w="0" w:type="dxa"/>
-          </w:tblCellMar>
-        </w:tblPrEx>
         <w:trPr>
           <w:cantSplit/>
         </w:trPr>
@@ -8452,12 +8243,6 @@
         <w:gridCol w:w="7335"/>
       </w:tblGrid>
       <w:tr>
-        <w:tblPrEx>
-          <w:tblCellMar>
-            <w:top w:w="0" w:type="dxa"/>
-            <w:bottom w:w="0" w:type="dxa"/>
-          </w:tblCellMar>
-        </w:tblPrEx>
         <w:trPr>
           <w:cantSplit/>
         </w:trPr>
@@ -8499,12 +8284,6 @@
         </w:tc>
       </w:tr>
       <w:tr>
-        <w:tblPrEx>
-          <w:tblCellMar>
-            <w:top w:w="0" w:type="dxa"/>
-            <w:bottom w:w="0" w:type="dxa"/>
-          </w:tblCellMar>
-        </w:tblPrEx>
         <w:trPr>
           <w:cantSplit/>
         </w:trPr>
@@ -8593,12 +8372,6 @@
         </w:tc>
       </w:tr>
       <w:tr>
-        <w:tblPrEx>
-          <w:tblCellMar>
-            <w:top w:w="0" w:type="dxa"/>
-            <w:bottom w:w="0" w:type="dxa"/>
-          </w:tblCellMar>
-        </w:tblPrEx>
         <w:trPr>
           <w:cantSplit/>
         </w:trPr>
@@ -8987,12 +8760,6 @@
         </w:tc>
       </w:tr>
       <w:tr>
-        <w:tblPrEx>
-          <w:tblCellMar>
-            <w:top w:w="0" w:type="dxa"/>
-            <w:bottom w:w="0" w:type="dxa"/>
-          </w:tblCellMar>
-        </w:tblPrEx>
         <w:trPr>
           <w:cantSplit/>
         </w:trPr>
@@ -9034,12 +8801,6 @@
         </w:tc>
       </w:tr>
       <w:tr>
-        <w:tblPrEx>
-          <w:tblCellMar>
-            <w:top w:w="0" w:type="dxa"/>
-            <w:bottom w:w="0" w:type="dxa"/>
-          </w:tblCellMar>
-        </w:tblPrEx>
         <w:trPr>
           <w:cantSplit/>
         </w:trPr>
@@ -9135,12 +8896,6 @@
         </w:tc>
       </w:tr>
       <w:tr>
-        <w:tblPrEx>
-          <w:tblCellMar>
-            <w:top w:w="0" w:type="dxa"/>
-            <w:bottom w:w="0" w:type="dxa"/>
-          </w:tblCellMar>
-        </w:tblPrEx>
         <w:trPr>
           <w:cantSplit/>
         </w:trPr>
@@ -9544,12 +9299,6 @@
         </w:tc>
       </w:tr>
       <w:tr>
-        <w:tblPrEx>
-          <w:tblCellMar>
-            <w:top w:w="0" w:type="dxa"/>
-            <w:bottom w:w="0" w:type="dxa"/>
-          </w:tblCellMar>
-        </w:tblPrEx>
         <w:trPr>
           <w:cantSplit/>
         </w:trPr>
@@ -9590,12 +9339,6 @@
         </w:tc>
       </w:tr>
       <w:tr>
-        <w:tblPrEx>
-          <w:tblCellMar>
-            <w:top w:w="0" w:type="dxa"/>
-            <w:bottom w:w="0" w:type="dxa"/>
-          </w:tblCellMar>
-        </w:tblPrEx>
         <w:trPr>
           <w:cantSplit/>
         </w:trPr>
@@ -9691,12 +9434,6 @@
         </w:tc>
       </w:tr>
       <w:tr>
-        <w:tblPrEx>
-          <w:tblCellMar>
-            <w:top w:w="0" w:type="dxa"/>
-            <w:bottom w:w="0" w:type="dxa"/>
-          </w:tblCellMar>
-        </w:tblPrEx>
         <w:trPr>
           <w:cantSplit/>
         </w:trPr>
@@ -10238,22 +9975,17 @@
         <w:tblLook w:val="0000"/>
       </w:tblPr>
       <w:tblGrid>
-        <w:gridCol w:w="1731"/>
-        <w:gridCol w:w="7434"/>
+        <w:gridCol w:w="1734"/>
+        <w:gridCol w:w="7446"/>
       </w:tblGrid>
       <w:tr>
-        <w:tblPrEx>
-          <w:tblCellMar>
-            <w:top w:w="0" w:type="dxa"/>
-            <w:bottom w:w="0" w:type="dxa"/>
-          </w:tblCellMar>
-        </w:tblPrEx>
         <w:trPr>
           <w:cantSplit/>
+          <w:trHeight w:val="140"/>
         </w:trPr>
         <w:tc>
           <w:tcPr>
-            <w:tcW w:w="9165" w:type="dxa"/>
+            <w:tcW w:w="9180" w:type="dxa"/>
             <w:gridSpan w:val="2"/>
             <w:tcBorders>
               <w:top w:val="single" w:sz="2" w:space="0" w:color="000001"/>
@@ -10289,18 +10021,13 @@
         </w:tc>
       </w:tr>
       <w:tr>
-        <w:tblPrEx>
-          <w:tblCellMar>
-            <w:top w:w="0" w:type="dxa"/>
-            <w:bottom w:w="0" w:type="dxa"/>
-          </w:tblCellMar>
-        </w:tblPrEx>
         <w:trPr>
           <w:cantSplit/>
+          <w:trHeight w:val="140"/>
         </w:trPr>
         <w:tc>
           <w:tcPr>
-            <w:tcW w:w="1731" w:type="dxa"/>
+            <w:tcW w:w="1734" w:type="dxa"/>
             <w:tcBorders>
               <w:left w:val="single" w:sz="2" w:space="0" w:color="000001"/>
               <w:bottom w:val="single" w:sz="2" w:space="0" w:color="000001"/>
@@ -10331,7 +10058,7 @@
         </w:tc>
         <w:tc>
           <w:tcPr>
-            <w:tcW w:w="7434" w:type="dxa"/>
+            <w:tcW w:w="7446" w:type="dxa"/>
             <w:tcBorders>
               <w:left w:val="single" w:sz="2" w:space="0" w:color="000001"/>
               <w:bottom w:val="single" w:sz="2" w:space="0" w:color="000001"/>
@@ -10363,18 +10090,13 @@
         </w:tc>
       </w:tr>
       <w:tr>
-        <w:tblPrEx>
-          <w:tblCellMar>
-            <w:top w:w="0" w:type="dxa"/>
-            <w:bottom w:w="0" w:type="dxa"/>
-          </w:tblCellMar>
-        </w:tblPrEx>
         <w:trPr>
           <w:cantSplit/>
+          <w:trHeight w:val="140"/>
         </w:trPr>
         <w:tc>
           <w:tcPr>
-            <w:tcW w:w="1731" w:type="dxa"/>
+            <w:tcW w:w="1734" w:type="dxa"/>
             <w:tcBorders>
               <w:left w:val="single" w:sz="2" w:space="0" w:color="000001"/>
               <w:bottom w:val="single" w:sz="2" w:space="0" w:color="000001"/>
@@ -10459,7 +10181,7 @@
         </w:tc>
         <w:tc>
           <w:tcPr>
-            <w:tcW w:w="7434" w:type="dxa"/>
+            <w:tcW w:w="7446" w:type="dxa"/>
             <w:tcBorders>
               <w:left w:val="single" w:sz="2" w:space="0" w:color="000001"/>
               <w:bottom w:val="single" w:sz="2" w:space="0" w:color="000001"/>
@@ -10646,18 +10368,13 @@
         </w:tc>
       </w:tr>
       <w:tr>
-        <w:tblPrEx>
-          <w:tblCellMar>
-            <w:top w:w="0" w:type="dxa"/>
-            <w:bottom w:w="0" w:type="dxa"/>
-          </w:tblCellMar>
-        </w:tblPrEx>
         <w:trPr>
           <w:cantSplit/>
+          <w:trHeight w:val="140"/>
         </w:trPr>
         <w:tc>
           <w:tcPr>
-            <w:tcW w:w="9165" w:type="dxa"/>
+            <w:tcW w:w="9180" w:type="dxa"/>
             <w:gridSpan w:val="2"/>
             <w:tcBorders>
               <w:left w:val="single" w:sz="2" w:space="0" w:color="000001"/>
@@ -10692,18 +10409,13 @@
         </w:tc>
       </w:tr>
       <w:tr>
-        <w:tblPrEx>
-          <w:tblCellMar>
-            <w:top w:w="0" w:type="dxa"/>
-            <w:bottom w:w="0" w:type="dxa"/>
-          </w:tblCellMar>
-        </w:tblPrEx>
         <w:trPr>
           <w:cantSplit/>
+          <w:trHeight w:val="140"/>
         </w:trPr>
         <w:tc>
           <w:tcPr>
-            <w:tcW w:w="1731" w:type="dxa"/>
+            <w:tcW w:w="1734" w:type="dxa"/>
             <w:tcBorders>
               <w:left w:val="single" w:sz="2" w:space="0" w:color="000001"/>
               <w:bottom w:val="single" w:sz="2" w:space="0" w:color="000001"/>
@@ -10734,7 +10446,7 @@
         </w:tc>
         <w:tc>
           <w:tcPr>
-            <w:tcW w:w="7434" w:type="dxa"/>
+            <w:tcW w:w="7446" w:type="dxa"/>
             <w:tcBorders>
               <w:left w:val="single" w:sz="2" w:space="0" w:color="000001"/>
               <w:bottom w:val="single" w:sz="2" w:space="0" w:color="000001"/>
@@ -10766,18 +10478,13 @@
         </w:tc>
       </w:tr>
       <w:tr>
-        <w:tblPrEx>
-          <w:tblCellMar>
-            <w:top w:w="0" w:type="dxa"/>
-            <w:bottom w:w="0" w:type="dxa"/>
-          </w:tblCellMar>
-        </w:tblPrEx>
         <w:trPr>
           <w:cantSplit/>
+          <w:trHeight w:val="140"/>
         </w:trPr>
         <w:tc>
           <w:tcPr>
-            <w:tcW w:w="1731" w:type="dxa"/>
+            <w:tcW w:w="1734" w:type="dxa"/>
             <w:tcBorders>
               <w:left w:val="single" w:sz="2" w:space="0" w:color="000001"/>
               <w:bottom w:val="single" w:sz="2" w:space="0" w:color="000001"/>
@@ -10880,7 +10587,7 @@
         </w:tc>
         <w:tc>
           <w:tcPr>
-            <w:tcW w:w="7434" w:type="dxa"/>
+            <w:tcW w:w="7446" w:type="dxa"/>
             <w:tcBorders>
               <w:left w:val="single" w:sz="2" w:space="0" w:color="000001"/>
               <w:bottom w:val="single" w:sz="2" w:space="0" w:color="000001"/>
@@ -11077,18 +10784,13 @@
         </w:tc>
       </w:tr>
       <w:tr>
-        <w:tblPrEx>
-          <w:tblCellMar>
-            <w:top w:w="0" w:type="dxa"/>
-            <w:bottom w:w="0" w:type="dxa"/>
-          </w:tblCellMar>
-        </w:tblPrEx>
         <w:trPr>
           <w:cantSplit/>
+          <w:trHeight w:val="140"/>
         </w:trPr>
         <w:tc>
           <w:tcPr>
-            <w:tcW w:w="9165" w:type="dxa"/>
+            <w:tcW w:w="9180" w:type="dxa"/>
             <w:gridSpan w:val="2"/>
             <w:tcBorders>
               <w:left w:val="single" w:sz="2" w:space="0" w:color="000001"/>
@@ -11121,18 +10823,13 @@
         </w:tc>
       </w:tr>
       <w:tr>
-        <w:tblPrEx>
-          <w:tblCellMar>
-            <w:top w:w="0" w:type="dxa"/>
-            <w:bottom w:w="0" w:type="dxa"/>
-          </w:tblCellMar>
-        </w:tblPrEx>
         <w:trPr>
           <w:cantSplit/>
+          <w:trHeight w:val="140"/>
         </w:trPr>
         <w:tc>
           <w:tcPr>
-            <w:tcW w:w="1731" w:type="dxa"/>
+            <w:tcW w:w="1734" w:type="dxa"/>
             <w:tcBorders>
               <w:left w:val="single" w:sz="2" w:space="0" w:color="000001"/>
               <w:bottom w:val="single" w:sz="2" w:space="0" w:color="000001"/>
@@ -11153,11 +10850,17 @@
                 <w:szCs w:val="22"/>
               </w:rPr>
             </w:pPr>
-          </w:p>
-        </w:tc>
-        <w:tc>
-          <w:tcPr>
-            <w:tcW w:w="7434" w:type="dxa"/>
+            <w:r>
+              <w:rPr>
+                <w:szCs w:val="22"/>
+              </w:rPr>
+              <w:t>Costo</w:t>
+            </w:r>
+          </w:p>
+        </w:tc>
+        <w:tc>
+          <w:tcPr>
+            <w:tcW w:w="7446" w:type="dxa"/>
             <w:tcBorders>
               <w:left w:val="single" w:sz="2" w:space="0" w:color="000001"/>
               <w:bottom w:val="single" w:sz="2" w:space="0" w:color="000001"/>
@@ -11183,36 +10886,19 @@
               <w:rPr>
                 <w:szCs w:val="22"/>
               </w:rPr>
-              <w:t xml:space="preserve">Henry esta parte la haces vos </w:t>
-            </w:r>
-            <w:r>
-              <w:rPr>
-                <w:szCs w:val="22"/>
-              </w:rPr>
-              <w:t>que</w:t>
-            </w:r>
-            <w:r>
-              <w:rPr>
-                <w:szCs w:val="22"/>
-              </w:rPr>
-              <w:t xml:space="preserve"> conoces mas de esto</w:t>
+              <w:t>Características</w:t>
             </w:r>
           </w:p>
         </w:tc>
       </w:tr>
       <w:tr>
-        <w:tblPrEx>
-          <w:tblCellMar>
-            <w:top w:w="0" w:type="dxa"/>
-            <w:bottom w:w="0" w:type="dxa"/>
-          </w:tblCellMar>
-        </w:tblPrEx>
         <w:trPr>
           <w:cantSplit/>
+          <w:trHeight w:val="12345"/>
         </w:trPr>
         <w:tc>
           <w:tcPr>
-            <w:tcW w:w="1731" w:type="dxa"/>
+            <w:tcW w:w="1734" w:type="dxa"/>
             <w:tcBorders>
               <w:left w:val="single" w:sz="2" w:space="0" w:color="000001"/>
               <w:bottom w:val="single" w:sz="2" w:space="0" w:color="000001"/>
@@ -11233,11 +10919,18 @@
                 <w:szCs w:val="22"/>
               </w:rPr>
             </w:pPr>
-          </w:p>
-        </w:tc>
-        <w:tc>
-          <w:tcPr>
-            <w:tcW w:w="7434" w:type="dxa"/>
+            <w:r>
+              <w:rPr>
+                <w:szCs w:val="22"/>
+              </w:rPr>
+              <w:lastRenderedPageBreak/>
+              <w:t>$0.00</w:t>
+            </w:r>
+          </w:p>
+        </w:tc>
+        <w:tc>
+          <w:tcPr>
+            <w:tcW w:w="7446" w:type="dxa"/>
             <w:tcBorders>
               <w:left w:val="single" w:sz="2" w:space="0" w:color="000001"/>
               <w:bottom w:val="single" w:sz="2" w:space="0" w:color="000001"/>
@@ -11254,11 +10947,468 @@
           <w:p>
             <w:pPr>
               <w:pStyle w:val="Contenidodelatabla"/>
-              <w:jc w:val="both"/>
-              <w:rPr>
-                <w:szCs w:val="22"/>
-              </w:rPr>
-            </w:pPr>
+              <w:numPr>
+                <w:ilvl w:val="0"/>
+                <w:numId w:val="44"/>
+              </w:numPr>
+              <w:jc w:val="both"/>
+              <w:rPr>
+                <w:szCs w:val="22"/>
+              </w:rPr>
+            </w:pPr>
+            <w:r>
+              <w:rPr>
+                <w:szCs w:val="22"/>
+              </w:rPr>
+              <w:t>Orientado a objetos</w:t>
+            </w:r>
+          </w:p>
+          <w:p>
+            <w:pPr>
+              <w:pStyle w:val="Contenidodelatabla"/>
+              <w:numPr>
+                <w:ilvl w:val="0"/>
+                <w:numId w:val="44"/>
+              </w:numPr>
+              <w:jc w:val="both"/>
+              <w:rPr>
+                <w:szCs w:val="22"/>
+              </w:rPr>
+            </w:pPr>
+            <w:r>
+              <w:rPr>
+                <w:szCs w:val="22"/>
+              </w:rPr>
+              <w:t>Cuatro niveles de Ámbito de variable: global, clase, instancia y local.</w:t>
+            </w:r>
+          </w:p>
+          <w:p>
+            <w:pPr>
+              <w:pStyle w:val="Contenidodelatabla"/>
+              <w:numPr>
+                <w:ilvl w:val="0"/>
+                <w:numId w:val="44"/>
+              </w:numPr>
+              <w:jc w:val="both"/>
+              <w:rPr>
+                <w:szCs w:val="22"/>
+              </w:rPr>
+            </w:pPr>
+            <w:r>
+              <w:rPr>
+                <w:szCs w:val="22"/>
+              </w:rPr>
+              <w:t>Manejo de excepciones</w:t>
+            </w:r>
+          </w:p>
+          <w:p>
+            <w:pPr>
+              <w:pStyle w:val="Contenidodelatabla"/>
+              <w:numPr>
+                <w:ilvl w:val="0"/>
+                <w:numId w:val="44"/>
+              </w:numPr>
+              <w:jc w:val="both"/>
+              <w:rPr>
+                <w:szCs w:val="22"/>
+              </w:rPr>
+            </w:pPr>
+            <w:r>
+              <w:rPr>
+                <w:szCs w:val="22"/>
+              </w:rPr>
+              <w:t xml:space="preserve">iteradores y clausuras o </w:t>
+            </w:r>
+            <w:r>
+              <w:rPr>
+                <w:szCs w:val="22"/>
+              </w:rPr>
+              <w:t>closures (pasando bloques de có</w:t>
+            </w:r>
+            <w:r>
+              <w:rPr>
+                <w:szCs w:val="22"/>
+              </w:rPr>
+              <w:t>digo)</w:t>
+            </w:r>
+          </w:p>
+          <w:p>
+            <w:pPr>
+              <w:pStyle w:val="Contenidodelatabla"/>
+              <w:numPr>
+                <w:ilvl w:val="0"/>
+                <w:numId w:val="44"/>
+              </w:numPr>
+              <w:jc w:val="both"/>
+              <w:rPr>
+                <w:szCs w:val="22"/>
+              </w:rPr>
+            </w:pPr>
+            <w:r>
+              <w:rPr>
+                <w:szCs w:val="22"/>
+              </w:rPr>
+              <w:t>expresiones regulares nativas similares a las de Perl a nivel del lenguaje</w:t>
+            </w:r>
+          </w:p>
+          <w:p>
+            <w:pPr>
+              <w:pStyle w:val="Contenidodelatabla"/>
+              <w:numPr>
+                <w:ilvl w:val="0"/>
+                <w:numId w:val="44"/>
+              </w:numPr>
+              <w:jc w:val="both"/>
+              <w:rPr>
+                <w:szCs w:val="22"/>
+              </w:rPr>
+            </w:pPr>
+            <w:r>
+              <w:rPr>
+                <w:szCs w:val="22"/>
+              </w:rPr>
+              <w:t>Posibilidad de redefinir los operadores (sobrecarga de operadores)</w:t>
+            </w:r>
+          </w:p>
+          <w:p>
+            <w:pPr>
+              <w:pStyle w:val="Contenidodelatabla"/>
+              <w:numPr>
+                <w:ilvl w:val="0"/>
+                <w:numId w:val="44"/>
+              </w:numPr>
+              <w:jc w:val="both"/>
+              <w:rPr>
+                <w:szCs w:val="22"/>
+              </w:rPr>
+            </w:pPr>
+            <w:r>
+              <w:rPr>
+                <w:szCs w:val="22"/>
+              </w:rPr>
+              <w:t>recolecció</w:t>
+            </w:r>
+            <w:r>
+              <w:rPr>
+                <w:szCs w:val="22"/>
+              </w:rPr>
+              <w:t>n de basura automática</w:t>
+            </w:r>
+          </w:p>
+          <w:p>
+            <w:pPr>
+              <w:pStyle w:val="Contenidodelatabla"/>
+              <w:numPr>
+                <w:ilvl w:val="0"/>
+                <w:numId w:val="44"/>
+              </w:numPr>
+              <w:jc w:val="both"/>
+              <w:rPr>
+                <w:szCs w:val="22"/>
+              </w:rPr>
+            </w:pPr>
+            <w:r>
+              <w:rPr>
+                <w:szCs w:val="22"/>
+              </w:rPr>
+              <w:t>Altamente portable</w:t>
+            </w:r>
+          </w:p>
+          <w:p>
+            <w:pPr>
+              <w:pStyle w:val="Contenidodelatabla"/>
+              <w:numPr>
+                <w:ilvl w:val="0"/>
+                <w:numId w:val="44"/>
+              </w:numPr>
+              <w:jc w:val="both"/>
+              <w:rPr>
+                <w:szCs w:val="22"/>
+              </w:rPr>
+            </w:pPr>
+            <w:r>
+              <w:rPr>
+                <w:szCs w:val="22"/>
+              </w:rPr>
+              <w:t>Hilos de ejecució</w:t>
+            </w:r>
+            <w:r>
+              <w:rPr>
+                <w:szCs w:val="22"/>
+              </w:rPr>
+              <w:t>n simultáneos en todas las plataformas usando green threads</w:t>
+            </w:r>
+          </w:p>
+          <w:p>
+            <w:pPr>
+              <w:pStyle w:val="Contenidodelatabla"/>
+              <w:numPr>
+                <w:ilvl w:val="0"/>
+                <w:numId w:val="44"/>
+              </w:numPr>
+              <w:jc w:val="both"/>
+              <w:rPr>
+                <w:szCs w:val="22"/>
+              </w:rPr>
+            </w:pPr>
+            <w:r>
+              <w:rPr>
+                <w:szCs w:val="22"/>
+              </w:rPr>
+              <w:t>Carga dinámica de DLL/bibliotecas compartidas en la mayoría de las plataformas</w:t>
+            </w:r>
+          </w:p>
+          <w:p>
+            <w:pPr>
+              <w:pStyle w:val="Contenidodelatabla"/>
+              <w:numPr>
+                <w:ilvl w:val="0"/>
+                <w:numId w:val="44"/>
+              </w:numPr>
+              <w:jc w:val="both"/>
+              <w:rPr>
+                <w:szCs w:val="22"/>
+              </w:rPr>
+            </w:pPr>
+            <w:r>
+              <w:rPr>
+                <w:szCs w:val="22"/>
+              </w:rPr>
+              <w:t>Introspección, reflexión y metaprogramació</w:t>
+            </w:r>
+            <w:r>
+              <w:rPr>
+                <w:szCs w:val="22"/>
+              </w:rPr>
+              <w:t>n</w:t>
+            </w:r>
+          </w:p>
+          <w:p>
+            <w:pPr>
+              <w:pStyle w:val="Contenidodelatabla"/>
+              <w:numPr>
+                <w:ilvl w:val="0"/>
+                <w:numId w:val="44"/>
+              </w:numPr>
+              <w:jc w:val="both"/>
+              <w:rPr>
+                <w:szCs w:val="22"/>
+              </w:rPr>
+            </w:pPr>
+            <w:r>
+              <w:rPr>
+                <w:szCs w:val="22"/>
+              </w:rPr>
+              <w:t>Amplia librerí</w:t>
+            </w:r>
+            <w:r>
+              <w:rPr>
+                <w:szCs w:val="22"/>
+              </w:rPr>
+              <w:t>a estándar</w:t>
+            </w:r>
+          </w:p>
+          <w:p>
+            <w:pPr>
+              <w:pStyle w:val="Contenidodelatabla"/>
+              <w:numPr>
+                <w:ilvl w:val="0"/>
+                <w:numId w:val="44"/>
+              </w:numPr>
+              <w:jc w:val="both"/>
+              <w:rPr>
+                <w:szCs w:val="22"/>
+              </w:rPr>
+            </w:pPr>
+            <w:r>
+              <w:rPr>
+                <w:szCs w:val="22"/>
+              </w:rPr>
+              <w:t>Soporta inyecció</w:t>
+            </w:r>
+            <w:r>
+              <w:rPr>
+                <w:szCs w:val="22"/>
+              </w:rPr>
+              <w:t>n de dependencias</w:t>
+            </w:r>
+          </w:p>
+          <w:p>
+            <w:pPr>
+              <w:pStyle w:val="Contenidodelatabla"/>
+              <w:numPr>
+                <w:ilvl w:val="0"/>
+                <w:numId w:val="44"/>
+              </w:numPr>
+              <w:jc w:val="both"/>
+              <w:rPr>
+                <w:szCs w:val="22"/>
+              </w:rPr>
+            </w:pPr>
+            <w:r>
+              <w:rPr>
+                <w:szCs w:val="22"/>
+              </w:rPr>
+              <w:t>Soporta alteració</w:t>
+            </w:r>
+            <w:r>
+              <w:rPr>
+                <w:szCs w:val="22"/>
+              </w:rPr>
+              <w:t>n d</w:t>
+            </w:r>
+            <w:r>
+              <w:rPr>
+                <w:szCs w:val="22"/>
+              </w:rPr>
+              <w:t>e objetos en tiempo de ejecució</w:t>
+            </w:r>
+            <w:r>
+              <w:rPr>
+                <w:szCs w:val="22"/>
+              </w:rPr>
+              <w:t>n</w:t>
+            </w:r>
+          </w:p>
+          <w:p>
+            <w:pPr>
+              <w:pStyle w:val="Contenidodelatabla"/>
+              <w:numPr>
+                <w:ilvl w:val="0"/>
+                <w:numId w:val="44"/>
+              </w:numPr>
+              <w:jc w:val="both"/>
+              <w:rPr>
+                <w:szCs w:val="22"/>
+              </w:rPr>
+            </w:pPr>
+            <w:r>
+              <w:rPr>
+                <w:szCs w:val="22"/>
+              </w:rPr>
+              <w:t>C</w:t>
+            </w:r>
+            <w:r>
+              <w:rPr>
+                <w:szCs w:val="22"/>
+              </w:rPr>
+              <w:t>ontinuaciones y generadores</w:t>
+            </w:r>
+          </w:p>
+          <w:p>
+            <w:pPr>
+              <w:pStyle w:val="Contenidodelatabla"/>
+              <w:numPr>
+                <w:ilvl w:val="0"/>
+                <w:numId w:val="44"/>
+              </w:numPr>
+              <w:jc w:val="both"/>
+              <w:rPr>
+                <w:szCs w:val="22"/>
+              </w:rPr>
+            </w:pPr>
+            <w:r>
+              <w:rPr>
+                <w:szCs w:val="22"/>
+              </w:rPr>
+              <w:t>Ruby on Rails, también conocido como RoR o Rails, es un fram</w:t>
+            </w:r>
+            <w:r>
+              <w:rPr>
+                <w:szCs w:val="22"/>
+              </w:rPr>
+              <w:t>ework de aplicaciones web de có</w:t>
+            </w:r>
+            <w:r>
+              <w:rPr>
+                <w:szCs w:val="22"/>
+              </w:rPr>
+              <w:t>digo abierto escrit</w:t>
+            </w:r>
+            <w:r>
+              <w:rPr>
+                <w:szCs w:val="22"/>
+              </w:rPr>
+              <w:t>o en el lenguaje de programació</w:t>
+            </w:r>
+            <w:r>
+              <w:rPr>
+                <w:szCs w:val="22"/>
+              </w:rPr>
+              <w:t xml:space="preserve">n Ruby, siguiendo el paradigma de la arquitectura Modelo Vista Controlador (MVC). Trata de combinar la simplicidad con la posibilidad de desarrollar aplicaciones del </w:t>
+            </w:r>
+            <w:r>
+              <w:rPr>
+                <w:szCs w:val="22"/>
+              </w:rPr>
+              <w:t>mundo real escribiendo menos có</w:t>
+            </w:r>
+            <w:r>
+              <w:rPr>
+                <w:szCs w:val="22"/>
+              </w:rPr>
+              <w:t>digo que c</w:t>
+            </w:r>
+            <w:r>
+              <w:rPr>
+                <w:szCs w:val="22"/>
+              </w:rPr>
+              <w:t>on otros frameworks y con un mínimo de configuració</w:t>
+            </w:r>
+            <w:r>
+              <w:rPr>
+                <w:szCs w:val="22"/>
+              </w:rPr>
+              <w:t>n. El le</w:t>
+            </w:r>
+            <w:r>
+              <w:rPr>
+                <w:szCs w:val="22"/>
+              </w:rPr>
+              <w:t>nguaje de programació</w:t>
+            </w:r>
+            <w:r>
+              <w:rPr>
+                <w:szCs w:val="22"/>
+              </w:rPr>
+              <w:t xml:space="preserve">n </w:t>
+            </w:r>
+            <w:r>
+              <w:rPr>
+                <w:szCs w:val="22"/>
+              </w:rPr>
+              <w:t>Ruby permite la metaprogramació</w:t>
+            </w:r>
+            <w:r>
+              <w:rPr>
+                <w:szCs w:val="22"/>
+              </w:rPr>
+              <w:t>n, de la cual Rails hace uso, lo que resulta en una sintaxis que muchos de sus usuarios encuentran muy legib</w:t>
+            </w:r>
+            <w:r>
+              <w:rPr>
+                <w:szCs w:val="22"/>
+              </w:rPr>
+              <w:t>le. Rails se distribuye a travé</w:t>
+            </w:r>
+            <w:r>
+              <w:rPr>
+                <w:szCs w:val="22"/>
+              </w:rPr>
+              <w:t xml:space="preserve">s de RubyGems, que es el formato oficial de paquete y canal </w:t>
+            </w:r>
+            <w:r>
+              <w:rPr>
+                <w:szCs w:val="22"/>
+              </w:rPr>
+              <w:t>de distribució</w:t>
+            </w:r>
+            <w:r>
+              <w:rPr>
+                <w:szCs w:val="22"/>
+              </w:rPr>
+              <w:t>n de bibliotecas y aplicaciones Ruby.</w:t>
+            </w:r>
           </w:p>
         </w:tc>
       </w:tr>
@@ -11395,12 +11545,6 @@
         <w:gridCol w:w="1794"/>
       </w:tblGrid>
       <w:tr>
-        <w:tblPrEx>
-          <w:tblCellMar>
-            <w:top w:w="0" w:type="dxa"/>
-            <w:bottom w:w="0" w:type="dxa"/>
-          </w:tblCellMar>
-        </w:tblPrEx>
         <w:trPr>
           <w:cantSplit/>
         </w:trPr>
@@ -11719,12 +11863,6 @@
         </w:tc>
       </w:tr>
       <w:tr>
-        <w:tblPrEx>
-          <w:tblCellMar>
-            <w:top w:w="0" w:type="dxa"/>
-            <w:bottom w:w="0" w:type="dxa"/>
-          </w:tblCellMar>
-        </w:tblPrEx>
         <w:trPr>
           <w:cantSplit/>
         </w:trPr>
@@ -12172,12 +12310,6 @@
         </w:tc>
       </w:tr>
       <w:tr>
-        <w:tblPrEx>
-          <w:tblCellMar>
-            <w:top w:w="0" w:type="dxa"/>
-            <w:bottom w:w="0" w:type="dxa"/>
-          </w:tblCellMar>
-        </w:tblPrEx>
         <w:trPr>
           <w:cantSplit/>
         </w:trPr>
@@ -12877,12 +13009,6 @@
         </w:tc>
       </w:tr>
       <w:tr>
-        <w:tblPrEx>
-          <w:tblCellMar>
-            <w:top w:w="0" w:type="dxa"/>
-            <w:bottom w:w="0" w:type="dxa"/>
-          </w:tblCellMar>
-        </w:tblPrEx>
         <w:trPr>
           <w:cantSplit/>
         </w:trPr>
@@ -13549,12 +13675,6 @@
         </w:tc>
       </w:tr>
       <w:tr>
-        <w:tblPrEx>
-          <w:tblCellMar>
-            <w:top w:w="0" w:type="dxa"/>
-            <w:bottom w:w="0" w:type="dxa"/>
-          </w:tblCellMar>
-        </w:tblPrEx>
         <w:trPr>
           <w:cantSplit/>
           <w:trHeight w:val="3521"/>
@@ -14162,12 +14282,6 @@
         </w:tc>
       </w:tr>
       <w:tr>
-        <w:tblPrEx>
-          <w:tblCellMar>
-            <w:top w:w="0" w:type="dxa"/>
-            <w:bottom w:w="0" w:type="dxa"/>
-          </w:tblCellMar>
-        </w:tblPrEx>
         <w:trPr>
           <w:cantSplit/>
           <w:trHeight w:val="3521"/>
@@ -14715,12 +14829,6 @@
         </w:tc>
       </w:tr>
       <w:tr>
-        <w:tblPrEx>
-          <w:tblCellMar>
-            <w:top w:w="0" w:type="dxa"/>
-            <w:bottom w:w="0" w:type="dxa"/>
-          </w:tblCellMar>
-        </w:tblPrEx>
         <w:trPr>
           <w:cantSplit/>
           <w:trHeight w:val="3521"/>
@@ -15645,12 +15753,6 @@
         <w:gridCol w:w="2340"/>
       </w:tblGrid>
       <w:tr>
-        <w:tblPrEx>
-          <w:tblCellMar>
-            <w:top w:w="0" w:type="dxa"/>
-            <w:bottom w:w="0" w:type="dxa"/>
-          </w:tblCellMar>
-        </w:tblPrEx>
         <w:trPr>
           <w:cantSplit/>
         </w:trPr>
@@ -15709,12 +15811,6 @@
         </w:tc>
       </w:tr>
       <w:tr>
-        <w:tblPrEx>
-          <w:tblCellMar>
-            <w:top w:w="0" w:type="dxa"/>
-            <w:bottom w:w="0" w:type="dxa"/>
-          </w:tblCellMar>
-        </w:tblPrEx>
         <w:trPr>
           <w:cantSplit/>
         </w:trPr>
@@ -15867,12 +15963,6 @@
         </w:tc>
       </w:tr>
       <w:tr>
-        <w:tblPrEx>
-          <w:tblCellMar>
-            <w:top w:w="0" w:type="dxa"/>
-            <w:bottom w:w="0" w:type="dxa"/>
-          </w:tblCellMar>
-        </w:tblPrEx>
         <w:trPr>
           <w:cantSplit/>
         </w:trPr>
@@ -16016,12 +16106,6 @@
         </w:tc>
       </w:tr>
       <w:tr>
-        <w:tblPrEx>
-          <w:tblCellMar>
-            <w:top w:w="0" w:type="dxa"/>
-            <w:bottom w:w="0" w:type="dxa"/>
-          </w:tblCellMar>
-        </w:tblPrEx>
         <w:trPr>
           <w:cantSplit/>
         </w:trPr>
@@ -16165,12 +16249,6 @@
         </w:tc>
       </w:tr>
       <w:tr>
-        <w:tblPrEx>
-          <w:tblCellMar>
-            <w:top w:w="0" w:type="dxa"/>
-            <w:bottom w:w="0" w:type="dxa"/>
-          </w:tblCellMar>
-        </w:tblPrEx>
         <w:trPr>
           <w:cantSplit/>
         </w:trPr>
@@ -16314,12 +16392,6 @@
         </w:tc>
       </w:tr>
       <w:tr>
-        <w:tblPrEx>
-          <w:tblCellMar>
-            <w:top w:w="0" w:type="dxa"/>
-            <w:bottom w:w="0" w:type="dxa"/>
-          </w:tblCellMar>
-        </w:tblPrEx>
         <w:trPr>
           <w:cantSplit/>
         </w:trPr>
@@ -16463,12 +16535,6 @@
         </w:tc>
       </w:tr>
       <w:tr>
-        <w:tblPrEx>
-          <w:tblCellMar>
-            <w:top w:w="0" w:type="dxa"/>
-            <w:bottom w:w="0" w:type="dxa"/>
-          </w:tblCellMar>
-        </w:tblPrEx>
         <w:trPr>
           <w:cantSplit/>
         </w:trPr>
@@ -16590,12 +16656,6 @@
         <w:gridCol w:w="2316"/>
       </w:tblGrid>
       <w:tr>
-        <w:tblPrEx>
-          <w:tblCellMar>
-            <w:top w:w="0" w:type="dxa"/>
-            <w:bottom w:w="0" w:type="dxa"/>
-          </w:tblCellMar>
-        </w:tblPrEx>
         <w:trPr>
           <w:cantSplit/>
         </w:trPr>
@@ -16664,12 +16724,6 @@
         </w:tc>
       </w:tr>
       <w:tr>
-        <w:tblPrEx>
-          <w:tblCellMar>
-            <w:top w:w="0" w:type="dxa"/>
-            <w:bottom w:w="0" w:type="dxa"/>
-          </w:tblCellMar>
-        </w:tblPrEx>
         <w:trPr>
           <w:cantSplit/>
         </w:trPr>
@@ -16813,12 +16867,6 @@
         </w:tc>
       </w:tr>
       <w:tr>
-        <w:tblPrEx>
-          <w:tblCellMar>
-            <w:top w:w="0" w:type="dxa"/>
-            <w:bottom w:w="0" w:type="dxa"/>
-          </w:tblCellMar>
-        </w:tblPrEx>
         <w:trPr>
           <w:cantSplit/>
         </w:trPr>
@@ -16962,12 +17010,6 @@
         </w:tc>
       </w:tr>
       <w:tr>
-        <w:tblPrEx>
-          <w:tblCellMar>
-            <w:top w:w="0" w:type="dxa"/>
-            <w:bottom w:w="0" w:type="dxa"/>
-          </w:tblCellMar>
-        </w:tblPrEx>
         <w:trPr>
           <w:cantSplit/>
         </w:trPr>
@@ -17111,12 +17153,6 @@
         </w:tc>
       </w:tr>
       <w:tr>
-        <w:tblPrEx>
-          <w:tblCellMar>
-            <w:top w:w="0" w:type="dxa"/>
-            <w:bottom w:w="0" w:type="dxa"/>
-          </w:tblCellMar>
-        </w:tblPrEx>
         <w:trPr>
           <w:cantSplit/>
         </w:trPr>
@@ -17260,12 +17296,6 @@
         </w:tc>
       </w:tr>
       <w:tr>
-        <w:tblPrEx>
-          <w:tblCellMar>
-            <w:top w:w="0" w:type="dxa"/>
-            <w:bottom w:w="0" w:type="dxa"/>
-          </w:tblCellMar>
-        </w:tblPrEx>
         <w:trPr>
           <w:cantSplit/>
         </w:trPr>
@@ -17409,12 +17439,6 @@
         </w:tc>
       </w:tr>
       <w:tr>
-        <w:tblPrEx>
-          <w:tblCellMar>
-            <w:top w:w="0" w:type="dxa"/>
-            <w:bottom w:w="0" w:type="dxa"/>
-          </w:tblCellMar>
-        </w:tblPrEx>
         <w:trPr>
           <w:cantSplit/>
         </w:trPr>
@@ -17558,12 +17582,6 @@
         </w:tc>
       </w:tr>
       <w:tr>
-        <w:tblPrEx>
-          <w:tblCellMar>
-            <w:top w:w="0" w:type="dxa"/>
-            <w:bottom w:w="0" w:type="dxa"/>
-          </w:tblCellMar>
-        </w:tblPrEx>
         <w:trPr>
           <w:cantSplit/>
         </w:trPr>
@@ -22517,6 +22535,119 @@
     </w:lvl>
   </w:abstractNum>
   <w:abstractNum w:abstractNumId="27">
+    <w:nsid w:val="4E41638C"/>
+    <w:multiLevelType w:val="hybridMultilevel"/>
+    <w:tmpl w:val="56B27E44"/>
+    <w:lvl w:ilvl="0" w:tplc="440A0001">
+      <w:start w:val="1"/>
+      <w:numFmt w:val="bullet"/>
+      <w:lvlText w:val=""/>
+      <w:lvlJc w:val="left"/>
+      <w:pPr>
+        <w:ind w:left="720" w:hanging="360"/>
+      </w:pPr>
+      <w:rPr>
+        <w:rFonts w:ascii="Symbol" w:hAnsi="Symbol" w:hint="default"/>
+      </w:rPr>
+    </w:lvl>
+    <w:lvl w:ilvl="1" w:tplc="440A0003" w:tentative="1">
+      <w:start w:val="1"/>
+      <w:numFmt w:val="bullet"/>
+      <w:lvlText w:val="o"/>
+      <w:lvlJc w:val="left"/>
+      <w:pPr>
+        <w:ind w:left="1440" w:hanging="360"/>
+      </w:pPr>
+      <w:rPr>
+        <w:rFonts w:ascii="Liberation Mono" w:hAnsi="Liberation Mono" w:hint="default"/>
+      </w:rPr>
+    </w:lvl>
+    <w:lvl w:ilvl="2" w:tplc="440A0005" w:tentative="1">
+      <w:start w:val="1"/>
+      <w:numFmt w:val="bullet"/>
+      <w:lvlText w:val=""/>
+      <w:lvlJc w:val="left"/>
+      <w:pPr>
+        <w:ind w:left="2160" w:hanging="360"/>
+      </w:pPr>
+      <w:rPr>
+        <w:rFonts w:ascii="Bookshelf Symbol 7" w:hAnsi="Bookshelf Symbol 7" w:hint="default"/>
+      </w:rPr>
+    </w:lvl>
+    <w:lvl w:ilvl="3" w:tplc="440A0001" w:tentative="1">
+      <w:start w:val="1"/>
+      <w:numFmt w:val="bullet"/>
+      <w:lvlText w:val=""/>
+      <w:lvlJc w:val="left"/>
+      <w:pPr>
+        <w:ind w:left="2880" w:hanging="360"/>
+      </w:pPr>
+      <w:rPr>
+        <w:rFonts w:ascii="Symbol" w:hAnsi="Symbol" w:hint="default"/>
+      </w:rPr>
+    </w:lvl>
+    <w:lvl w:ilvl="4" w:tplc="440A0003" w:tentative="1">
+      <w:start w:val="1"/>
+      <w:numFmt w:val="bullet"/>
+      <w:lvlText w:val="o"/>
+      <w:lvlJc w:val="left"/>
+      <w:pPr>
+        <w:ind w:left="3600" w:hanging="360"/>
+      </w:pPr>
+      <w:rPr>
+        <w:rFonts w:ascii="Liberation Mono" w:hAnsi="Liberation Mono" w:hint="default"/>
+      </w:rPr>
+    </w:lvl>
+    <w:lvl w:ilvl="5" w:tplc="440A0005" w:tentative="1">
+      <w:start w:val="1"/>
+      <w:numFmt w:val="bullet"/>
+      <w:lvlText w:val=""/>
+      <w:lvlJc w:val="left"/>
+      <w:pPr>
+        <w:ind w:left="4320" w:hanging="360"/>
+      </w:pPr>
+      <w:rPr>
+        <w:rFonts w:ascii="Bookshelf Symbol 7" w:hAnsi="Bookshelf Symbol 7" w:hint="default"/>
+      </w:rPr>
+    </w:lvl>
+    <w:lvl w:ilvl="6" w:tplc="440A0001" w:tentative="1">
+      <w:start w:val="1"/>
+      <w:numFmt w:val="bullet"/>
+      <w:lvlText w:val=""/>
+      <w:lvlJc w:val="left"/>
+      <w:pPr>
+        <w:ind w:left="5040" w:hanging="360"/>
+      </w:pPr>
+      <w:rPr>
+        <w:rFonts w:ascii="Symbol" w:hAnsi="Symbol" w:hint="default"/>
+      </w:rPr>
+    </w:lvl>
+    <w:lvl w:ilvl="7" w:tplc="440A0003" w:tentative="1">
+      <w:start w:val="1"/>
+      <w:numFmt w:val="bullet"/>
+      <w:lvlText w:val="o"/>
+      <w:lvlJc w:val="left"/>
+      <w:pPr>
+        <w:ind w:left="5760" w:hanging="360"/>
+      </w:pPr>
+      <w:rPr>
+        <w:rFonts w:ascii="Liberation Mono" w:hAnsi="Liberation Mono" w:hint="default"/>
+      </w:rPr>
+    </w:lvl>
+    <w:lvl w:ilvl="8" w:tplc="440A0005" w:tentative="1">
+      <w:start w:val="1"/>
+      <w:numFmt w:val="bullet"/>
+      <w:lvlText w:val=""/>
+      <w:lvlJc w:val="left"/>
+      <w:pPr>
+        <w:ind w:left="6480" w:hanging="360"/>
+      </w:pPr>
+      <w:rPr>
+        <w:rFonts w:ascii="Bookshelf Symbol 7" w:hAnsi="Bookshelf Symbol 7" w:hint="default"/>
+      </w:rPr>
+    </w:lvl>
+  </w:abstractNum>
+  <w:abstractNum w:abstractNumId="28">
     <w:nsid w:val="54A91ED1"/>
     <w:multiLevelType w:val="multilevel"/>
     <w:tmpl w:val="EEC20CC6"/>
@@ -22638,7 +22769,7 @@
       </w:rPr>
     </w:lvl>
   </w:abstractNum>
-  <w:abstractNum w:abstractNumId="28">
+  <w:abstractNum w:abstractNumId="29">
     <w:nsid w:val="55F26062"/>
     <w:multiLevelType w:val="multilevel"/>
     <w:tmpl w:val="A454BD6E"/>
@@ -22760,7 +22891,7 @@
       </w:rPr>
     </w:lvl>
   </w:abstractNum>
-  <w:abstractNum w:abstractNumId="29">
+  <w:abstractNum w:abstractNumId="30">
     <w:nsid w:val="5634492F"/>
     <w:multiLevelType w:val="multilevel"/>
     <w:tmpl w:val="6936B198"/>
@@ -22882,7 +23013,7 @@
       </w:rPr>
     </w:lvl>
   </w:abstractNum>
-  <w:abstractNum w:abstractNumId="30">
+  <w:abstractNum w:abstractNumId="31">
     <w:nsid w:val="56C57C50"/>
     <w:multiLevelType w:val="multilevel"/>
     <w:tmpl w:val="A2E0DF66"/>
@@ -23022,7 +23153,7 @@
       </w:rPr>
     </w:lvl>
   </w:abstractNum>
-  <w:abstractNum w:abstractNumId="31">
+  <w:abstractNum w:abstractNumId="32">
     <w:nsid w:val="5E5E79A3"/>
     <w:multiLevelType w:val="multilevel"/>
     <w:tmpl w:val="67661384"/>
@@ -23144,7 +23275,7 @@
       </w:rPr>
     </w:lvl>
   </w:abstractNum>
-  <w:abstractNum w:abstractNumId="32">
+  <w:abstractNum w:abstractNumId="33">
     <w:nsid w:val="6606436B"/>
     <w:multiLevelType w:val="multilevel"/>
     <w:tmpl w:val="601A55B0"/>
@@ -23284,7 +23415,7 @@
       </w:rPr>
     </w:lvl>
   </w:abstractNum>
-  <w:abstractNum w:abstractNumId="33">
+  <w:abstractNum w:abstractNumId="34">
     <w:nsid w:val="697615BB"/>
     <w:multiLevelType w:val="multilevel"/>
     <w:tmpl w:val="D556CA5A"/>
@@ -23424,7 +23555,7 @@
       </w:rPr>
     </w:lvl>
   </w:abstractNum>
-  <w:abstractNum w:abstractNumId="34">
+  <w:abstractNum w:abstractNumId="35">
     <w:nsid w:val="6AE342E5"/>
     <w:multiLevelType w:val="multilevel"/>
     <w:tmpl w:val="1B4C9594"/>
@@ -23564,7 +23695,7 @@
       </w:rPr>
     </w:lvl>
   </w:abstractNum>
-  <w:abstractNum w:abstractNumId="35">
+  <w:abstractNum w:abstractNumId="36">
     <w:nsid w:val="6D4C3FC4"/>
     <w:multiLevelType w:val="multilevel"/>
     <w:tmpl w:val="F1A03662"/>
@@ -23686,7 +23817,7 @@
       </w:rPr>
     </w:lvl>
   </w:abstractNum>
-  <w:abstractNum w:abstractNumId="36">
+  <w:abstractNum w:abstractNumId="37">
     <w:nsid w:val="72DE767C"/>
     <w:multiLevelType w:val="multilevel"/>
     <w:tmpl w:val="7AB4C0D2"/>
@@ -23826,7 +23957,7 @@
       </w:rPr>
     </w:lvl>
   </w:abstractNum>
-  <w:abstractNum w:abstractNumId="37">
+  <w:abstractNum w:abstractNumId="38">
     <w:nsid w:val="73BD645B"/>
     <w:multiLevelType w:val="multilevel"/>
     <w:tmpl w:val="869A362C"/>
@@ -23939,7 +24070,7 @@
       </w:pPr>
     </w:lvl>
   </w:abstractNum>
-  <w:abstractNum w:abstractNumId="38">
+  <w:abstractNum w:abstractNumId="39">
     <w:nsid w:val="75AC0930"/>
     <w:multiLevelType w:val="multilevel"/>
     <w:tmpl w:val="588ED086"/>
@@ -24052,7 +24183,7 @@
       </w:pPr>
     </w:lvl>
   </w:abstractNum>
-  <w:abstractNum w:abstractNumId="39">
+  <w:abstractNum w:abstractNumId="40">
     <w:nsid w:val="783139A1"/>
     <w:multiLevelType w:val="multilevel"/>
     <w:tmpl w:val="23C23E6C"/>
@@ -24138,7 +24269,7 @@
       </w:pPr>
     </w:lvl>
   </w:abstractNum>
-  <w:abstractNum w:abstractNumId="40">
+  <w:abstractNum w:abstractNumId="41">
     <w:nsid w:val="7D591C81"/>
     <w:multiLevelType w:val="multilevel"/>
     <w:tmpl w:val="58DEC504"/>
@@ -24251,7 +24382,7 @@
       </w:rPr>
     </w:lvl>
   </w:abstractNum>
-  <w:abstractNum w:abstractNumId="41">
+  <w:abstractNum w:abstractNumId="42">
     <w:nsid w:val="7D5D33F2"/>
     <w:multiLevelType w:val="multilevel"/>
     <w:tmpl w:val="1BB08DFC"/>
@@ -24391,7 +24522,7 @@
       </w:rPr>
     </w:lvl>
   </w:abstractNum>
-  <w:abstractNum w:abstractNumId="42">
+  <w:abstractNum w:abstractNumId="43">
     <w:nsid w:val="7E857BA1"/>
     <w:multiLevelType w:val="multilevel"/>
     <w:tmpl w:val="6936B198"/>
@@ -24517,16 +24648,16 @@
     <w:abstractNumId w:val="21"/>
   </w:num>
   <w:num w:numId="2">
-    <w:abstractNumId w:val="31"/>
+    <w:abstractNumId w:val="32"/>
   </w:num>
   <w:num w:numId="3">
-    <w:abstractNumId w:val="42"/>
+    <w:abstractNumId w:val="43"/>
   </w:num>
   <w:num w:numId="4">
-    <w:abstractNumId w:val="35"/>
+    <w:abstractNumId w:val="36"/>
   </w:num>
   <w:num w:numId="5">
-    <w:abstractNumId w:val="27"/>
+    <w:abstractNumId w:val="28"/>
   </w:num>
   <w:num w:numId="6">
     <w:abstractNumId w:val="11"/>
@@ -24538,7 +24669,7 @@
     <w:abstractNumId w:val="12"/>
   </w:num>
   <w:num w:numId="9">
-    <w:abstractNumId w:val="39"/>
+    <w:abstractNumId w:val="40"/>
   </w:num>
   <w:num w:numId="10">
     <w:abstractNumId w:val="6"/>
@@ -24547,34 +24678,34 @@
     <w:abstractNumId w:val="8"/>
   </w:num>
   <w:num w:numId="12">
-    <w:abstractNumId w:val="32"/>
+    <w:abstractNumId w:val="33"/>
   </w:num>
   <w:num w:numId="13">
-    <w:abstractNumId w:val="33"/>
+    <w:abstractNumId w:val="34"/>
   </w:num>
   <w:num w:numId="14">
     <w:abstractNumId w:val="16"/>
   </w:num>
   <w:num w:numId="15">
-    <w:abstractNumId w:val="41"/>
+    <w:abstractNumId w:val="42"/>
   </w:num>
   <w:num w:numId="16">
     <w:abstractNumId w:val="24"/>
   </w:num>
   <w:num w:numId="17">
-    <w:abstractNumId w:val="40"/>
+    <w:abstractNumId w:val="41"/>
   </w:num>
   <w:num w:numId="18">
-    <w:abstractNumId w:val="34"/>
+    <w:abstractNumId w:val="35"/>
   </w:num>
   <w:num w:numId="19">
-    <w:abstractNumId w:val="36"/>
+    <w:abstractNumId w:val="37"/>
   </w:num>
   <w:num w:numId="20">
-    <w:abstractNumId w:val="30"/>
+    <w:abstractNumId w:val="31"/>
   </w:num>
   <w:num w:numId="21">
-    <w:abstractNumId w:val="38"/>
+    <w:abstractNumId w:val="39"/>
   </w:num>
   <w:num w:numId="22">
     <w:abstractNumId w:val="15"/>
@@ -24601,7 +24732,7 @@
     <w:abstractNumId w:val="2"/>
   </w:num>
   <w:num w:numId="30">
-    <w:abstractNumId w:val="37"/>
+    <w:abstractNumId w:val="38"/>
   </w:num>
   <w:num w:numId="31">
     <w:abstractNumId w:val="22"/>
@@ -24634,13 +24765,16 @@
     <w:abstractNumId w:val="4"/>
   </w:num>
   <w:num w:numId="41">
-    <w:abstractNumId w:val="29"/>
+    <w:abstractNumId w:val="30"/>
   </w:num>
   <w:num w:numId="42">
     <w:abstractNumId w:val="5"/>
   </w:num>
   <w:num w:numId="43">
-    <w:abstractNumId w:val="28"/>
+    <w:abstractNumId w:val="29"/>
+  </w:num>
+  <w:num w:numId="44">
+    <w:abstractNumId w:val="27"/>
   </w:num>
 </w:numbering>
 </file>
@@ -24804,6 +24938,7 @@
   <w:style w:type="paragraph" w:default="1" w:styleId="Normal">
     <w:name w:val="Normal"/>
     <w:qFormat/>
+    <w:rsid w:val="003453EF"/>
   </w:style>
   <w:style w:type="character" w:default="1" w:styleId="Fuentedeprrafopredeter">
     <w:name w:val="Default Paragraph Font"/>

</xml_diff>